<commit_message>
add_simultaneous_stock_retrieval: WIP, committing after many hours to store state.
</commit_message>
<xml_diff>
--- a/006/doc/high-level design.docx
+++ b/006/doc/high-level design.docx
@@ -206,22 +206,35 @@
           </w:r>
         </w:p>
         <w:p>
-          <w:fldSimple w:instr=" TOC \o &quot;1-3&quot; \h \z \u ">
-            <w:r>
-              <w:rPr>
-                <w:b/>
-                <w:noProof/>
-              </w:rPr>
-              <w:t>Word did not find any entries for your table of contents.</w:t>
-            </w:r>
-            <w:r>
-              <w:rPr>
-                <w:noProof/>
-              </w:rPr>
-              <w:br/>
-              <w:t>In your document, select the words to include in the table of contents, and then on the Home tab, under Styles, click a heading style. Repeat for each heading that you want to include, and then insert the table of contents in your document. To manually create a table of contents, on the Document Elements tab, under Table of Contents, point to a style and then click the down arrow button. Click one of the styles under Manual Table of Contents, and then type the entries manually.</w:t>
-            </w:r>
-          </w:fldSimple>
+          <w:r>
+            <w:fldChar w:fldCharType="begin"/>
+          </w:r>
+          <w:r>
+            <w:instrText xml:space="preserve"> TOC \o "1-3" \h \z \u </w:instrText>
+          </w:r>
+          <w:r>
+            <w:fldChar w:fldCharType="separate"/>
+          </w:r>
+          <w:r>
+            <w:rPr>
+              <w:b/>
+              <w:noProof/>
+            </w:rPr>
+            <w:t>Word did not find any entries for your table of contents.</w:t>
+          </w:r>
+          <w:r>
+            <w:rPr>
+              <w:noProof/>
+            </w:rPr>
+            <w:br/>
+            <w:t>In your document, select the words to include in the table of contents, and then on the Home tab, under Styles, click a heading style. Repeat for each heading that you want to include, and then insert the table of contents in your document. To manually create a table of contents, on the Document Elements tab, under Table of Contents, point to a style and then click the down arrow button. Click one of the styles under Manual Table of Contents, and then type the entries manually.</w:t>
+          </w:r>
+          <w:r>
+            <w:rPr>
+              <w:noProof/>
+            </w:rPr>
+            <w:fldChar w:fldCharType="end"/>
+          </w:r>
         </w:p>
       </w:sdtContent>
     </w:sdt>
@@ -443,7 +456,21 @@
           <w:rFonts w:ascii="MS Reference Sans Serif" w:hAnsi="MS Reference Sans Serif" w:cs="Arial"/>
           <w:highlight w:val="green"/>
         </w:rPr>
-        <w:t>{done}</w:t>
+        <w:t>{done</w:t>
+      </w:r>
+      <w:r>
+        <w:rPr>
+          <w:rFonts w:ascii="MS Reference Sans Serif" w:hAnsi="MS Reference Sans Serif" w:cs="Arial"/>
+          <w:highlight w:val="green"/>
+        </w:rPr>
+        <w:t xml:space="preserve"> 6/6</w:t>
+      </w:r>
+      <w:r>
+        <w:rPr>
+          <w:rFonts w:ascii="MS Reference Sans Serif" w:hAnsi="MS Reference Sans Serif" w:cs="Arial"/>
+          <w:highlight w:val="green"/>
+        </w:rPr>
+        <w:t>}</w:t>
       </w:r>
     </w:p>
     <w:p>
@@ -468,7 +495,21 @@
           <w:rFonts w:ascii="MS Reference Sans Serif" w:hAnsi="MS Reference Sans Serif" w:cs="Arial"/>
           <w:highlight w:val="green"/>
         </w:rPr>
-        <w:t>{done}</w:t>
+        <w:t>{done</w:t>
+      </w:r>
+      <w:r>
+        <w:rPr>
+          <w:rFonts w:ascii="MS Reference Sans Serif" w:hAnsi="MS Reference Sans Serif" w:cs="Arial"/>
+          <w:highlight w:val="green"/>
+        </w:rPr>
+        <w:t xml:space="preserve"> 6/6</w:t>
+      </w:r>
+      <w:r>
+        <w:rPr>
+          <w:rFonts w:ascii="MS Reference Sans Serif" w:hAnsi="MS Reference Sans Serif" w:cs="Arial"/>
+          <w:highlight w:val="green"/>
+        </w:rPr>
+        <w:t>}</w:t>
       </w:r>
     </w:p>
     <w:p>
@@ -495,6 +536,21 @@
         </w:rPr>
         <w:t>{in progress}</w:t>
       </w:r>
+      <w:r>
+        <w:rPr>
+          <w:rFonts w:ascii="MS Reference Sans Serif" w:hAnsi="MS Reference Sans Serif" w:cs="Arial"/>
+        </w:rPr>
+        <w:t xml:space="preserve"> </w:t>
+      </w:r>
+    </w:p>
+    <w:p>
+      <w:pPr>
+        <w:pStyle w:val="ListParagraph"/>
+        <w:ind w:left="1224"/>
+        <w:rPr>
+          <w:rFonts w:ascii="MS Reference Sans Serif" w:hAnsi="MS Reference Sans Serif" w:cs="Arial"/>
+        </w:rPr>
+      </w:pPr>
     </w:p>
     <w:p>
       <w:pPr>
@@ -583,6 +639,30 @@
         <w:rPr>
           <w:rFonts w:ascii="MS Reference Sans Serif" w:hAnsi="MS Reference Sans Serif" w:cs="Arial"/>
         </w:rPr>
+        <w:t>“Driver” that continuously downloads quotes from config file during the day</w:t>
+      </w:r>
+      <w:r>
+        <w:rPr>
+          <w:rFonts w:ascii="MS Reference Sans Serif" w:hAnsi="MS Reference Sans Serif" w:cs="Arial"/>
+        </w:rPr>
+        <w:t xml:space="preserve"> </w:t>
+      </w:r>
+    </w:p>
+    <w:p>
+      <w:pPr>
+        <w:pStyle w:val="ListParagraph"/>
+        <w:numPr>
+          <w:ilvl w:val="2"/>
+          <w:numId w:val="2"/>
+        </w:numPr>
+        <w:rPr>
+          <w:rFonts w:ascii="MS Reference Sans Serif" w:hAnsi="MS Reference Sans Serif" w:cs="Arial"/>
+        </w:rPr>
+      </w:pPr>
+      <w:r>
+        <w:rPr>
+          <w:rFonts w:ascii="MS Reference Sans Serif" w:hAnsi="MS Reference Sans Serif" w:cs="Arial"/>
+        </w:rPr>
         <w:t xml:space="preserve">Config file listing files to get </w:t>
       </w:r>
       <w:r>
@@ -590,25 +670,14 @@
           <w:rFonts w:ascii="MS Reference Sans Serif" w:hAnsi="MS Reference Sans Serif" w:cs="Arial"/>
           <w:highlight w:val="yellow"/>
         </w:rPr>
-        <w:t>{done?}</w:t>
-      </w:r>
-    </w:p>
-    <w:p>
-      <w:pPr>
-        <w:pStyle w:val="ListParagraph"/>
-        <w:numPr>
-          <w:ilvl w:val="2"/>
-          <w:numId w:val="2"/>
-        </w:numPr>
-        <w:rPr>
-          <w:rFonts w:ascii="MS Reference Sans Serif" w:hAnsi="MS Reference Sans Serif" w:cs="Arial"/>
-        </w:rPr>
-      </w:pPr>
-      <w:r>
-        <w:rPr>
-          <w:rFonts w:ascii="MS Reference Sans Serif" w:hAnsi="MS Reference Sans Serif" w:cs="Arial"/>
-        </w:rPr>
-        <w:t>“Driver” that continuously downloads quotes from config file during the day</w:t>
+        <w:t>{file exists/is formatted; incomplete list 6/6</w:t>
+      </w:r>
+      <w:r>
+        <w:rPr>
+          <w:rFonts w:ascii="MS Reference Sans Serif" w:hAnsi="MS Reference Sans Serif" w:cs="Arial"/>
+          <w:highlight w:val="yellow"/>
+        </w:rPr>
+        <w:t>}</w:t>
       </w:r>
     </w:p>
     <w:p>
@@ -893,25 +962,1158 @@
           <w:highlight w:val="yellow"/>
         </w:rPr>
         <w:tab/>
-        <w:t>public run; //  execute? w/e a runnable does</w:t>
+        <w:t xml:space="preserve">public run; //  execute? w/e a runnable does </w:t>
+      </w:r>
+    </w:p>
+    <w:p>
+      <w:pPr>
+        <w:ind w:left="1224"/>
+        <w:rPr>
+          <w:rFonts w:ascii="MS Reference Sans Serif" w:hAnsi="MS Reference Sans Serif" w:cs="Arial"/>
+        </w:rPr>
+      </w:pPr>
+      <w:r>
+        <w:rPr>
+          <w:rFonts w:ascii="MS Reference Sans Serif" w:hAnsi="MS Reference Sans Serif" w:cs="Arial"/>
+          <w:highlight w:val="yellow"/>
+        </w:rPr>
+        <w:t>}</w:t>
+      </w:r>
+      <w:r>
+        <w:rPr>
+          <w:rFonts w:ascii="MS Reference Sans Serif" w:hAnsi="MS Reference Sans Serif" w:cs="Arial"/>
+        </w:rPr>
+        <w:t xml:space="preserve"> </w:t>
+      </w:r>
+    </w:p>
+    <w:p>
+      <w:pPr>
+        <w:pStyle w:val="ListParagraph"/>
+        <w:numPr>
+          <w:ilvl w:val="4"/>
+          <w:numId w:val="2"/>
+        </w:numPr>
+        <w:rPr>
+          <w:rFonts w:ascii="MS Reference Sans Serif" w:hAnsi="MS Reference Sans Serif" w:cs="Arial"/>
+          <w:highlight w:val="lightGray"/>
+        </w:rPr>
+      </w:pPr>
+      <w:r>
+        <w:rPr>
+          <w:rFonts w:ascii="MS Reference Sans Serif" w:hAnsi="MS Reference Sans Serif" w:cs="Arial"/>
+          <w:highlight w:val="lightGray"/>
+        </w:rPr>
+        <w:t>Should log each action taken</w:t>
+      </w:r>
+    </w:p>
+    <w:p>
+      <w:pPr>
+        <w:pStyle w:val="ListParagraph"/>
+        <w:numPr>
+          <w:ilvl w:val="2"/>
+          <w:numId w:val="2"/>
+        </w:numPr>
+        <w:rPr>
+          <w:rFonts w:ascii="MS Reference Sans Serif" w:hAnsi="MS Reference Sans Serif" w:cs="Arial"/>
+        </w:rPr>
+      </w:pPr>
+      <w:r>
+        <w:rPr>
+          <w:rFonts w:ascii="MS Reference Sans Serif" w:hAnsi="MS Reference Sans Serif" w:cs="Arial"/>
+        </w:rPr>
+        <w:t>Simple Moving Average on a stock history for time interval</w:t>
+      </w:r>
+    </w:p>
+    <w:p>
+      <w:pPr>
+        <w:pStyle w:val="ListParagraph"/>
+        <w:numPr>
+          <w:ilvl w:val="3"/>
+          <w:numId w:val="2"/>
+        </w:numPr>
+        <w:rPr>
+          <w:rFonts w:ascii="MS Reference Sans Serif" w:hAnsi="MS Reference Sans Serif" w:cs="Arial"/>
+        </w:rPr>
+      </w:pPr>
+      <w:r>
+        <w:rPr>
+          <w:rFonts w:ascii="MS Reference Sans Serif" w:hAnsi="MS Reference Sans Serif" w:cs="Arial"/>
+        </w:rPr>
+        <w:t>Average of the bid/ask spread per quote (should I bother? See below)</w:t>
+      </w:r>
+    </w:p>
+    <w:p>
+      <w:pPr>
+        <w:pStyle w:val="ListParagraph"/>
+        <w:numPr>
+          <w:ilvl w:val="3"/>
+          <w:numId w:val="2"/>
+        </w:numPr>
+        <w:rPr>
+          <w:rFonts w:ascii="MS Reference Sans Serif" w:hAnsi="MS Reference Sans Serif" w:cs="Arial"/>
+        </w:rPr>
+      </w:pPr>
+      <w:r>
+        <w:rPr>
+          <w:rFonts w:ascii="MS Reference Sans Serif" w:hAnsi="MS Reference Sans Serif" w:cs="Arial"/>
+        </w:rPr>
+        <w:t>Most-accurate (ask when currently short/no position, bid when long)</w:t>
+      </w:r>
+    </w:p>
+    <w:p>
+      <w:pPr>
+        <w:pStyle w:val="ListParagraph"/>
+        <w:numPr>
+          <w:ilvl w:val="3"/>
+          <w:numId w:val="2"/>
+        </w:numPr>
+        <w:rPr>
+          <w:rFonts w:ascii="MS Reference Sans Serif" w:hAnsi="MS Reference Sans Serif" w:cs="Arial"/>
+        </w:rPr>
+      </w:pPr>
+      <w:r>
+        <w:rPr>
+          <w:rFonts w:ascii="MS Reference Sans Serif" w:hAnsi="MS Reference Sans Serif" w:cs="Arial"/>
+        </w:rPr>
+        <w:t>Returns a no-action Action object</w:t>
+      </w:r>
+    </w:p>
+    <w:p>
+      <w:pPr>
+        <w:pStyle w:val="ListParagraph"/>
+        <w:numPr>
+          <w:ilvl w:val="2"/>
+          <w:numId w:val="2"/>
+        </w:numPr>
+        <w:rPr>
+          <w:rFonts w:ascii="MS Reference Sans Serif" w:hAnsi="MS Reference Sans Serif" w:cs="Arial"/>
+        </w:rPr>
+      </w:pPr>
+      <w:r>
+        <w:rPr>
+          <w:rFonts w:ascii="MS Reference Sans Serif" w:hAnsi="MS Reference Sans Serif" w:cs="Arial"/>
+        </w:rPr>
+        <w:t>SMA Crossover for two time intervals</w:t>
+      </w:r>
+    </w:p>
+    <w:p>
+      <w:pPr>
+        <w:pStyle w:val="ListParagraph"/>
+        <w:numPr>
+          <w:ilvl w:val="3"/>
+          <w:numId w:val="2"/>
+        </w:numPr>
+        <w:rPr>
+          <w:rFonts w:ascii="MS Reference Sans Serif" w:hAnsi="MS Reference Sans Serif" w:cs="Arial"/>
+        </w:rPr>
+      </w:pPr>
+      <w:r>
+        <w:rPr>
+          <w:rFonts w:ascii="MS Reference Sans Serif" w:hAnsi="MS Reference Sans Serif" w:cs="Arial"/>
+        </w:rPr>
+        <w:t>Returns an appropriate Action object based on data up to that point</w:t>
+      </w:r>
+    </w:p>
+    <w:p>
+      <w:pPr>
+        <w:pStyle w:val="ListParagraph"/>
+        <w:numPr>
+          <w:ilvl w:val="2"/>
+          <w:numId w:val="2"/>
+        </w:numPr>
+        <w:rPr>
+          <w:rFonts w:ascii="MS Reference Sans Serif" w:hAnsi="MS Reference Sans Serif" w:cs="Arial"/>
+        </w:rPr>
+      </w:pPr>
+      <w:r>
+        <w:rPr>
+          <w:rFonts w:ascii="MS Reference Sans Serif" w:hAnsi="MS Reference Sans Serif" w:cs="Arial"/>
+        </w:rPr>
+        <w:t>SMA Crossover for three time intervals</w:t>
+      </w:r>
+      <w:r>
+        <w:rPr>
+          <w:rFonts w:ascii="MS Reference Sans Serif" w:hAnsi="MS Reference Sans Serif" w:cs="Arial"/>
+        </w:rPr>
+        <w:t xml:space="preserve"> </w:t>
+      </w:r>
+      <w:r>
+        <w:rPr>
+          <w:rFonts w:ascii="MS Reference Sans Serif" w:hAnsi="MS Reference Sans Serif" w:cs="Arial"/>
+          <w:highlight w:val="magenta"/>
+        </w:rPr>
+        <w:t>{ future }</w:t>
+      </w:r>
+    </w:p>
+    <w:p>
+      <w:pPr>
+        <w:pStyle w:val="ListParagraph"/>
+        <w:numPr>
+          <w:ilvl w:val="2"/>
+          <w:numId w:val="2"/>
+        </w:numPr>
+        <w:rPr>
+          <w:rFonts w:ascii="MS Reference Sans Serif" w:hAnsi="MS Reference Sans Serif" w:cs="Arial"/>
+        </w:rPr>
+      </w:pPr>
+      <w:r>
+        <w:rPr>
+          <w:rFonts w:ascii="MS Reference Sans Serif" w:hAnsi="MS Reference Sans Serif" w:cs="Arial"/>
+        </w:rPr>
+        <w:t>SMA Crossover profitability analysis</w:t>
+      </w:r>
+    </w:p>
+    <w:p>
+      <w:pPr>
+        <w:pStyle w:val="ListParagraph"/>
+        <w:numPr>
+          <w:ilvl w:val="3"/>
+          <w:numId w:val="2"/>
+        </w:numPr>
+        <w:rPr>
+          <w:rFonts w:ascii="MS Reference Sans Serif" w:hAnsi="MS Reference Sans Serif" w:cs="Arial"/>
+        </w:rPr>
+      </w:pPr>
+      <w:r>
+        <w:rPr>
+          <w:rFonts w:ascii="MS Reference Sans Serif" w:hAnsi="MS Reference Sans Serif" w:cs="Arial"/>
+        </w:rPr>
+        <w:t>Calls SMA crossover on subsequent (overlapping) periods of data; i.e. with 1000 data points, would call SMA crossover on points 0-100, 1-101, 2-102, etc.</w:t>
+      </w:r>
+    </w:p>
+    <w:p>
+      <w:pPr>
+        <w:pStyle w:val="ListParagraph"/>
+        <w:numPr>
+          <w:ilvl w:val="3"/>
+          <w:numId w:val="2"/>
+        </w:numPr>
+        <w:rPr>
+          <w:rFonts w:ascii="MS Reference Sans Serif" w:hAnsi="MS Reference Sans Serif" w:cs="Arial"/>
+        </w:rPr>
+      </w:pPr>
+      <w:r>
+        <w:rPr>
+          <w:rFonts w:ascii="MS Reference Sans Serif" w:hAnsi="MS Reference Sans Serif" w:cs="Arial"/>
+        </w:rPr>
+        <w:t xml:space="preserve">Records the results of performing the returned Action object at each </w:t>
+      </w:r>
+    </w:p>
+    <w:p>
+      <w:pPr>
+        <w:pStyle w:val="ListParagraph"/>
+        <w:numPr>
+          <w:ilvl w:val="2"/>
+          <w:numId w:val="2"/>
+        </w:numPr>
+        <w:rPr>
+          <w:rFonts w:ascii="MS Reference Sans Serif" w:hAnsi="MS Reference Sans Serif" w:cs="Arial"/>
+        </w:rPr>
+      </w:pPr>
+      <w:r>
+        <w:rPr>
+          <w:rFonts w:ascii="MS Reference Sans Serif" w:hAnsi="MS Reference Sans Serif" w:cs="Arial"/>
+        </w:rPr>
+        <w:t>SMA Crossover comparer</w:t>
+      </w:r>
+    </w:p>
+    <w:p>
+      <w:pPr>
+        <w:pStyle w:val="ListParagraph"/>
+        <w:numPr>
+          <w:ilvl w:val="3"/>
+          <w:numId w:val="2"/>
+        </w:numPr>
+        <w:rPr>
+          <w:rFonts w:ascii="MS Reference Sans Serif" w:hAnsi="MS Reference Sans Serif" w:cs="Arial"/>
+        </w:rPr>
+      </w:pPr>
+      <w:r>
+        <w:rPr>
+          <w:rFonts w:ascii="MS Reference Sans Serif" w:hAnsi="MS Reference Sans Serif" w:cs="Arial"/>
+        </w:rPr>
+        <w:t>Test with short and long periods of time (50-100 quotes per stock and 1000-5000 quotes per stock)</w:t>
+      </w:r>
+    </w:p>
+    <w:p>
+      <w:pPr>
+        <w:pStyle w:val="ListParagraph"/>
+        <w:numPr>
+          <w:ilvl w:val="3"/>
+          <w:numId w:val="2"/>
+        </w:numPr>
+        <w:rPr>
+          <w:rFonts w:ascii="MS Reference Sans Serif" w:hAnsi="MS Reference Sans Serif" w:cs="Arial"/>
+        </w:rPr>
+      </w:pPr>
+      <w:r>
+        <w:rPr>
+          <w:rFonts w:ascii="MS Reference Sans Serif" w:hAnsi="MS Reference Sans Serif" w:cs="Arial"/>
+        </w:rPr>
+        <w:t>Iterative crossover comparer (store comparison results, compare multiple</w:t>
+      </w:r>
+    </w:p>
+    <w:p>
+      <w:pPr>
+        <w:pStyle w:val="ListParagraph"/>
+        <w:numPr>
+          <w:ilvl w:val="2"/>
+          <w:numId w:val="2"/>
+        </w:numPr>
+        <w:rPr>
+          <w:rFonts w:ascii="MS Reference Sans Serif" w:hAnsi="MS Reference Sans Serif" w:cs="Arial"/>
+        </w:rPr>
+      </w:pPr>
+      <w:r>
+        <w:rPr>
+          <w:rFonts w:ascii="MS Reference Sans Serif" w:hAnsi="MS Reference Sans Serif" w:cs="Arial"/>
+        </w:rPr>
+        <w:t xml:space="preserve">“Driver” </w:t>
+      </w:r>
+      <w:r>
+        <w:rPr>
+          <w:rFonts w:ascii="MS Reference Sans Serif" w:hAnsi="MS Reference Sans Serif" w:cs="Arial"/>
+        </w:rPr>
+        <w:t>to run the analysis</w:t>
+      </w:r>
+    </w:p>
+    <w:p>
+      <w:pPr>
+        <w:pStyle w:val="ListParagraph"/>
+        <w:numPr>
+          <w:ilvl w:val="3"/>
+          <w:numId w:val="2"/>
+        </w:numPr>
+        <w:rPr>
+          <w:rFonts w:ascii="MS Reference Sans Serif" w:hAnsi="MS Reference Sans Serif" w:cs="Arial"/>
+        </w:rPr>
+      </w:pPr>
+      <w:r>
+        <w:rPr>
+          <w:rFonts w:ascii="MS Reference Sans Serif" w:hAnsi="MS Reference Sans Serif" w:cs="Arial"/>
+        </w:rPr>
+        <w:t>loads data from the local data storage reader in to StockHistories</w:t>
+      </w:r>
+    </w:p>
+    <w:p>
+      <w:pPr>
+        <w:pStyle w:val="ListParagraph"/>
+        <w:numPr>
+          <w:ilvl w:val="3"/>
+          <w:numId w:val="2"/>
+        </w:numPr>
+        <w:rPr>
+          <w:rFonts w:ascii="MS Reference Sans Serif" w:hAnsi="MS Reference Sans Serif" w:cs="Arial"/>
+        </w:rPr>
+      </w:pPr>
+      <w:r>
+        <w:rPr>
+          <w:rFonts w:ascii="MS Reference Sans Serif" w:hAnsi="MS Reference Sans Serif" w:cs="Arial"/>
+        </w:rPr>
+        <w:t>calls the SMA Crossover comparer on each discrete stock history</w:t>
+      </w:r>
+    </w:p>
+    <w:p>
+      <w:pPr>
+        <w:pStyle w:val="ListParagraph"/>
+        <w:numPr>
+          <w:ilvl w:val="3"/>
+          <w:numId w:val="2"/>
+        </w:numPr>
+        <w:rPr>
+          <w:rFonts w:ascii="MS Reference Sans Serif" w:hAnsi="MS Reference Sans Serif" w:cs="Arial"/>
+        </w:rPr>
+      </w:pPr>
+      <w:r>
+        <w:rPr>
+          <w:rFonts w:ascii="MS Reference Sans Serif" w:hAnsi="MS Reference Sans Serif" w:cs="Arial"/>
+        </w:rPr>
+        <w:t>outputs/stores the results</w:t>
+      </w:r>
+    </w:p>
+    <w:p>
+      <w:pPr>
+        <w:pStyle w:val="ListParagraph"/>
+        <w:numPr>
+          <w:ilvl w:val="2"/>
+          <w:numId w:val="2"/>
+        </w:numPr>
+        <w:rPr>
+          <w:rFonts w:ascii="MS Reference Sans Serif" w:hAnsi="MS Reference Sans Serif" w:cs="Arial"/>
+        </w:rPr>
+      </w:pPr>
+      <w:r>
+        <w:rPr>
+          <w:rFonts w:ascii="MS Reference Sans Serif" w:hAnsi="MS Reference Sans Serif" w:cs="Arial"/>
+        </w:rPr>
+        <w:t>Neural Net</w:t>
+      </w:r>
+      <w:r>
+        <w:rPr>
+          <w:rFonts w:ascii="MS Reference Sans Serif" w:hAnsi="MS Reference Sans Serif" w:cs="Arial"/>
+        </w:rPr>
+        <w:t xml:space="preserve"> </w:t>
+      </w:r>
+      <w:r>
+        <w:rPr>
+          <w:rFonts w:ascii="MS Reference Sans Serif" w:hAnsi="MS Reference Sans Serif" w:cs="Arial"/>
+          <w:highlight w:val="magenta"/>
+        </w:rPr>
+        <w:t>{ future }</w:t>
+      </w:r>
+    </w:p>
+    <w:p>
+      <w:pPr>
+        <w:pStyle w:val="ListParagraph"/>
+        <w:numPr>
+          <w:ilvl w:val="3"/>
+          <w:numId w:val="2"/>
+        </w:numPr>
+        <w:rPr>
+          <w:rFonts w:ascii="MS Reference Sans Serif" w:hAnsi="MS Reference Sans Serif" w:cs="Arial"/>
+        </w:rPr>
+      </w:pPr>
+      <w:r>
+        <w:rPr>
+          <w:rFonts w:ascii="MS Reference Sans Serif" w:hAnsi="MS Reference Sans Serif" w:cs="Arial"/>
+        </w:rPr>
+        <w:t>Takes multiple different indicators and a stock history as input (i.e. 5 min/30 minutes SMA X and 2 minutes/10 minutes SMA X)</w:t>
+      </w:r>
+    </w:p>
+    <w:p>
+      <w:pPr>
+        <w:pStyle w:val="ListParagraph"/>
+        <w:numPr>
+          <w:ilvl w:val="3"/>
+          <w:numId w:val="2"/>
+        </w:numPr>
+        <w:rPr>
+          <w:rFonts w:ascii="MS Reference Sans Serif" w:hAnsi="MS Reference Sans Serif" w:cs="Arial"/>
+        </w:rPr>
+      </w:pPr>
+      <w:r>
+        <w:rPr>
+          <w:rFonts w:ascii="MS Reference Sans Serif" w:hAnsi="MS Reference Sans Serif" w:cs="Arial"/>
+        </w:rPr>
+        <w:t>Builds a neural net which balances the output of them for the best profitability over the given time frame</w:t>
+      </w:r>
+    </w:p>
+    <w:p>
+      <w:pPr>
+        <w:pStyle w:val="ListParagraph"/>
+        <w:numPr>
+          <w:ilvl w:val="3"/>
+          <w:numId w:val="2"/>
+        </w:numPr>
+        <w:rPr>
+          <w:rFonts w:ascii="MS Reference Sans Serif" w:hAnsi="MS Reference Sans Serif" w:cs="Arial"/>
+        </w:rPr>
+      </w:pPr>
+      <w:r>
+        <w:rPr>
+          <w:rFonts w:ascii="MS Reference Sans Serif" w:hAnsi="MS Reference Sans Serif" w:cs="Arial"/>
+        </w:rPr>
+        <w:t>Experiment with feeding it the top two/three/four performing indicators for a given stock, the top/mid/worst, etc.</w:t>
+      </w:r>
+    </w:p>
+    <w:p>
+      <w:pPr>
+        <w:pStyle w:val="ListParagraph"/>
+        <w:numPr>
+          <w:ilvl w:val="2"/>
+          <w:numId w:val="2"/>
+        </w:numPr>
+        <w:rPr>
+          <w:rFonts w:ascii="MS Reference Sans Serif" w:hAnsi="MS Reference Sans Serif" w:cs="Arial"/>
+        </w:rPr>
+      </w:pPr>
+      <w:r>
+        <w:rPr>
+          <w:rFonts w:ascii="MS Reference Sans Serif" w:hAnsi="MS Reference Sans Serif" w:cs="Arial"/>
+        </w:rPr>
+        <w:t>Neural Net 4 Market Data</w:t>
+      </w:r>
+      <w:r>
+        <w:rPr>
+          <w:rFonts w:ascii="MS Reference Sans Serif" w:hAnsi="MS Reference Sans Serif" w:cs="Arial"/>
+        </w:rPr>
+        <w:t xml:space="preserve"> </w:t>
+      </w:r>
+      <w:r>
+        <w:rPr>
+          <w:rFonts w:ascii="MS Reference Sans Serif" w:hAnsi="MS Reference Sans Serif" w:cs="Arial"/>
+          <w:highlight w:val="magenta"/>
+        </w:rPr>
+        <w:t>{ future }</w:t>
+      </w:r>
+    </w:p>
+    <w:p>
+      <w:pPr>
+        <w:pStyle w:val="ListParagraph"/>
+        <w:numPr>
+          <w:ilvl w:val="3"/>
+          <w:numId w:val="2"/>
+        </w:numPr>
+        <w:rPr>
+          <w:rFonts w:ascii="MS Reference Sans Serif" w:hAnsi="MS Reference Sans Serif" w:cs="Arial"/>
+        </w:rPr>
+      </w:pPr>
+      <w:r>
+        <w:rPr>
+          <w:rFonts w:ascii="MS Reference Sans Serif" w:hAnsi="MS Reference Sans Serif" w:cs="Arial"/>
+        </w:rPr>
+        <w:t>Takes multiple indicators and multiple equity histories</w:t>
+      </w:r>
+    </w:p>
+    <w:p>
+      <w:pPr>
+        <w:pStyle w:val="ListParagraph"/>
+        <w:numPr>
+          <w:ilvl w:val="4"/>
+          <w:numId w:val="2"/>
+        </w:numPr>
+        <w:rPr>
+          <w:rFonts w:ascii="MS Reference Sans Serif" w:hAnsi="MS Reference Sans Serif" w:cs="Arial"/>
+        </w:rPr>
+      </w:pPr>
+      <w:r>
+        <w:rPr>
+          <w:rFonts w:ascii="MS Reference Sans Serif" w:hAnsi="MS Reference Sans Serif" w:cs="Arial"/>
+        </w:rPr>
+        <w:t>Should be able to handle indices as inputs</w:t>
+      </w:r>
+    </w:p>
+    <w:p>
+      <w:pPr>
+        <w:pStyle w:val="ListParagraph"/>
+        <w:numPr>
+          <w:ilvl w:val="3"/>
+          <w:numId w:val="2"/>
+        </w:numPr>
+        <w:rPr>
+          <w:rFonts w:ascii="MS Reference Sans Serif" w:hAnsi="MS Reference Sans Serif" w:cs="Arial"/>
+        </w:rPr>
+      </w:pPr>
+      <w:r>
+        <w:rPr>
+          <w:rFonts w:ascii="MS Reference Sans Serif" w:hAnsi="MS Reference Sans Serif" w:cs="Arial"/>
+        </w:rPr>
+        <w:t>Builds a neural net for behavior on a single equity history using the indicators for that history + the other input histories</w:t>
+      </w:r>
+    </w:p>
+    <w:p>
+      <w:pPr>
+        <w:rPr>
+          <w:rFonts w:ascii="MS Reference Sans Serif" w:hAnsi="MS Reference Sans Serif" w:cs="Arial"/>
+        </w:rPr>
+      </w:pPr>
+    </w:p>
+    <w:p>
+      <w:pPr>
+        <w:pStyle w:val="ListParagraph"/>
+        <w:numPr>
+          <w:ilvl w:val="1"/>
+          <w:numId w:val="2"/>
+        </w:numPr>
+        <w:rPr>
+          <w:rFonts w:ascii="MS Reference Sans Serif" w:hAnsi="MS Reference Sans Serif" w:cs="Arial"/>
+        </w:rPr>
+      </w:pPr>
+      <w:r>
+        <w:rPr>
+          <w:rFonts w:ascii="MS Reference Sans Serif" w:hAnsi="MS Reference Sans Serif" w:cs="Arial"/>
+          <w:b/>
+        </w:rPr>
+        <w:t>trade</w:t>
+      </w:r>
+      <w:r>
+        <w:rPr>
+          <w:rFonts w:ascii="MS Reference Sans Serif" w:hAnsi="MS Reference Sans Serif" w:cs="Arial"/>
+          <w:b/>
+        </w:rPr>
+        <w:t>:</w:t>
+      </w:r>
+      <w:r>
+        <w:rPr>
+          <w:rFonts w:ascii="MS Reference Sans Serif" w:hAnsi="MS Reference Sans Serif" w:cs="Arial"/>
+        </w:rPr>
+        <w:t xml:space="preserve"> </w:t>
+      </w:r>
+    </w:p>
+    <w:p>
+      <w:pPr>
+        <w:pStyle w:val="ListParagraph"/>
+        <w:numPr>
+          <w:ilvl w:val="2"/>
+          <w:numId w:val="2"/>
+        </w:numPr>
+        <w:rPr>
+          <w:rFonts w:ascii="MS Reference Sans Serif" w:hAnsi="MS Reference Sans Serif" w:cs="Arial"/>
+        </w:rPr>
+      </w:pPr>
+      <w:r>
+        <w:rPr>
+          <w:rFonts w:ascii="MS Reference Sans Serif" w:hAnsi="MS Reference Sans Serif" w:cs="Arial"/>
+        </w:rPr>
+        <w:t>“Driver” will loop through:</w:t>
+      </w:r>
+    </w:p>
+    <w:p>
+      <w:pPr>
+        <w:pStyle w:val="ListParagraph"/>
+        <w:numPr>
+          <w:ilvl w:val="3"/>
+          <w:numId w:val="2"/>
+        </w:numPr>
+        <w:rPr>
+          <w:rFonts w:ascii="MS Reference Sans Serif" w:hAnsi="MS Reference Sans Serif" w:cs="Arial"/>
+        </w:rPr>
+      </w:pPr>
+      <w:r>
+        <w:rPr>
+          <w:rFonts w:ascii="MS Reference Sans Serif" w:hAnsi="MS Reference Sans Serif" w:cs="Arial"/>
+        </w:rPr>
+        <w:t>download latest quote (every N seconds)</w:t>
+      </w:r>
+    </w:p>
+    <w:p>
+      <w:pPr>
+        <w:pStyle w:val="ListParagraph"/>
+        <w:numPr>
+          <w:ilvl w:val="3"/>
+          <w:numId w:val="2"/>
+        </w:numPr>
+        <w:rPr>
+          <w:rFonts w:ascii="MS Reference Sans Serif" w:hAnsi="MS Reference Sans Serif" w:cs="Arial"/>
+        </w:rPr>
+      </w:pPr>
+      <w:r>
+        <w:rPr>
+          <w:rFonts w:ascii="MS Reference Sans Serif" w:hAnsi="MS Reference Sans Serif" w:cs="Arial"/>
+        </w:rPr>
+        <w:t>Apply the selected indicator to the quote</w:t>
+      </w:r>
+    </w:p>
+    <w:p>
+      <w:pPr>
+        <w:pStyle w:val="ListParagraph"/>
+        <w:numPr>
+          <w:ilvl w:val="3"/>
+          <w:numId w:val="2"/>
+        </w:numPr>
+        <w:rPr>
+          <w:rFonts w:ascii="MS Reference Sans Serif" w:hAnsi="MS Reference Sans Serif" w:cs="Arial"/>
+        </w:rPr>
+      </w:pPr>
+      <w:r>
+        <w:rPr>
+          <w:rFonts w:ascii="MS Reference Sans Serif" w:hAnsi="MS Reference Sans Serif" w:cs="Arial"/>
+        </w:rPr>
+        <w:t>Execute the returned action</w:t>
+      </w:r>
+      <w:r>
+        <w:rPr>
+          <w:rFonts w:ascii="MS Reference Sans Serif" w:hAnsi="MS Reference Sans Serif" w:cs="Arial"/>
+        </w:rPr>
+        <w:t xml:space="preserve"> </w:t>
+      </w:r>
+    </w:p>
+    <w:p>
+      <w:pPr>
+        <w:pStyle w:val="ListParagraph"/>
+        <w:numPr>
+          <w:ilvl w:val="2"/>
+          <w:numId w:val="2"/>
+        </w:numPr>
+        <w:rPr>
+          <w:rFonts w:ascii="MS Reference Sans Serif" w:hAnsi="MS Reference Sans Serif" w:cs="Arial"/>
+        </w:rPr>
+      </w:pPr>
+      <w:r>
+        <w:rPr>
+          <w:rFonts w:ascii="MS Reference Sans Serif" w:hAnsi="MS Reference Sans Serif" w:cs="Arial"/>
+        </w:rPr>
+        <w:t>Trader class will perform network calls to the broker</w:t>
+      </w:r>
+    </w:p>
+    <w:p>
+      <w:pPr>
+        <w:pStyle w:val="ListParagraph"/>
+        <w:numPr>
+          <w:ilvl w:val="3"/>
+          <w:numId w:val="2"/>
+        </w:numPr>
+        <w:rPr>
+          <w:rFonts w:ascii="MS Reference Sans Serif" w:hAnsi="MS Reference Sans Serif" w:cs="Arial"/>
+        </w:rPr>
+      </w:pPr>
+      <w:r>
+        <w:rPr>
+          <w:rFonts w:ascii="MS Reference Sans Serif" w:hAnsi="MS Reference Sans Serif" w:cs="Arial"/>
+        </w:rPr>
+        <w:t>It will authenticate as necessary</w:t>
+      </w:r>
+    </w:p>
+    <w:p>
+      <w:pPr>
+        <w:pStyle w:val="ListParagraph"/>
+        <w:numPr>
+          <w:ilvl w:val="3"/>
+          <w:numId w:val="2"/>
+        </w:numPr>
+        <w:rPr>
+          <w:rFonts w:ascii="MS Reference Sans Serif" w:hAnsi="MS Reference Sans Serif" w:cs="Arial"/>
+        </w:rPr>
+      </w:pPr>
+      <w:r>
+        <w:rPr>
+          <w:rFonts w:ascii="MS Reference Sans Serif" w:hAnsi="MS Reference Sans Serif" w:cs="Arial"/>
+        </w:rPr>
+        <w:t>It will use the most reasonable available encryption protocols, with a preference for asymmetric cryptography during connection establishment and a non-AES, trusted symmetric cryptographic system for data transmission</w:t>
+      </w:r>
+    </w:p>
+    <w:p>
+      <w:pPr>
+        <w:pStyle w:val="ListParagraph"/>
+        <w:numPr>
+          <w:ilvl w:val="3"/>
+          <w:numId w:val="2"/>
+        </w:numPr>
+        <w:rPr>
+          <w:rFonts w:ascii="MS Reference Sans Serif" w:hAnsi="MS Reference Sans Serif" w:cs="Arial"/>
+        </w:rPr>
+      </w:pPr>
+      <w:r>
+        <w:rPr>
+          <w:rFonts w:ascii="MS Reference Sans Serif" w:hAnsi="MS Reference Sans Serif" w:cs="Arial"/>
+        </w:rPr>
+        <w:t>Should be able to send buy, sell, short, stop/limit orders</w:t>
+      </w:r>
+    </w:p>
+    <w:p>
+      <w:pPr>
+        <w:pStyle w:val="ListParagraph"/>
+        <w:numPr>
+          <w:ilvl w:val="3"/>
+          <w:numId w:val="2"/>
+        </w:numPr>
+        <w:rPr>
+          <w:rFonts w:ascii="MS Reference Sans Serif" w:hAnsi="MS Reference Sans Serif" w:cs="Arial"/>
+        </w:rPr>
+      </w:pPr>
+      <w:r>
+        <w:rPr>
+          <w:rFonts w:ascii="MS Reference Sans Serif" w:hAnsi="MS Reference Sans Serif" w:cs="Arial"/>
+        </w:rPr>
+        <w:t xml:space="preserve">Should be able to send put/call options </w:t>
+      </w:r>
+      <w:r>
+        <w:rPr>
+          <w:rFonts w:ascii="MS Reference Sans Serif" w:hAnsi="MS Reference Sans Serif" w:cs="Arial"/>
+          <w:highlight w:val="magenta"/>
+        </w:rPr>
+        <w:t>{ future }</w:t>
+      </w:r>
+    </w:p>
+    <w:p>
+      <w:pPr>
+        <w:rPr>
+          <w:rFonts w:ascii="MS Reference Sans Serif" w:hAnsi="MS Reference Sans Serif" w:cs="Arial"/>
+        </w:rPr>
+      </w:pPr>
+      <w:r>
+        <w:rPr>
+          <w:rFonts w:ascii="MS Reference Sans Serif" w:hAnsi="MS Reference Sans Serif" w:cs="Arial"/>
+        </w:rPr>
+        <w:br w:type="page"/>
+      </w:r>
+    </w:p>
+    <w:p>
+      <w:pPr>
+        <w:pStyle w:val="ListParagraph"/>
+        <w:numPr>
+          <w:ilvl w:val="0"/>
+          <w:numId w:val="2"/>
+        </w:numPr>
+        <w:rPr>
+          <w:rFonts w:ascii="MS Reference Sans Serif" w:hAnsi="MS Reference Sans Serif" w:cs="Arial"/>
+        </w:rPr>
+      </w:pPr>
+      <w:r>
+        <w:rPr>
+          <w:rFonts w:ascii="MS Reference Sans Serif" w:hAnsi="MS Reference Sans Serif" w:cs="Arial"/>
+        </w:rPr>
+        <w:t>schedule:</w:t>
+      </w:r>
+    </w:p>
+    <w:p>
+      <w:pPr>
+        <w:pStyle w:val="ListParagraph"/>
+        <w:numPr>
+          <w:ilvl w:val="1"/>
+          <w:numId w:val="2"/>
+        </w:numPr>
+        <w:rPr>
+          <w:rFonts w:ascii="MS Reference Sans Serif" w:hAnsi="MS Reference Sans Serif" w:cs="Arial"/>
+        </w:rPr>
+      </w:pPr>
+      <w:r>
+        <w:rPr>
+          <w:rFonts w:ascii="MS Reference Sans Serif" w:hAnsi="MS Reference Sans Serif" w:cs="Arial"/>
+          <w:b/>
+        </w:rPr>
+        <w:t>data retrieval</w:t>
+      </w:r>
+      <w:r>
+        <w:rPr>
+          <w:rFonts w:ascii="MS Reference Sans Serif" w:hAnsi="MS Reference Sans Serif" w:cs="Arial"/>
+          <w:b/>
+        </w:rPr>
+        <w:t>:</w:t>
+      </w:r>
+      <w:r>
+        <w:rPr>
+          <w:rFonts w:ascii="MS Reference Sans Serif" w:hAnsi="MS Reference Sans Serif" w:cs="Arial"/>
+        </w:rPr>
+        <w:t xml:space="preserve"> </w:t>
+      </w:r>
+    </w:p>
+    <w:p>
+      <w:pPr>
+        <w:pStyle w:val="ListParagraph"/>
+        <w:numPr>
+          <w:ilvl w:val="2"/>
+          <w:numId w:val="2"/>
+        </w:numPr>
+        <w:rPr>
+          <w:rFonts w:ascii="MS Reference Sans Serif" w:hAnsi="MS Reference Sans Serif" w:cs="Arial"/>
+        </w:rPr>
+      </w:pPr>
+      <w:r>
+        <w:rPr>
+          <w:rFonts w:ascii="MS Reference Sans Serif" w:hAnsi="MS Reference Sans Serif" w:cs="Arial"/>
+        </w:rPr>
+        <w:t xml:space="preserve">Quote data structure in memory </w:t>
+      </w:r>
+      <w:r>
+        <w:rPr>
+          <w:rFonts w:ascii="MS Reference Sans Serif" w:hAnsi="MS Reference Sans Serif" w:cs="Arial"/>
+          <w:highlight w:val="green"/>
+        </w:rPr>
+        <w:t>{</w:t>
+      </w:r>
+      <w:r>
+        <w:rPr>
+          <w:rFonts w:ascii="MS Reference Sans Serif" w:hAnsi="MS Reference Sans Serif" w:cs="Arial"/>
+          <w:highlight w:val="green"/>
+        </w:rPr>
+        <w:t xml:space="preserve">done </w:t>
+      </w:r>
+      <w:r>
+        <w:rPr>
+          <w:rFonts w:ascii="MS Reference Sans Serif" w:hAnsi="MS Reference Sans Serif" w:cs="Arial"/>
+          <w:highlight w:val="green"/>
+        </w:rPr>
+        <w:t>6/6}</w:t>
+      </w:r>
+    </w:p>
+    <w:p>
+      <w:pPr>
+        <w:pStyle w:val="ListParagraph"/>
+        <w:numPr>
+          <w:ilvl w:val="2"/>
+          <w:numId w:val="2"/>
+        </w:numPr>
+        <w:rPr>
+          <w:rFonts w:ascii="MS Reference Sans Serif" w:hAnsi="MS Reference Sans Serif" w:cs="Arial"/>
+        </w:rPr>
+      </w:pPr>
+      <w:r>
+        <w:rPr>
+          <w:rFonts w:ascii="MS Reference Sans Serif" w:hAnsi="MS Reference Sans Serif" w:cs="Arial"/>
+        </w:rPr>
+        <w:t xml:space="preserve">Quote data attributes (xml) </w:t>
+      </w:r>
+      <w:r>
+        <w:rPr>
+          <w:rFonts w:ascii="MS Reference Sans Serif" w:hAnsi="MS Reference Sans Serif" w:cs="Arial"/>
+          <w:highlight w:val="green"/>
+        </w:rPr>
+        <w:t>{</w:t>
+      </w:r>
+      <w:r>
+        <w:rPr>
+          <w:rFonts w:ascii="MS Reference Sans Serif" w:hAnsi="MS Reference Sans Serif" w:cs="Arial"/>
+          <w:highlight w:val="green"/>
+        </w:rPr>
+        <w:t xml:space="preserve">done </w:t>
+      </w:r>
+      <w:r>
+        <w:rPr>
+          <w:rFonts w:ascii="MS Reference Sans Serif" w:hAnsi="MS Reference Sans Serif" w:cs="Arial"/>
+          <w:highlight w:val="green"/>
+        </w:rPr>
+        <w:t>6/6}</w:t>
+      </w:r>
+    </w:p>
+    <w:p>
+      <w:pPr>
+        <w:pStyle w:val="ListParagraph"/>
+        <w:numPr>
+          <w:ilvl w:val="2"/>
+          <w:numId w:val="2"/>
+        </w:numPr>
+        <w:rPr>
+          <w:rFonts w:ascii="MS Reference Sans Serif" w:hAnsi="MS Reference Sans Serif" w:cs="Arial"/>
+        </w:rPr>
+      </w:pPr>
+      <w:r>
+        <w:rPr>
+          <w:rFonts w:ascii="MS Reference Sans Serif" w:hAnsi="MS Reference Sans Serif" w:cs="Arial"/>
+        </w:rPr>
+        <w:t xml:space="preserve">Yahoo API stock retrieval class </w:t>
+      </w:r>
+      <w:r>
+        <w:rPr>
+          <w:rFonts w:ascii="MS Reference Sans Serif" w:hAnsi="MS Reference Sans Serif" w:cs="Arial"/>
+          <w:highlight w:val="cyan"/>
+        </w:rPr>
+        <w:t>{</w:t>
+      </w:r>
+      <w:r>
+        <w:rPr>
+          <w:rFonts w:ascii="MS Reference Sans Serif" w:hAnsi="MS Reference Sans Serif" w:cs="Arial"/>
+          <w:highlight w:val="cyan"/>
+        </w:rPr>
+        <w:t>6/6</w:t>
+      </w:r>
+      <w:r>
+        <w:rPr>
+          <w:rFonts w:ascii="MS Reference Sans Serif" w:hAnsi="MS Reference Sans Serif" w:cs="Arial"/>
+          <w:highlight w:val="cyan"/>
+        </w:rPr>
+        <w:t>}</w:t>
+      </w:r>
+      <w:r>
+        <w:rPr>
+          <w:rFonts w:ascii="MS Reference Sans Serif" w:hAnsi="MS Reference Sans Serif" w:cs="Arial"/>
+        </w:rPr>
+        <w:t xml:space="preserve"> </w:t>
+      </w:r>
+    </w:p>
+    <w:p>
+      <w:pPr>
+        <w:pStyle w:val="ListParagraph"/>
+        <w:numPr>
+          <w:ilvl w:val="2"/>
+          <w:numId w:val="2"/>
+        </w:numPr>
+        <w:rPr>
+          <w:rFonts w:ascii="MS Reference Sans Serif" w:hAnsi="MS Reference Sans Serif" w:cs="Arial"/>
+        </w:rPr>
+      </w:pPr>
+      <w:r>
+        <w:rPr>
+          <w:rFonts w:ascii="MS Reference Sans Serif" w:hAnsi="MS Reference Sans Serif" w:cs="Arial"/>
+        </w:rPr>
+        <w:t xml:space="preserve">Config file listing files to get </w:t>
+      </w:r>
+      <w:r>
+        <w:rPr>
+          <w:rFonts w:ascii="MS Reference Sans Serif" w:hAnsi="MS Reference Sans Serif" w:cs="Arial"/>
+          <w:highlight w:val="green"/>
+        </w:rPr>
+        <w:t>{</w:t>
+      </w:r>
+      <w:r>
+        <w:rPr>
+          <w:rFonts w:ascii="MS Reference Sans Serif" w:hAnsi="MS Reference Sans Serif" w:cs="Arial"/>
+          <w:highlight w:val="green"/>
+        </w:rPr>
+        <w:t>verified</w:t>
+      </w:r>
+      <w:r>
+        <w:rPr>
+          <w:rFonts w:ascii="MS Reference Sans Serif" w:hAnsi="MS Reference Sans Serif" w:cs="Arial"/>
+          <w:highlight w:val="green"/>
+        </w:rPr>
+        <w:t xml:space="preserve"> </w:t>
+      </w:r>
+      <w:r>
+        <w:rPr>
+          <w:rFonts w:ascii="MS Reference Sans Serif" w:hAnsi="MS Reference Sans Serif" w:cs="Arial"/>
+          <w:highlight w:val="green"/>
+        </w:rPr>
+        <w:t xml:space="preserve">format </w:t>
       </w:r>
       <w:bookmarkStart w:id="0" w:name="_GoBack"/>
       <w:bookmarkEnd w:id="0"/>
       <w:r>
         <w:rPr>
           <w:rFonts w:ascii="MS Reference Sans Serif" w:hAnsi="MS Reference Sans Serif" w:cs="Arial"/>
-          <w:highlight w:val="yellow"/>
+          <w:highlight w:val="green"/>
+        </w:rPr>
+        <w:t>6/6}</w:t>
+      </w:r>
+    </w:p>
+    <w:p>
+      <w:pPr>
+        <w:pStyle w:val="ListParagraph"/>
+        <w:ind w:left="1224"/>
+        <w:rPr>
+          <w:rFonts w:ascii="MS Reference Sans Serif" w:hAnsi="MS Reference Sans Serif" w:cs="Arial"/>
+        </w:rPr>
+      </w:pPr>
+    </w:p>
+    <w:p>
+      <w:pPr>
+        <w:pStyle w:val="ListParagraph"/>
+        <w:numPr>
+          <w:ilvl w:val="2"/>
+          <w:numId w:val="2"/>
+        </w:numPr>
+        <w:rPr>
+          <w:rFonts w:ascii="MS Reference Sans Serif" w:hAnsi="MS Reference Sans Serif" w:cs="Arial"/>
+        </w:rPr>
+      </w:pPr>
+      <w:r>
+        <w:rPr>
+          <w:rFonts w:ascii="MS Reference Sans Serif" w:hAnsi="MS Reference Sans Serif" w:cs="Arial"/>
+        </w:rPr>
+        <w:t xml:space="preserve">Local data storage writer </w:t>
+      </w:r>
+      <w:r>
+        <w:rPr>
+          <w:rFonts w:ascii="MS Reference Sans Serif" w:hAnsi="MS Reference Sans Serif" w:cs="Arial"/>
+          <w:highlight w:val="yellow"/>
+        </w:rPr>
+        <w:t>{13/6}</w:t>
+      </w:r>
+    </w:p>
+    <w:p>
+      <w:pPr>
+        <w:pStyle w:val="ListParagraph"/>
+        <w:numPr>
+          <w:ilvl w:val="2"/>
+          <w:numId w:val="2"/>
+        </w:numPr>
+        <w:rPr>
+          <w:rFonts w:ascii="MS Reference Sans Serif" w:hAnsi="MS Reference Sans Serif" w:cs="Arial"/>
+        </w:rPr>
+      </w:pPr>
+      <w:r>
+        <w:rPr>
+          <w:rFonts w:ascii="MS Reference Sans Serif" w:hAnsi="MS Reference Sans Serif" w:cs="Arial"/>
+        </w:rPr>
+        <w:t xml:space="preserve">Local data storage reader </w:t>
+      </w:r>
+      <w:r>
+        <w:rPr>
+          <w:rFonts w:ascii="MS Reference Sans Serif" w:hAnsi="MS Reference Sans Serif" w:cs="Arial"/>
+          <w:highlight w:val="yellow"/>
+        </w:rPr>
+        <w:t>{13/6}</w:t>
+      </w:r>
+    </w:p>
+    <w:p>
+      <w:pPr>
+        <w:pStyle w:val="ListParagraph"/>
+        <w:numPr>
+          <w:ilvl w:val="2"/>
+          <w:numId w:val="2"/>
+        </w:numPr>
+        <w:rPr>
+          <w:rFonts w:ascii="MS Reference Sans Serif" w:hAnsi="MS Reference Sans Serif" w:cs="Arial"/>
+        </w:rPr>
+      </w:pPr>
+      <w:r>
+        <w:rPr>
+          <w:rFonts w:ascii="MS Reference Sans Serif" w:hAnsi="MS Reference Sans Serif" w:cs="Arial"/>
+        </w:rPr>
+        <w:t>“Driver” that continuously downloads quotes from config file during the day</w:t>
+      </w:r>
+      <w:r>
+        <w:rPr>
+          <w:rFonts w:ascii="MS Reference Sans Serif" w:hAnsi="MS Reference Sans Serif" w:cs="Arial"/>
         </w:rPr>
         <w:t xml:space="preserve"> </w:t>
       </w:r>
-    </w:p>
-    <w:p>
-      <w:pPr>
+      <w:r>
+        <w:rPr>
+          <w:rFonts w:ascii="MS Reference Sans Serif" w:hAnsi="MS Reference Sans Serif" w:cs="Arial"/>
+          <w:highlight w:val="yellow"/>
+        </w:rPr>
+        <w:t>{13/</w:t>
+      </w:r>
+      <w:r>
+        <w:rPr>
+          <w:rFonts w:ascii="MS Reference Sans Serif" w:hAnsi="MS Reference Sans Serif" w:cs="Arial"/>
+          <w:highlight w:val="yellow"/>
+        </w:rPr>
+        <w:t>6</w:t>
+      </w:r>
+      <w:r>
+        <w:rPr>
+          <w:rFonts w:ascii="MS Reference Sans Serif" w:hAnsi="MS Reference Sans Serif" w:cs="Arial"/>
+          <w:highlight w:val="yellow"/>
+        </w:rPr>
+        <w:t>}</w:t>
+      </w:r>
+    </w:p>
+    <w:p>
+      <w:pPr>
+        <w:pStyle w:val="ListParagraph"/>
         <w:ind w:left="1224"/>
         <w:rPr>
           <w:rFonts w:ascii="MS Reference Sans Serif" w:hAnsi="MS Reference Sans Serif" w:cs="Arial"/>
         </w:rPr>
       </w:pPr>
+    </w:p>
+    <w:p>
+      <w:pPr>
+        <w:pStyle w:val="ListParagraph"/>
+        <w:numPr>
+          <w:ilvl w:val="2"/>
+          <w:numId w:val="2"/>
+        </w:numPr>
+        <w:rPr>
+          <w:rFonts w:ascii="MS Reference Sans Serif" w:hAnsi="MS Reference Sans Serif" w:cs="Arial"/>
+        </w:rPr>
+      </w:pPr>
+      <w:r>
+        <w:rPr>
+          <w:rFonts w:ascii="MS Reference Sans Serif" w:hAnsi="MS Reference Sans Serif" w:cs="Arial"/>
+        </w:rPr>
+        <w:t xml:space="preserve">Stock History (quote series) class </w:t>
+      </w:r>
+      <w:r>
+        <w:rPr>
+          <w:rFonts w:ascii="MS Reference Sans Serif" w:hAnsi="MS Reference Sans Serif" w:cs="Arial"/>
+          <w:highlight w:val="yellow"/>
+        </w:rPr>
+        <w:t>{</w:t>
+      </w:r>
+      <w:r>
+        <w:rPr>
+          <w:rFonts w:ascii="MS Reference Sans Serif" w:hAnsi="MS Reference Sans Serif" w:cs="Arial"/>
+          <w:highlight w:val="yellow"/>
+        </w:rPr>
+        <w:t>20</w:t>
+      </w:r>
+      <w:r>
+        <w:rPr>
+          <w:rFonts w:ascii="MS Reference Sans Serif" w:hAnsi="MS Reference Sans Serif" w:cs="Arial"/>
+          <w:highlight w:val="yellow"/>
+        </w:rPr>
+        <w:t>/</w:t>
+      </w:r>
+      <w:r>
+        <w:rPr>
+          <w:rFonts w:ascii="MS Reference Sans Serif" w:hAnsi="MS Reference Sans Serif" w:cs="Arial"/>
+          <w:highlight w:val="yellow"/>
+        </w:rPr>
+        <w:t>6</w:t>
+      </w:r>
       <w:r>
         <w:rPr>
           <w:rFonts w:ascii="MS Reference Sans Serif" w:hAnsi="MS Reference Sans Serif" w:cs="Arial"/>
@@ -919,31 +2121,70 @@
         </w:rPr>
         <w:t>}</w:t>
       </w:r>
+    </w:p>
+    <w:p>
+      <w:pPr>
+        <w:pStyle w:val="ListParagraph"/>
+        <w:numPr>
+          <w:ilvl w:val="2"/>
+          <w:numId w:val="2"/>
+        </w:numPr>
+        <w:rPr>
+          <w:rFonts w:ascii="MS Reference Sans Serif" w:hAnsi="MS Reference Sans Serif" w:cs="Arial"/>
+        </w:rPr>
+      </w:pPr>
+      <w:r>
+        <w:rPr>
+          <w:rFonts w:ascii="MS Reference Sans Serif" w:hAnsi="MS Reference Sans Serif" w:cs="Arial"/>
+        </w:rPr>
+        <w:t>Interface for getting quotes over time/maintaining them in memory</w:t>
+      </w:r>
       <w:r>
         <w:rPr>
           <w:rFonts w:ascii="MS Reference Sans Serif" w:hAnsi="MS Reference Sans Serif" w:cs="Arial"/>
         </w:rPr>
         <w:t xml:space="preserve"> </w:t>
       </w:r>
-    </w:p>
-    <w:p>
-      <w:pPr>
-        <w:pStyle w:val="ListParagraph"/>
-        <w:numPr>
-          <w:ilvl w:val="4"/>
-          <w:numId w:val="2"/>
-        </w:numPr>
-        <w:rPr>
-          <w:rFonts w:ascii="MS Reference Sans Serif" w:hAnsi="MS Reference Sans Serif" w:cs="Arial"/>
-          <w:highlight w:val="lightGray"/>
-        </w:rPr>
-      </w:pPr>
-      <w:r>
-        <w:rPr>
-          <w:rFonts w:ascii="MS Reference Sans Serif" w:hAnsi="MS Reference Sans Serif" w:cs="Arial"/>
-          <w:highlight w:val="lightGray"/>
-        </w:rPr>
-        <w:t>Should log each action taken</w:t>
+      <w:r>
+        <w:rPr>
+          <w:rFonts w:ascii="MS Reference Sans Serif" w:hAnsi="MS Reference Sans Serif" w:cs="Arial"/>
+          <w:highlight w:val="yellow"/>
+        </w:rPr>
+        <w:t>{</w:t>
+      </w:r>
+      <w:r>
+        <w:rPr>
+          <w:rFonts w:ascii="MS Reference Sans Serif" w:hAnsi="MS Reference Sans Serif" w:cs="Arial"/>
+          <w:highlight w:val="yellow"/>
+        </w:rPr>
+        <w:t>20</w:t>
+      </w:r>
+      <w:r>
+        <w:rPr>
+          <w:rFonts w:ascii="MS Reference Sans Serif" w:hAnsi="MS Reference Sans Serif" w:cs="Arial"/>
+          <w:highlight w:val="yellow"/>
+        </w:rPr>
+        <w:t>/</w:t>
+      </w:r>
+      <w:r>
+        <w:rPr>
+          <w:rFonts w:ascii="MS Reference Sans Serif" w:hAnsi="MS Reference Sans Serif" w:cs="Arial"/>
+          <w:highlight w:val="yellow"/>
+        </w:rPr>
+        <w:t>6</w:t>
+      </w:r>
+      <w:r>
+        <w:rPr>
+          <w:rFonts w:ascii="MS Reference Sans Serif" w:hAnsi="MS Reference Sans Serif" w:cs="Arial"/>
+          <w:highlight w:val="yellow"/>
+        </w:rPr>
+        <w:t>}</w:t>
+      </w:r>
+      <w:r>
+        <w:rPr>
+          <w:rFonts w:ascii="MS Reference Sans Serif" w:hAnsi="MS Reference Sans Serif" w:cs="Arial"/>
+        </w:rPr>
+        <w:t xml:space="preserve"> </w:t>
       </w:r>
     </w:p>
     <w:p>
@@ -961,1037 +2202,32 @@
         <w:rPr>
           <w:rFonts w:ascii="MS Reference Sans Serif" w:hAnsi="MS Reference Sans Serif" w:cs="Arial"/>
         </w:rPr>
-        <w:t>Simple Moving Average on a stock history for time interval</w:t>
-      </w:r>
-    </w:p>
-    <w:p>
-      <w:pPr>
-        <w:pStyle w:val="ListParagraph"/>
-        <w:numPr>
-          <w:ilvl w:val="3"/>
-          <w:numId w:val="2"/>
-        </w:numPr>
-        <w:rPr>
-          <w:rFonts w:ascii="MS Reference Sans Serif" w:hAnsi="MS Reference Sans Serif" w:cs="Arial"/>
-        </w:rPr>
-      </w:pPr>
-      <w:r>
-        <w:rPr>
-          <w:rFonts w:ascii="MS Reference Sans Serif" w:hAnsi="MS Reference Sans Serif" w:cs="Arial"/>
-        </w:rPr>
-        <w:t>Average of the bid/ask spread per quote (should I bother? See below)</w:t>
-      </w:r>
-    </w:p>
-    <w:p>
-      <w:pPr>
-        <w:pStyle w:val="ListParagraph"/>
-        <w:numPr>
-          <w:ilvl w:val="3"/>
-          <w:numId w:val="2"/>
-        </w:numPr>
-        <w:rPr>
-          <w:rFonts w:ascii="MS Reference Sans Serif" w:hAnsi="MS Reference Sans Serif" w:cs="Arial"/>
-        </w:rPr>
-      </w:pPr>
-      <w:r>
-        <w:rPr>
-          <w:rFonts w:ascii="MS Reference Sans Serif" w:hAnsi="MS Reference Sans Serif" w:cs="Arial"/>
-        </w:rPr>
-        <w:t>Most-accurate (ask when currently short/no position, bid when long)</w:t>
-      </w:r>
-    </w:p>
-    <w:p>
-      <w:pPr>
-        <w:pStyle w:val="ListParagraph"/>
-        <w:numPr>
-          <w:ilvl w:val="3"/>
-          <w:numId w:val="2"/>
-        </w:numPr>
-        <w:rPr>
-          <w:rFonts w:ascii="MS Reference Sans Serif" w:hAnsi="MS Reference Sans Serif" w:cs="Arial"/>
-        </w:rPr>
-      </w:pPr>
-      <w:r>
-        <w:rPr>
-          <w:rFonts w:ascii="MS Reference Sans Serif" w:hAnsi="MS Reference Sans Serif" w:cs="Arial"/>
-        </w:rPr>
-        <w:t>Returns a no-action Action object</w:t>
-      </w:r>
-    </w:p>
-    <w:p>
-      <w:pPr>
-        <w:pStyle w:val="ListParagraph"/>
-        <w:numPr>
-          <w:ilvl w:val="2"/>
-          <w:numId w:val="2"/>
-        </w:numPr>
-        <w:rPr>
-          <w:rFonts w:ascii="MS Reference Sans Serif" w:hAnsi="MS Reference Sans Serif" w:cs="Arial"/>
-        </w:rPr>
-      </w:pPr>
-      <w:r>
-        <w:rPr>
-          <w:rFonts w:ascii="MS Reference Sans Serif" w:hAnsi="MS Reference Sans Serif" w:cs="Arial"/>
-        </w:rPr>
-        <w:t>SMA Crossover for two time intervals</w:t>
-      </w:r>
-    </w:p>
-    <w:p>
-      <w:pPr>
-        <w:pStyle w:val="ListParagraph"/>
-        <w:numPr>
-          <w:ilvl w:val="3"/>
-          <w:numId w:val="2"/>
-        </w:numPr>
-        <w:rPr>
-          <w:rFonts w:ascii="MS Reference Sans Serif" w:hAnsi="MS Reference Sans Serif" w:cs="Arial"/>
-        </w:rPr>
-      </w:pPr>
-      <w:r>
-        <w:rPr>
-          <w:rFonts w:ascii="MS Reference Sans Serif" w:hAnsi="MS Reference Sans Serif" w:cs="Arial"/>
-        </w:rPr>
-        <w:t>Returns an appropriate Action object based on data up to that point</w:t>
-      </w:r>
-    </w:p>
-    <w:p>
-      <w:pPr>
-        <w:pStyle w:val="ListParagraph"/>
-        <w:numPr>
-          <w:ilvl w:val="2"/>
-          <w:numId w:val="2"/>
-        </w:numPr>
-        <w:rPr>
-          <w:rFonts w:ascii="MS Reference Sans Serif" w:hAnsi="MS Reference Sans Serif" w:cs="Arial"/>
-        </w:rPr>
-      </w:pPr>
-      <w:r>
-        <w:rPr>
-          <w:rFonts w:ascii="MS Reference Sans Serif" w:hAnsi="MS Reference Sans Serif" w:cs="Arial"/>
-        </w:rPr>
-        <w:t>SMA Crossover for three time intervals</w:t>
-      </w:r>
-      <w:r>
-        <w:rPr>
-          <w:rFonts w:ascii="MS Reference Sans Serif" w:hAnsi="MS Reference Sans Serif" w:cs="Arial"/>
+        <w:t xml:space="preserve">Config file listing files to get </w:t>
+      </w:r>
+      <w:r>
+        <w:rPr>
+          <w:rFonts w:ascii="MS Reference Sans Serif" w:hAnsi="MS Reference Sans Serif" w:cs="Arial"/>
+          <w:highlight w:val="yellow"/>
+        </w:rPr>
+        <w:t>{</w:t>
+      </w:r>
+      <w:r>
+        <w:rPr>
+          <w:rFonts w:ascii="MS Reference Sans Serif" w:hAnsi="MS Reference Sans Serif" w:cs="Arial"/>
+          <w:highlight w:val="yellow"/>
+        </w:rPr>
+        <w:t>find more equities</w:t>
+      </w:r>
+      <w:r>
+        <w:rPr>
+          <w:rFonts w:ascii="MS Reference Sans Serif" w:hAnsi="MS Reference Sans Serif" w:cs="Arial"/>
+          <w:highlight w:val="yellow"/>
         </w:rPr>
         <w:t xml:space="preserve"> </w:t>
       </w:r>
       <w:r>
         <w:rPr>
           <w:rFonts w:ascii="MS Reference Sans Serif" w:hAnsi="MS Reference Sans Serif" w:cs="Arial"/>
-          <w:highlight w:val="magenta"/>
-        </w:rPr>
-        <w:t>{ future }</w:t>
-      </w:r>
-    </w:p>
-    <w:p>
-      <w:pPr>
-        <w:pStyle w:val="ListParagraph"/>
-        <w:numPr>
-          <w:ilvl w:val="2"/>
-          <w:numId w:val="2"/>
-        </w:numPr>
-        <w:rPr>
-          <w:rFonts w:ascii="MS Reference Sans Serif" w:hAnsi="MS Reference Sans Serif" w:cs="Arial"/>
-        </w:rPr>
-      </w:pPr>
-      <w:r>
-        <w:rPr>
-          <w:rFonts w:ascii="MS Reference Sans Serif" w:hAnsi="MS Reference Sans Serif" w:cs="Arial"/>
-        </w:rPr>
-        <w:t>SMA Crossover profitability analysis</w:t>
-      </w:r>
-    </w:p>
-    <w:p>
-      <w:pPr>
-        <w:pStyle w:val="ListParagraph"/>
-        <w:numPr>
-          <w:ilvl w:val="3"/>
-          <w:numId w:val="2"/>
-        </w:numPr>
-        <w:rPr>
-          <w:rFonts w:ascii="MS Reference Sans Serif" w:hAnsi="MS Reference Sans Serif" w:cs="Arial"/>
-        </w:rPr>
-      </w:pPr>
-      <w:r>
-        <w:rPr>
-          <w:rFonts w:ascii="MS Reference Sans Serif" w:hAnsi="MS Reference Sans Serif" w:cs="Arial"/>
-        </w:rPr>
-        <w:t>Calls SMA crossover on subsequent (overlapping) periods of data; i.e. with 1000 data points, would call SMA crossover on points 0-100, 1-101, 2-102, etc.</w:t>
-      </w:r>
-    </w:p>
-    <w:p>
-      <w:pPr>
-        <w:pStyle w:val="ListParagraph"/>
-        <w:numPr>
-          <w:ilvl w:val="3"/>
-          <w:numId w:val="2"/>
-        </w:numPr>
-        <w:rPr>
-          <w:rFonts w:ascii="MS Reference Sans Serif" w:hAnsi="MS Reference Sans Serif" w:cs="Arial"/>
-        </w:rPr>
-      </w:pPr>
-      <w:r>
-        <w:rPr>
-          <w:rFonts w:ascii="MS Reference Sans Serif" w:hAnsi="MS Reference Sans Serif" w:cs="Arial"/>
-        </w:rPr>
-        <w:t xml:space="preserve">Records the results of performing the returned Action object at each </w:t>
-      </w:r>
-    </w:p>
-    <w:p>
-      <w:pPr>
-        <w:pStyle w:val="ListParagraph"/>
-        <w:numPr>
-          <w:ilvl w:val="2"/>
-          <w:numId w:val="2"/>
-        </w:numPr>
-        <w:rPr>
-          <w:rFonts w:ascii="MS Reference Sans Serif" w:hAnsi="MS Reference Sans Serif" w:cs="Arial"/>
-        </w:rPr>
-      </w:pPr>
-      <w:r>
-        <w:rPr>
-          <w:rFonts w:ascii="MS Reference Sans Serif" w:hAnsi="MS Reference Sans Serif" w:cs="Arial"/>
-        </w:rPr>
-        <w:t>SMA Crossover comparer</w:t>
-      </w:r>
-    </w:p>
-    <w:p>
-      <w:pPr>
-        <w:pStyle w:val="ListParagraph"/>
-        <w:numPr>
-          <w:ilvl w:val="3"/>
-          <w:numId w:val="2"/>
-        </w:numPr>
-        <w:rPr>
-          <w:rFonts w:ascii="MS Reference Sans Serif" w:hAnsi="MS Reference Sans Serif" w:cs="Arial"/>
-        </w:rPr>
-      </w:pPr>
-      <w:r>
-        <w:rPr>
-          <w:rFonts w:ascii="MS Reference Sans Serif" w:hAnsi="MS Reference Sans Serif" w:cs="Arial"/>
-        </w:rPr>
-        <w:t>Test with short and long periods of time (50-100 quotes per stock and 1000-5000 quotes per stock)</w:t>
-      </w:r>
-    </w:p>
-    <w:p>
-      <w:pPr>
-        <w:pStyle w:val="ListParagraph"/>
-        <w:numPr>
-          <w:ilvl w:val="3"/>
-          <w:numId w:val="2"/>
-        </w:numPr>
-        <w:rPr>
-          <w:rFonts w:ascii="MS Reference Sans Serif" w:hAnsi="MS Reference Sans Serif" w:cs="Arial"/>
-        </w:rPr>
-      </w:pPr>
-      <w:r>
-        <w:rPr>
-          <w:rFonts w:ascii="MS Reference Sans Serif" w:hAnsi="MS Reference Sans Serif" w:cs="Arial"/>
-        </w:rPr>
-        <w:t>Iterative crossover comparer (store comparison results, compare multiple</w:t>
-      </w:r>
-    </w:p>
-    <w:p>
-      <w:pPr>
-        <w:pStyle w:val="ListParagraph"/>
-        <w:numPr>
-          <w:ilvl w:val="2"/>
-          <w:numId w:val="2"/>
-        </w:numPr>
-        <w:rPr>
-          <w:rFonts w:ascii="MS Reference Sans Serif" w:hAnsi="MS Reference Sans Serif" w:cs="Arial"/>
-        </w:rPr>
-      </w:pPr>
-      <w:r>
-        <w:rPr>
-          <w:rFonts w:ascii="MS Reference Sans Serif" w:hAnsi="MS Reference Sans Serif" w:cs="Arial"/>
-        </w:rPr>
-        <w:t xml:space="preserve">“Driver” </w:t>
-      </w:r>
-      <w:r>
-        <w:rPr>
-          <w:rFonts w:ascii="MS Reference Sans Serif" w:hAnsi="MS Reference Sans Serif" w:cs="Arial"/>
-        </w:rPr>
-        <w:t>to run the analysis</w:t>
-      </w:r>
-    </w:p>
-    <w:p>
-      <w:pPr>
-        <w:pStyle w:val="ListParagraph"/>
-        <w:numPr>
-          <w:ilvl w:val="3"/>
-          <w:numId w:val="2"/>
-        </w:numPr>
-        <w:rPr>
-          <w:rFonts w:ascii="MS Reference Sans Serif" w:hAnsi="MS Reference Sans Serif" w:cs="Arial"/>
-        </w:rPr>
-      </w:pPr>
-      <w:r>
-        <w:rPr>
-          <w:rFonts w:ascii="MS Reference Sans Serif" w:hAnsi="MS Reference Sans Serif" w:cs="Arial"/>
-        </w:rPr>
-        <w:t>loads data from the local data storage reader in to StockHistories</w:t>
-      </w:r>
-    </w:p>
-    <w:p>
-      <w:pPr>
-        <w:pStyle w:val="ListParagraph"/>
-        <w:numPr>
-          <w:ilvl w:val="3"/>
-          <w:numId w:val="2"/>
-        </w:numPr>
-        <w:rPr>
-          <w:rFonts w:ascii="MS Reference Sans Serif" w:hAnsi="MS Reference Sans Serif" w:cs="Arial"/>
-        </w:rPr>
-      </w:pPr>
-      <w:r>
-        <w:rPr>
-          <w:rFonts w:ascii="MS Reference Sans Serif" w:hAnsi="MS Reference Sans Serif" w:cs="Arial"/>
-        </w:rPr>
-        <w:t>calls the SMA Crossover comparer on each discrete stock history</w:t>
-      </w:r>
-    </w:p>
-    <w:p>
-      <w:pPr>
-        <w:pStyle w:val="ListParagraph"/>
-        <w:numPr>
-          <w:ilvl w:val="3"/>
-          <w:numId w:val="2"/>
-        </w:numPr>
-        <w:rPr>
-          <w:rFonts w:ascii="MS Reference Sans Serif" w:hAnsi="MS Reference Sans Serif" w:cs="Arial"/>
-        </w:rPr>
-      </w:pPr>
-      <w:r>
-        <w:rPr>
-          <w:rFonts w:ascii="MS Reference Sans Serif" w:hAnsi="MS Reference Sans Serif" w:cs="Arial"/>
-        </w:rPr>
-        <w:t>outputs/stores the results</w:t>
-      </w:r>
-    </w:p>
-    <w:p>
-      <w:pPr>
-        <w:pStyle w:val="ListParagraph"/>
-        <w:numPr>
-          <w:ilvl w:val="2"/>
-          <w:numId w:val="2"/>
-        </w:numPr>
-        <w:rPr>
-          <w:rFonts w:ascii="MS Reference Sans Serif" w:hAnsi="MS Reference Sans Serif" w:cs="Arial"/>
-        </w:rPr>
-      </w:pPr>
-      <w:r>
-        <w:rPr>
-          <w:rFonts w:ascii="MS Reference Sans Serif" w:hAnsi="MS Reference Sans Serif" w:cs="Arial"/>
-        </w:rPr>
-        <w:t>Neural Net</w:t>
-      </w:r>
-      <w:r>
-        <w:rPr>
-          <w:rFonts w:ascii="MS Reference Sans Serif" w:hAnsi="MS Reference Sans Serif" w:cs="Arial"/>
-        </w:rPr>
-        <w:t xml:space="preserve"> </w:t>
-      </w:r>
-      <w:r>
-        <w:rPr>
-          <w:rFonts w:ascii="MS Reference Sans Serif" w:hAnsi="MS Reference Sans Serif" w:cs="Arial"/>
-          <w:highlight w:val="magenta"/>
-        </w:rPr>
-        <w:t>{ future }</w:t>
-      </w:r>
-    </w:p>
-    <w:p>
-      <w:pPr>
-        <w:pStyle w:val="ListParagraph"/>
-        <w:numPr>
-          <w:ilvl w:val="3"/>
-          <w:numId w:val="2"/>
-        </w:numPr>
-        <w:rPr>
-          <w:rFonts w:ascii="MS Reference Sans Serif" w:hAnsi="MS Reference Sans Serif" w:cs="Arial"/>
-        </w:rPr>
-      </w:pPr>
-      <w:r>
-        <w:rPr>
-          <w:rFonts w:ascii="MS Reference Sans Serif" w:hAnsi="MS Reference Sans Serif" w:cs="Arial"/>
-        </w:rPr>
-        <w:t>Takes multiple different indicators and a stock history as input (i.e. 5 min/30 minutes SMA X and 2 minutes/10 minutes SMA X)</w:t>
-      </w:r>
-    </w:p>
-    <w:p>
-      <w:pPr>
-        <w:pStyle w:val="ListParagraph"/>
-        <w:numPr>
-          <w:ilvl w:val="3"/>
-          <w:numId w:val="2"/>
-        </w:numPr>
-        <w:rPr>
-          <w:rFonts w:ascii="MS Reference Sans Serif" w:hAnsi="MS Reference Sans Serif" w:cs="Arial"/>
-        </w:rPr>
-      </w:pPr>
-      <w:r>
-        <w:rPr>
-          <w:rFonts w:ascii="MS Reference Sans Serif" w:hAnsi="MS Reference Sans Serif" w:cs="Arial"/>
-        </w:rPr>
-        <w:t>Builds a neural net which balances the output of them for the best profitability over the given time frame</w:t>
-      </w:r>
-    </w:p>
-    <w:p>
-      <w:pPr>
-        <w:pStyle w:val="ListParagraph"/>
-        <w:numPr>
-          <w:ilvl w:val="3"/>
-          <w:numId w:val="2"/>
-        </w:numPr>
-        <w:rPr>
-          <w:rFonts w:ascii="MS Reference Sans Serif" w:hAnsi="MS Reference Sans Serif" w:cs="Arial"/>
-        </w:rPr>
-      </w:pPr>
-      <w:r>
-        <w:rPr>
-          <w:rFonts w:ascii="MS Reference Sans Serif" w:hAnsi="MS Reference Sans Serif" w:cs="Arial"/>
-        </w:rPr>
-        <w:t>Experiment with feeding it the top two/three/four performing indicators for a given stock, the top/mid/worst, etc.</w:t>
-      </w:r>
-    </w:p>
-    <w:p>
-      <w:pPr>
-        <w:pStyle w:val="ListParagraph"/>
-        <w:numPr>
-          <w:ilvl w:val="2"/>
-          <w:numId w:val="2"/>
-        </w:numPr>
-        <w:rPr>
-          <w:rFonts w:ascii="MS Reference Sans Serif" w:hAnsi="MS Reference Sans Serif" w:cs="Arial"/>
-        </w:rPr>
-      </w:pPr>
-      <w:r>
-        <w:rPr>
-          <w:rFonts w:ascii="MS Reference Sans Serif" w:hAnsi="MS Reference Sans Serif" w:cs="Arial"/>
-        </w:rPr>
-        <w:t>Neural Net 4 Market Data</w:t>
-      </w:r>
-      <w:r>
-        <w:rPr>
-          <w:rFonts w:ascii="MS Reference Sans Serif" w:hAnsi="MS Reference Sans Serif" w:cs="Arial"/>
-        </w:rPr>
-        <w:t xml:space="preserve"> </w:t>
-      </w:r>
-      <w:r>
-        <w:rPr>
-          <w:rFonts w:ascii="MS Reference Sans Serif" w:hAnsi="MS Reference Sans Serif" w:cs="Arial"/>
-          <w:highlight w:val="magenta"/>
-        </w:rPr>
-        <w:t>{ future }</w:t>
-      </w:r>
-    </w:p>
-    <w:p>
-      <w:pPr>
-        <w:pStyle w:val="ListParagraph"/>
-        <w:numPr>
-          <w:ilvl w:val="3"/>
-          <w:numId w:val="2"/>
-        </w:numPr>
-        <w:rPr>
-          <w:rFonts w:ascii="MS Reference Sans Serif" w:hAnsi="MS Reference Sans Serif" w:cs="Arial"/>
-        </w:rPr>
-      </w:pPr>
-      <w:r>
-        <w:rPr>
-          <w:rFonts w:ascii="MS Reference Sans Serif" w:hAnsi="MS Reference Sans Serif" w:cs="Arial"/>
-        </w:rPr>
-        <w:t>Takes multiple indicators and multiple equity histories</w:t>
-      </w:r>
-    </w:p>
-    <w:p>
-      <w:pPr>
-        <w:pStyle w:val="ListParagraph"/>
-        <w:numPr>
-          <w:ilvl w:val="4"/>
-          <w:numId w:val="2"/>
-        </w:numPr>
-        <w:rPr>
-          <w:rFonts w:ascii="MS Reference Sans Serif" w:hAnsi="MS Reference Sans Serif" w:cs="Arial"/>
-        </w:rPr>
-      </w:pPr>
-      <w:r>
-        <w:rPr>
-          <w:rFonts w:ascii="MS Reference Sans Serif" w:hAnsi="MS Reference Sans Serif" w:cs="Arial"/>
-        </w:rPr>
-        <w:t>Should be able to handle indices as inputs</w:t>
-      </w:r>
-    </w:p>
-    <w:p>
-      <w:pPr>
-        <w:pStyle w:val="ListParagraph"/>
-        <w:numPr>
-          <w:ilvl w:val="3"/>
-          <w:numId w:val="2"/>
-        </w:numPr>
-        <w:rPr>
-          <w:rFonts w:ascii="MS Reference Sans Serif" w:hAnsi="MS Reference Sans Serif" w:cs="Arial"/>
-        </w:rPr>
-      </w:pPr>
-      <w:r>
-        <w:rPr>
-          <w:rFonts w:ascii="MS Reference Sans Serif" w:hAnsi="MS Reference Sans Serif" w:cs="Arial"/>
-        </w:rPr>
-        <w:t>Builds a neural net for behavior on a single equity history using the indicators for that history + the other input histories</w:t>
-      </w:r>
-    </w:p>
-    <w:p>
-      <w:pPr>
-        <w:rPr>
-          <w:rFonts w:ascii="MS Reference Sans Serif" w:hAnsi="MS Reference Sans Serif" w:cs="Arial"/>
-        </w:rPr>
-      </w:pPr>
-    </w:p>
-    <w:p>
-      <w:pPr>
-        <w:pStyle w:val="ListParagraph"/>
-        <w:numPr>
-          <w:ilvl w:val="1"/>
-          <w:numId w:val="2"/>
-        </w:numPr>
-        <w:rPr>
-          <w:rFonts w:ascii="MS Reference Sans Serif" w:hAnsi="MS Reference Sans Serif" w:cs="Arial"/>
-        </w:rPr>
-      </w:pPr>
-      <w:r>
-        <w:rPr>
-          <w:rFonts w:ascii="MS Reference Sans Serif" w:hAnsi="MS Reference Sans Serif" w:cs="Arial"/>
-          <w:b/>
-        </w:rPr>
-        <w:t>trade</w:t>
-      </w:r>
-      <w:r>
-        <w:rPr>
-          <w:rFonts w:ascii="MS Reference Sans Serif" w:hAnsi="MS Reference Sans Serif" w:cs="Arial"/>
-          <w:b/>
-        </w:rPr>
-        <w:t>:</w:t>
-      </w:r>
-      <w:r>
-        <w:rPr>
-          <w:rFonts w:ascii="MS Reference Sans Serif" w:hAnsi="MS Reference Sans Serif" w:cs="Arial"/>
-        </w:rPr>
-        <w:t xml:space="preserve"> </w:t>
-      </w:r>
-    </w:p>
-    <w:p>
-      <w:pPr>
-        <w:pStyle w:val="ListParagraph"/>
-        <w:numPr>
-          <w:ilvl w:val="2"/>
-          <w:numId w:val="2"/>
-        </w:numPr>
-        <w:rPr>
-          <w:rFonts w:ascii="MS Reference Sans Serif" w:hAnsi="MS Reference Sans Serif" w:cs="Arial"/>
-        </w:rPr>
-      </w:pPr>
-      <w:r>
-        <w:rPr>
-          <w:rFonts w:ascii="MS Reference Sans Serif" w:hAnsi="MS Reference Sans Serif" w:cs="Arial"/>
-        </w:rPr>
-        <w:t>“Driver” will loop through:</w:t>
-      </w:r>
-    </w:p>
-    <w:p>
-      <w:pPr>
-        <w:pStyle w:val="ListParagraph"/>
-        <w:numPr>
-          <w:ilvl w:val="3"/>
-          <w:numId w:val="2"/>
-        </w:numPr>
-        <w:rPr>
-          <w:rFonts w:ascii="MS Reference Sans Serif" w:hAnsi="MS Reference Sans Serif" w:cs="Arial"/>
-        </w:rPr>
-      </w:pPr>
-      <w:r>
-        <w:rPr>
-          <w:rFonts w:ascii="MS Reference Sans Serif" w:hAnsi="MS Reference Sans Serif" w:cs="Arial"/>
-        </w:rPr>
-        <w:t>download latest quote (every N seconds)</w:t>
-      </w:r>
-    </w:p>
-    <w:p>
-      <w:pPr>
-        <w:pStyle w:val="ListParagraph"/>
-        <w:numPr>
-          <w:ilvl w:val="3"/>
-          <w:numId w:val="2"/>
-        </w:numPr>
-        <w:rPr>
-          <w:rFonts w:ascii="MS Reference Sans Serif" w:hAnsi="MS Reference Sans Serif" w:cs="Arial"/>
-        </w:rPr>
-      </w:pPr>
-      <w:r>
-        <w:rPr>
-          <w:rFonts w:ascii="MS Reference Sans Serif" w:hAnsi="MS Reference Sans Serif" w:cs="Arial"/>
-        </w:rPr>
-        <w:t>Apply the selected indicator to the quote</w:t>
-      </w:r>
-    </w:p>
-    <w:p>
-      <w:pPr>
-        <w:pStyle w:val="ListParagraph"/>
-        <w:numPr>
-          <w:ilvl w:val="3"/>
-          <w:numId w:val="2"/>
-        </w:numPr>
-        <w:rPr>
-          <w:rFonts w:ascii="MS Reference Sans Serif" w:hAnsi="MS Reference Sans Serif" w:cs="Arial"/>
-        </w:rPr>
-      </w:pPr>
-      <w:r>
-        <w:rPr>
-          <w:rFonts w:ascii="MS Reference Sans Serif" w:hAnsi="MS Reference Sans Serif" w:cs="Arial"/>
-        </w:rPr>
-        <w:t>Execute the returned action</w:t>
-      </w:r>
-      <w:r>
-        <w:rPr>
-          <w:rFonts w:ascii="MS Reference Sans Serif" w:hAnsi="MS Reference Sans Serif" w:cs="Arial"/>
-        </w:rPr>
-        <w:t xml:space="preserve"> </w:t>
-      </w:r>
-    </w:p>
-    <w:p>
-      <w:pPr>
-        <w:pStyle w:val="ListParagraph"/>
-        <w:numPr>
-          <w:ilvl w:val="2"/>
-          <w:numId w:val="2"/>
-        </w:numPr>
-        <w:rPr>
-          <w:rFonts w:ascii="MS Reference Sans Serif" w:hAnsi="MS Reference Sans Serif" w:cs="Arial"/>
-        </w:rPr>
-      </w:pPr>
-      <w:r>
-        <w:rPr>
-          <w:rFonts w:ascii="MS Reference Sans Serif" w:hAnsi="MS Reference Sans Serif" w:cs="Arial"/>
-        </w:rPr>
-        <w:t>Trader class will perform network calls to the broker</w:t>
-      </w:r>
-    </w:p>
-    <w:p>
-      <w:pPr>
-        <w:pStyle w:val="ListParagraph"/>
-        <w:numPr>
-          <w:ilvl w:val="3"/>
-          <w:numId w:val="2"/>
-        </w:numPr>
-        <w:rPr>
-          <w:rFonts w:ascii="MS Reference Sans Serif" w:hAnsi="MS Reference Sans Serif" w:cs="Arial"/>
-        </w:rPr>
-      </w:pPr>
-      <w:r>
-        <w:rPr>
-          <w:rFonts w:ascii="MS Reference Sans Serif" w:hAnsi="MS Reference Sans Serif" w:cs="Arial"/>
-        </w:rPr>
-        <w:t>It will authenticate as necessary</w:t>
-      </w:r>
-    </w:p>
-    <w:p>
-      <w:pPr>
-        <w:pStyle w:val="ListParagraph"/>
-        <w:numPr>
-          <w:ilvl w:val="3"/>
-          <w:numId w:val="2"/>
-        </w:numPr>
-        <w:rPr>
-          <w:rFonts w:ascii="MS Reference Sans Serif" w:hAnsi="MS Reference Sans Serif" w:cs="Arial"/>
-        </w:rPr>
-      </w:pPr>
-      <w:r>
-        <w:rPr>
-          <w:rFonts w:ascii="MS Reference Sans Serif" w:hAnsi="MS Reference Sans Serif" w:cs="Arial"/>
-        </w:rPr>
-        <w:t>It will use the most reasonable available encryption protocols, with a preference for asymmetric cryptography during connection establishment and a non-AES, trusted symmetric cryptographic system for data transmission</w:t>
-      </w:r>
-    </w:p>
-    <w:p>
-      <w:pPr>
-        <w:pStyle w:val="ListParagraph"/>
-        <w:numPr>
-          <w:ilvl w:val="3"/>
-          <w:numId w:val="2"/>
-        </w:numPr>
-        <w:rPr>
-          <w:rFonts w:ascii="MS Reference Sans Serif" w:hAnsi="MS Reference Sans Serif" w:cs="Arial"/>
-        </w:rPr>
-      </w:pPr>
-      <w:r>
-        <w:rPr>
-          <w:rFonts w:ascii="MS Reference Sans Serif" w:hAnsi="MS Reference Sans Serif" w:cs="Arial"/>
-        </w:rPr>
-        <w:t>Should be able to send buy, sell, short, stop/limit orders</w:t>
-      </w:r>
-    </w:p>
-    <w:p>
-      <w:pPr>
-        <w:pStyle w:val="ListParagraph"/>
-        <w:numPr>
-          <w:ilvl w:val="3"/>
-          <w:numId w:val="2"/>
-        </w:numPr>
-        <w:rPr>
-          <w:rFonts w:ascii="MS Reference Sans Serif" w:hAnsi="MS Reference Sans Serif" w:cs="Arial"/>
-        </w:rPr>
-      </w:pPr>
-      <w:r>
-        <w:rPr>
-          <w:rFonts w:ascii="MS Reference Sans Serif" w:hAnsi="MS Reference Sans Serif" w:cs="Arial"/>
-        </w:rPr>
-        <w:t xml:space="preserve">Should be able to send put/call options </w:t>
-      </w:r>
-      <w:r>
-        <w:rPr>
-          <w:rFonts w:ascii="MS Reference Sans Serif" w:hAnsi="MS Reference Sans Serif" w:cs="Arial"/>
-          <w:highlight w:val="magenta"/>
-        </w:rPr>
-        <w:t>{ future }</w:t>
-      </w:r>
-    </w:p>
-    <w:p>
-      <w:pPr>
-        <w:rPr>
-          <w:rFonts w:ascii="MS Reference Sans Serif" w:hAnsi="MS Reference Sans Serif" w:cs="Arial"/>
-        </w:rPr>
-      </w:pPr>
-      <w:r>
-        <w:rPr>
-          <w:rFonts w:ascii="MS Reference Sans Serif" w:hAnsi="MS Reference Sans Serif" w:cs="Arial"/>
-        </w:rPr>
-        <w:br w:type="page"/>
-      </w:r>
-    </w:p>
-    <w:p>
-      <w:pPr>
-        <w:pStyle w:val="ListParagraph"/>
-        <w:numPr>
-          <w:ilvl w:val="0"/>
-          <w:numId w:val="2"/>
-        </w:numPr>
-        <w:rPr>
-          <w:rFonts w:ascii="MS Reference Sans Serif" w:hAnsi="MS Reference Sans Serif" w:cs="Arial"/>
-        </w:rPr>
-      </w:pPr>
-      <w:r>
-        <w:rPr>
-          <w:rFonts w:ascii="MS Reference Sans Serif" w:hAnsi="MS Reference Sans Serif" w:cs="Arial"/>
-        </w:rPr>
-        <w:t>schedule:</w:t>
-      </w:r>
-    </w:p>
-    <w:p>
-      <w:pPr>
-        <w:pStyle w:val="ListParagraph"/>
-        <w:numPr>
-          <w:ilvl w:val="1"/>
-          <w:numId w:val="2"/>
-        </w:numPr>
-        <w:rPr>
-          <w:rFonts w:ascii="MS Reference Sans Serif" w:hAnsi="MS Reference Sans Serif" w:cs="Arial"/>
-        </w:rPr>
-      </w:pPr>
-      <w:r>
-        <w:rPr>
-          <w:rFonts w:ascii="MS Reference Sans Serif" w:hAnsi="MS Reference Sans Serif" w:cs="Arial"/>
-          <w:b/>
-        </w:rPr>
-        <w:t>data retrieval</w:t>
-      </w:r>
-      <w:r>
-        <w:rPr>
-          <w:rFonts w:ascii="MS Reference Sans Serif" w:hAnsi="MS Reference Sans Serif" w:cs="Arial"/>
-          <w:b/>
-        </w:rPr>
-        <w:t>:</w:t>
-      </w:r>
-      <w:r>
-        <w:rPr>
-          <w:rFonts w:ascii="MS Reference Sans Serif" w:hAnsi="MS Reference Sans Serif" w:cs="Arial"/>
-        </w:rPr>
-        <w:t xml:space="preserve"> </w:t>
-      </w:r>
-    </w:p>
-    <w:p>
-      <w:pPr>
-        <w:pStyle w:val="ListParagraph"/>
-        <w:numPr>
-          <w:ilvl w:val="2"/>
-          <w:numId w:val="2"/>
-        </w:numPr>
-        <w:rPr>
-          <w:rFonts w:ascii="MS Reference Sans Serif" w:hAnsi="MS Reference Sans Serif" w:cs="Arial"/>
-        </w:rPr>
-      </w:pPr>
-      <w:r>
-        <w:rPr>
-          <w:rFonts w:ascii="MS Reference Sans Serif" w:hAnsi="MS Reference Sans Serif" w:cs="Arial"/>
-        </w:rPr>
-        <w:t xml:space="preserve">Quote data structure in memory </w:t>
-      </w:r>
-      <w:r>
-        <w:rPr>
-          <w:rFonts w:ascii="MS Reference Sans Serif" w:hAnsi="MS Reference Sans Serif" w:cs="Arial"/>
-          <w:highlight w:val="cyan"/>
-        </w:rPr>
-        <w:t>{6/6}</w:t>
-      </w:r>
-    </w:p>
-    <w:p>
-      <w:pPr>
-        <w:pStyle w:val="ListParagraph"/>
-        <w:numPr>
-          <w:ilvl w:val="2"/>
-          <w:numId w:val="2"/>
-        </w:numPr>
-        <w:rPr>
-          <w:rFonts w:ascii="MS Reference Sans Serif" w:hAnsi="MS Reference Sans Serif" w:cs="Arial"/>
-        </w:rPr>
-      </w:pPr>
-      <w:r>
-        <w:rPr>
-          <w:rFonts w:ascii="MS Reference Sans Serif" w:hAnsi="MS Reference Sans Serif" w:cs="Arial"/>
-        </w:rPr>
-        <w:t xml:space="preserve">Quote data attributes (xml) </w:t>
-      </w:r>
-      <w:r>
-        <w:rPr>
-          <w:rFonts w:ascii="MS Reference Sans Serif" w:hAnsi="MS Reference Sans Serif" w:cs="Arial"/>
-          <w:highlight w:val="cyan"/>
-        </w:rPr>
-        <w:t>{6/6}</w:t>
-      </w:r>
-    </w:p>
-    <w:p>
-      <w:pPr>
-        <w:pStyle w:val="ListParagraph"/>
-        <w:numPr>
-          <w:ilvl w:val="2"/>
-          <w:numId w:val="2"/>
-        </w:numPr>
-        <w:rPr>
-          <w:rFonts w:ascii="MS Reference Sans Serif" w:hAnsi="MS Reference Sans Serif" w:cs="Arial"/>
-        </w:rPr>
-      </w:pPr>
-      <w:r>
-        <w:rPr>
-          <w:rFonts w:ascii="MS Reference Sans Serif" w:hAnsi="MS Reference Sans Serif" w:cs="Arial"/>
-        </w:rPr>
-        <w:t xml:space="preserve">Yahoo API stock retrieval class </w:t>
-      </w:r>
-      <w:r>
-        <w:rPr>
-          <w:rFonts w:ascii="MS Reference Sans Serif" w:hAnsi="MS Reference Sans Serif" w:cs="Arial"/>
-          <w:highlight w:val="cyan"/>
-        </w:rPr>
-        <w:t>{</w:t>
-      </w:r>
-      <w:r>
-        <w:rPr>
-          <w:rFonts w:ascii="MS Reference Sans Serif" w:hAnsi="MS Reference Sans Serif" w:cs="Arial"/>
-          <w:highlight w:val="cyan"/>
-        </w:rPr>
-        <w:t>6/6</w:t>
-      </w:r>
-      <w:r>
-        <w:rPr>
-          <w:rFonts w:ascii="MS Reference Sans Serif" w:hAnsi="MS Reference Sans Serif" w:cs="Arial"/>
-          <w:highlight w:val="cyan"/>
-        </w:rPr>
-        <w:t>}</w:t>
-      </w:r>
-      <w:r>
-        <w:rPr>
-          <w:rFonts w:ascii="MS Reference Sans Serif" w:hAnsi="MS Reference Sans Serif" w:cs="Arial"/>
-        </w:rPr>
-        <w:t xml:space="preserve"> </w:t>
-      </w:r>
-    </w:p>
-    <w:p>
-      <w:pPr>
-        <w:pStyle w:val="ListParagraph"/>
-        <w:numPr>
-          <w:ilvl w:val="2"/>
-          <w:numId w:val="2"/>
-        </w:numPr>
-        <w:rPr>
-          <w:rFonts w:ascii="MS Reference Sans Serif" w:hAnsi="MS Reference Sans Serif" w:cs="Arial"/>
-        </w:rPr>
-      </w:pPr>
-      <w:r>
-        <w:rPr>
-          <w:rFonts w:ascii="MS Reference Sans Serif" w:hAnsi="MS Reference Sans Serif" w:cs="Arial"/>
-        </w:rPr>
-        <w:t xml:space="preserve">Config file listing files to get </w:t>
-      </w:r>
-      <w:r>
-        <w:rPr>
-          <w:rFonts w:ascii="MS Reference Sans Serif" w:hAnsi="MS Reference Sans Serif" w:cs="Arial"/>
-          <w:highlight w:val="yellow"/>
-        </w:rPr>
-        <w:t>{</w:t>
-      </w:r>
-      <w:r>
-        <w:rPr>
-          <w:rFonts w:ascii="MS Reference Sans Serif" w:hAnsi="MS Reference Sans Serif" w:cs="Arial"/>
-          <w:highlight w:val="yellow"/>
-        </w:rPr>
-        <w:t>verify 6/6</w:t>
-      </w:r>
-      <w:r>
-        <w:rPr>
-          <w:rFonts w:ascii="MS Reference Sans Serif" w:hAnsi="MS Reference Sans Serif" w:cs="Arial"/>
-          <w:highlight w:val="yellow"/>
-        </w:rPr>
-        <w:t>}</w:t>
-      </w:r>
-    </w:p>
-    <w:p>
-      <w:pPr>
-        <w:pStyle w:val="ListParagraph"/>
-        <w:ind w:left="1224"/>
-        <w:rPr>
-          <w:rFonts w:ascii="MS Reference Sans Serif" w:hAnsi="MS Reference Sans Serif" w:cs="Arial"/>
-        </w:rPr>
-      </w:pPr>
-    </w:p>
-    <w:p>
-      <w:pPr>
-        <w:pStyle w:val="ListParagraph"/>
-        <w:numPr>
-          <w:ilvl w:val="2"/>
-          <w:numId w:val="2"/>
-        </w:numPr>
-        <w:rPr>
-          <w:rFonts w:ascii="MS Reference Sans Serif" w:hAnsi="MS Reference Sans Serif" w:cs="Arial"/>
-        </w:rPr>
-      </w:pPr>
-      <w:r>
-        <w:rPr>
-          <w:rFonts w:ascii="MS Reference Sans Serif" w:hAnsi="MS Reference Sans Serif" w:cs="Arial"/>
-        </w:rPr>
-        <w:t xml:space="preserve">Local data storage writer </w:t>
-      </w:r>
-      <w:r>
-        <w:rPr>
-          <w:rFonts w:ascii="MS Reference Sans Serif" w:hAnsi="MS Reference Sans Serif" w:cs="Arial"/>
-          <w:highlight w:val="yellow"/>
-        </w:rPr>
-        <w:t>{13/6}</w:t>
-      </w:r>
-    </w:p>
-    <w:p>
-      <w:pPr>
-        <w:pStyle w:val="ListParagraph"/>
-        <w:numPr>
-          <w:ilvl w:val="2"/>
-          <w:numId w:val="2"/>
-        </w:numPr>
-        <w:rPr>
-          <w:rFonts w:ascii="MS Reference Sans Serif" w:hAnsi="MS Reference Sans Serif" w:cs="Arial"/>
-        </w:rPr>
-      </w:pPr>
-      <w:r>
-        <w:rPr>
-          <w:rFonts w:ascii="MS Reference Sans Serif" w:hAnsi="MS Reference Sans Serif" w:cs="Arial"/>
-        </w:rPr>
-        <w:t xml:space="preserve">Local data storage reader </w:t>
-      </w:r>
-      <w:r>
-        <w:rPr>
-          <w:rFonts w:ascii="MS Reference Sans Serif" w:hAnsi="MS Reference Sans Serif" w:cs="Arial"/>
-          <w:highlight w:val="yellow"/>
-        </w:rPr>
-        <w:t>{13/6}</w:t>
-      </w:r>
-    </w:p>
-    <w:p>
-      <w:pPr>
-        <w:pStyle w:val="ListParagraph"/>
-        <w:numPr>
-          <w:ilvl w:val="2"/>
-          <w:numId w:val="2"/>
-        </w:numPr>
-        <w:rPr>
-          <w:rFonts w:ascii="MS Reference Sans Serif" w:hAnsi="MS Reference Sans Serif" w:cs="Arial"/>
-        </w:rPr>
-      </w:pPr>
-      <w:r>
-        <w:rPr>
-          <w:rFonts w:ascii="MS Reference Sans Serif" w:hAnsi="MS Reference Sans Serif" w:cs="Arial"/>
-        </w:rPr>
-        <w:t>“Driver” that continuously downloads quotes from config file during the day</w:t>
-      </w:r>
-      <w:r>
-        <w:rPr>
-          <w:rFonts w:ascii="MS Reference Sans Serif" w:hAnsi="MS Reference Sans Serif" w:cs="Arial"/>
-        </w:rPr>
-        <w:t xml:space="preserve"> </w:t>
-      </w:r>
-      <w:r>
-        <w:rPr>
-          <w:rFonts w:ascii="MS Reference Sans Serif" w:hAnsi="MS Reference Sans Serif" w:cs="Arial"/>
-          <w:highlight w:val="yellow"/>
-        </w:rPr>
-        <w:t>{13/</w:t>
-      </w:r>
-      <w:r>
-        <w:rPr>
-          <w:rFonts w:ascii="MS Reference Sans Serif" w:hAnsi="MS Reference Sans Serif" w:cs="Arial"/>
-          <w:highlight w:val="yellow"/>
-        </w:rPr>
-        <w:t>6</w:t>
-      </w:r>
-      <w:r>
-        <w:rPr>
-          <w:rFonts w:ascii="MS Reference Sans Serif" w:hAnsi="MS Reference Sans Serif" w:cs="Arial"/>
-          <w:highlight w:val="yellow"/>
-        </w:rPr>
-        <w:t>}</w:t>
-      </w:r>
-    </w:p>
-    <w:p>
-      <w:pPr>
-        <w:pStyle w:val="ListParagraph"/>
-        <w:ind w:left="1224"/>
-        <w:rPr>
-          <w:rFonts w:ascii="MS Reference Sans Serif" w:hAnsi="MS Reference Sans Serif" w:cs="Arial"/>
-        </w:rPr>
-      </w:pPr>
-    </w:p>
-    <w:p>
-      <w:pPr>
-        <w:pStyle w:val="ListParagraph"/>
-        <w:numPr>
-          <w:ilvl w:val="2"/>
-          <w:numId w:val="2"/>
-        </w:numPr>
-        <w:rPr>
-          <w:rFonts w:ascii="MS Reference Sans Serif" w:hAnsi="MS Reference Sans Serif" w:cs="Arial"/>
-        </w:rPr>
-      </w:pPr>
-      <w:r>
-        <w:rPr>
-          <w:rFonts w:ascii="MS Reference Sans Serif" w:hAnsi="MS Reference Sans Serif" w:cs="Arial"/>
-        </w:rPr>
-        <w:t xml:space="preserve">Stock History (quote series) class </w:t>
-      </w:r>
-      <w:r>
-        <w:rPr>
-          <w:rFonts w:ascii="MS Reference Sans Serif" w:hAnsi="MS Reference Sans Serif" w:cs="Arial"/>
-          <w:highlight w:val="yellow"/>
-        </w:rPr>
-        <w:t>{</w:t>
-      </w:r>
-      <w:r>
-        <w:rPr>
-          <w:rFonts w:ascii="MS Reference Sans Serif" w:hAnsi="MS Reference Sans Serif" w:cs="Arial"/>
           <w:highlight w:val="yellow"/>
         </w:rPr>
         <w:t>20</w:t>
@@ -2001,73 +2237,7 @@
           <w:rFonts w:ascii="MS Reference Sans Serif" w:hAnsi="MS Reference Sans Serif" w:cs="Arial"/>
           <w:highlight w:val="yellow"/>
         </w:rPr>
-        <w:t>/</w:t>
-      </w:r>
-      <w:r>
-        <w:rPr>
-          <w:rFonts w:ascii="MS Reference Sans Serif" w:hAnsi="MS Reference Sans Serif" w:cs="Arial"/>
-          <w:highlight w:val="yellow"/>
-        </w:rPr>
-        <w:t>6</w:t>
-      </w:r>
-      <w:r>
-        <w:rPr>
-          <w:rFonts w:ascii="MS Reference Sans Serif" w:hAnsi="MS Reference Sans Serif" w:cs="Arial"/>
-          <w:highlight w:val="yellow"/>
-        </w:rPr>
-        <w:t>}</w:t>
-      </w:r>
-    </w:p>
-    <w:p>
-      <w:pPr>
-        <w:pStyle w:val="ListParagraph"/>
-        <w:numPr>
-          <w:ilvl w:val="2"/>
-          <w:numId w:val="2"/>
-        </w:numPr>
-        <w:rPr>
-          <w:rFonts w:ascii="MS Reference Sans Serif" w:hAnsi="MS Reference Sans Serif" w:cs="Arial"/>
-        </w:rPr>
-      </w:pPr>
-      <w:r>
-        <w:rPr>
-          <w:rFonts w:ascii="MS Reference Sans Serif" w:hAnsi="MS Reference Sans Serif" w:cs="Arial"/>
-        </w:rPr>
-        <w:t>Interface for getting quotes over time/maintaining them in memory</w:t>
-      </w:r>
-      <w:r>
-        <w:rPr>
-          <w:rFonts w:ascii="MS Reference Sans Serif" w:hAnsi="MS Reference Sans Serif" w:cs="Arial"/>
-        </w:rPr>
-        <w:t xml:space="preserve"> </w:t>
-      </w:r>
-      <w:r>
-        <w:rPr>
-          <w:rFonts w:ascii="MS Reference Sans Serif" w:hAnsi="MS Reference Sans Serif" w:cs="Arial"/>
-          <w:highlight w:val="yellow"/>
-        </w:rPr>
-        <w:t>{</w:t>
-      </w:r>
-      <w:r>
-        <w:rPr>
-          <w:rFonts w:ascii="MS Reference Sans Serif" w:hAnsi="MS Reference Sans Serif" w:cs="Arial"/>
-          <w:highlight w:val="yellow"/>
-        </w:rPr>
-        <w:t>20</w:t>
-      </w:r>
-      <w:r>
-        <w:rPr>
-          <w:rFonts w:ascii="MS Reference Sans Serif" w:hAnsi="MS Reference Sans Serif" w:cs="Arial"/>
-          <w:highlight w:val="yellow"/>
-        </w:rPr>
-        <w:t>/</w:t>
-      </w:r>
-      <w:r>
-        <w:rPr>
-          <w:rFonts w:ascii="MS Reference Sans Serif" w:hAnsi="MS Reference Sans Serif" w:cs="Arial"/>
-          <w:highlight w:val="yellow"/>
-        </w:rPr>
-        <w:t>6</w:t>
+        <w:t>/6</w:t>
       </w:r>
       <w:r>
         <w:rPr>
@@ -4863,7 +5033,7 @@
 </file>
 
 <file path=customXml/itemProps1.xml><?xml version="1.0" encoding="utf-8"?>
-<ds:datastoreItem xmlns:ds="http://schemas.openxmlformats.org/officeDocument/2006/customXml" ds:itemID="{CC80AF07-41BA-9C4C-94CA-7944493E06D7}">
+<ds:datastoreItem xmlns:ds="http://schemas.openxmlformats.org/officeDocument/2006/customXml" ds:itemID="{C854215D-CF0D-A24A-B18D-F3620973208D}">
   <ds:schemaRefs>
     <ds:schemaRef ds:uri="http://schemas.openxmlformats.org/officeDocument/2006/bibliography"/>
   </ds:schemaRefs>

</xml_diff>

<commit_message>
add_simultaneous_stock_retrieval: Finished code to pull stock quotes from Yahoo's API.  Both the function for pulling a single quote at a time and multiple quotes simultaneously now appears to work.
</commit_message>
<xml_diff>
--- a/006/doc/high-level design.docx
+++ b/006/doc/high-level design.docx
@@ -98,6 +98,7 @@
           <w:szCs w:val="48"/>
         </w:rPr>
       </w:pPr>
+      <w:proofErr w:type="gramStart"/>
       <w:r>
         <w:rPr>
           <w:rFonts w:ascii="MS Reference Sans Serif" w:hAnsi="MS Reference Sans Serif" w:cs="Arial"/>
@@ -106,6 +107,7 @@
         </w:rPr>
         <w:t>design</w:t>
       </w:r>
+      <w:proofErr w:type="gramEnd"/>
     </w:p>
     <w:p>
       <w:pPr>
@@ -265,12 +267,21 @@
           <w:b/>
         </w:rPr>
       </w:pPr>
+      <w:proofErr w:type="gramStart"/>
       <w:r>
         <w:rPr>
           <w:rFonts w:ascii="MS Reference Sans Serif" w:hAnsi="MS Reference Sans Serif" w:cs="Arial"/>
           <w:b/>
         </w:rPr>
-        <w:t>purpose:</w:t>
+        <w:t>purpose</w:t>
+      </w:r>
+      <w:proofErr w:type="gramEnd"/>
+      <w:r>
+        <w:rPr>
+          <w:rFonts w:ascii="MS Reference Sans Serif" w:hAnsi="MS Reference Sans Serif" w:cs="Arial"/>
+          <w:b/>
+        </w:rPr>
+        <w:t>:</w:t>
       </w:r>
     </w:p>
     <w:p>
@@ -413,18 +424,27 @@
           <w:rFonts w:ascii="MS Reference Sans Serif" w:hAnsi="MS Reference Sans Serif" w:cs="Arial"/>
         </w:rPr>
       </w:pPr>
+      <w:proofErr w:type="gramStart"/>
       <w:r>
         <w:rPr>
           <w:rFonts w:ascii="MS Reference Sans Serif" w:hAnsi="MS Reference Sans Serif" w:cs="Arial"/>
           <w:b/>
         </w:rPr>
-        <w:t>data retrieval</w:t>
-      </w:r>
+        <w:t>data</w:t>
+      </w:r>
+      <w:proofErr w:type="gramEnd"/>
       <w:r>
         <w:rPr>
           <w:rFonts w:ascii="MS Reference Sans Serif" w:hAnsi="MS Reference Sans Serif" w:cs="Arial"/>
           <w:b/>
         </w:rPr>
+        <w:t xml:space="preserve"> retrieval</w:t>
+      </w:r>
+      <w:r>
+        <w:rPr>
+          <w:rFonts w:ascii="MS Reference Sans Serif" w:hAnsi="MS Reference Sans Serif" w:cs="Arial"/>
+          <w:b/>
+        </w:rPr>
         <w:t>:</w:t>
       </w:r>
       <w:r>
@@ -532,9 +552,23 @@
       <w:r>
         <w:rPr>
           <w:rFonts w:ascii="MS Reference Sans Serif" w:hAnsi="MS Reference Sans Serif" w:cs="Arial"/>
-          <w:highlight w:val="cyan"/>
-        </w:rPr>
-        <w:t>{in progress}</w:t>
+          <w:highlight w:val="green"/>
+        </w:rPr>
+        <w:t>{</w:t>
+      </w:r>
+      <w:r>
+        <w:rPr>
+          <w:rFonts w:ascii="MS Reference Sans Serif" w:hAnsi="MS Reference Sans Serif" w:cs="Arial"/>
+          <w:highlight w:val="green"/>
+        </w:rPr>
+        <w:t>done 6/6</w:t>
+      </w:r>
+      <w:r>
+        <w:rPr>
+          <w:rFonts w:ascii="MS Reference Sans Serif" w:hAnsi="MS Reference Sans Serif" w:cs="Arial"/>
+          <w:highlight w:val="green"/>
+        </w:rPr>
+        <w:t>}</w:t>
       </w:r>
       <w:r>
         <w:rPr>
@@ -605,6 +639,8 @@
         </w:rPr>
         <w:t>Stock History (quote series) class</w:t>
       </w:r>
+      <w:bookmarkStart w:id="0" w:name="_GoBack"/>
+      <w:bookmarkEnd w:id="0"/>
     </w:p>
     <w:p>
       <w:pPr>
@@ -639,7 +675,21 @@
         <w:rPr>
           <w:rFonts w:ascii="MS Reference Sans Serif" w:hAnsi="MS Reference Sans Serif" w:cs="Arial"/>
         </w:rPr>
-        <w:t>“Driver” that continuously downloads quotes from config file during the day</w:t>
+        <w:t xml:space="preserve">“Driver” that continuously downloads quotes from </w:t>
+      </w:r>
+      <w:proofErr w:type="spellStart"/>
+      <w:r>
+        <w:rPr>
+          <w:rFonts w:ascii="MS Reference Sans Serif" w:hAnsi="MS Reference Sans Serif" w:cs="Arial"/>
+        </w:rPr>
+        <w:t>config</w:t>
+      </w:r>
+      <w:proofErr w:type="spellEnd"/>
+      <w:r>
+        <w:rPr>
+          <w:rFonts w:ascii="MS Reference Sans Serif" w:hAnsi="MS Reference Sans Serif" w:cs="Arial"/>
+        </w:rPr>
+        <w:t xml:space="preserve"> file during the day</w:t>
       </w:r>
       <w:r>
         <w:rPr>
@@ -659,11 +709,19 @@
           <w:rFonts w:ascii="MS Reference Sans Serif" w:hAnsi="MS Reference Sans Serif" w:cs="Arial"/>
         </w:rPr>
       </w:pPr>
-      <w:r>
-        <w:rPr>
-          <w:rFonts w:ascii="MS Reference Sans Serif" w:hAnsi="MS Reference Sans Serif" w:cs="Arial"/>
-        </w:rPr>
-        <w:t xml:space="preserve">Config file listing files to get </w:t>
+      <w:proofErr w:type="spellStart"/>
+      <w:r>
+        <w:rPr>
+          <w:rFonts w:ascii="MS Reference Sans Serif" w:hAnsi="MS Reference Sans Serif" w:cs="Arial"/>
+        </w:rPr>
+        <w:t>Config</w:t>
+      </w:r>
+      <w:proofErr w:type="spellEnd"/>
+      <w:r>
+        <w:rPr>
+          <w:rFonts w:ascii="MS Reference Sans Serif" w:hAnsi="MS Reference Sans Serif" w:cs="Arial"/>
+        </w:rPr>
+        <w:t xml:space="preserve"> file listing files to get </w:t>
       </w:r>
       <w:r>
         <w:rPr>
@@ -700,18 +758,27 @@
           <w:rFonts w:ascii="MS Reference Sans Serif" w:hAnsi="MS Reference Sans Serif" w:cs="Arial"/>
         </w:rPr>
       </w:pPr>
+      <w:proofErr w:type="gramStart"/>
       <w:r>
         <w:rPr>
           <w:rFonts w:ascii="MS Reference Sans Serif" w:hAnsi="MS Reference Sans Serif" w:cs="Arial"/>
           <w:b/>
         </w:rPr>
-        <w:t>data analysis</w:t>
-      </w:r>
+        <w:t>data</w:t>
+      </w:r>
+      <w:proofErr w:type="gramEnd"/>
       <w:r>
         <w:rPr>
           <w:rFonts w:ascii="MS Reference Sans Serif" w:hAnsi="MS Reference Sans Serif" w:cs="Arial"/>
           <w:b/>
         </w:rPr>
+        <w:t xml:space="preserve"> analysis</w:t>
+      </w:r>
+      <w:r>
+        <w:rPr>
+          <w:rFonts w:ascii="MS Reference Sans Serif" w:hAnsi="MS Reference Sans Serif" w:cs="Arial"/>
+          <w:b/>
+        </w:rPr>
         <w:t>:</w:t>
       </w:r>
     </w:p>
@@ -777,12 +844,21 @@
           <w:highlight w:val="yellow"/>
         </w:rPr>
       </w:pPr>
-      <w:r>
-        <w:rPr>
-          <w:rFonts w:ascii="MS Reference Sans Serif" w:hAnsi="MS Reference Sans Serif" w:cs="Arial"/>
-          <w:highlight w:val="yellow"/>
-        </w:rPr>
-        <w:t>class Action</w:t>
+      <w:proofErr w:type="gramStart"/>
+      <w:r>
+        <w:rPr>
+          <w:rFonts w:ascii="MS Reference Sans Serif" w:hAnsi="MS Reference Sans Serif" w:cs="Arial"/>
+          <w:highlight w:val="yellow"/>
+        </w:rPr>
+        <w:t>class</w:t>
+      </w:r>
+      <w:proofErr w:type="gramEnd"/>
+      <w:r>
+        <w:rPr>
+          <w:rFonts w:ascii="MS Reference Sans Serif" w:hAnsi="MS Reference Sans Serif" w:cs="Arial"/>
+          <w:highlight w:val="yellow"/>
+        </w:rPr>
+        <w:t xml:space="preserve"> Action</w:t>
       </w:r>
       <w:r>
         <w:rPr>
@@ -861,12 +937,53 @@
         </w:rPr>
         <w:tab/>
       </w:r>
-      <w:r>
-        <w:rPr>
-          <w:rFonts w:ascii="MS Reference Sans Serif" w:hAnsi="MS Reference Sans Serif" w:cs="Arial"/>
-          <w:highlight w:val="yellow"/>
-        </w:rPr>
-        <w:t>public enum ActionType { BUY, SELL, SELL_SHORT, NO_ACTION }</w:t>
+      <w:proofErr w:type="gramStart"/>
+      <w:r>
+        <w:rPr>
+          <w:rFonts w:ascii="MS Reference Sans Serif" w:hAnsi="MS Reference Sans Serif" w:cs="Arial"/>
+          <w:highlight w:val="yellow"/>
+        </w:rPr>
+        <w:t>public</w:t>
+      </w:r>
+      <w:proofErr w:type="gramEnd"/>
+      <w:r>
+        <w:rPr>
+          <w:rFonts w:ascii="MS Reference Sans Serif" w:hAnsi="MS Reference Sans Serif" w:cs="Arial"/>
+          <w:highlight w:val="yellow"/>
+        </w:rPr>
+        <w:t xml:space="preserve"> </w:t>
+      </w:r>
+      <w:proofErr w:type="spellStart"/>
+      <w:r>
+        <w:rPr>
+          <w:rFonts w:ascii="MS Reference Sans Serif" w:hAnsi="MS Reference Sans Serif" w:cs="Arial"/>
+          <w:highlight w:val="yellow"/>
+        </w:rPr>
+        <w:t>enum</w:t>
+      </w:r>
+      <w:proofErr w:type="spellEnd"/>
+      <w:r>
+        <w:rPr>
+          <w:rFonts w:ascii="MS Reference Sans Serif" w:hAnsi="MS Reference Sans Serif" w:cs="Arial"/>
+          <w:highlight w:val="yellow"/>
+        </w:rPr>
+        <w:t xml:space="preserve"> </w:t>
+      </w:r>
+      <w:proofErr w:type="spellStart"/>
+      <w:r>
+        <w:rPr>
+          <w:rFonts w:ascii="MS Reference Sans Serif" w:hAnsi="MS Reference Sans Serif" w:cs="Arial"/>
+          <w:highlight w:val="yellow"/>
+        </w:rPr>
+        <w:t>ActionType</w:t>
+      </w:r>
+      <w:proofErr w:type="spellEnd"/>
+      <w:r>
+        <w:rPr>
+          <w:rFonts w:ascii="MS Reference Sans Serif" w:hAnsi="MS Reference Sans Serif" w:cs="Arial"/>
+          <w:highlight w:val="yellow"/>
+        </w:rPr>
+        <w:t xml:space="preserve"> { BUY, SELL, SELL_SHORT, NO_ACTION }</w:t>
       </w:r>
     </w:p>
     <w:p>
@@ -890,7 +1007,38 @@
           <w:highlight w:val="yellow"/>
         </w:rPr>
         <w:tab/>
-        <w:t>public ActionType action;</w:t>
+      </w:r>
+      <w:proofErr w:type="gramStart"/>
+      <w:r>
+        <w:rPr>
+          <w:rFonts w:ascii="MS Reference Sans Serif" w:hAnsi="MS Reference Sans Serif" w:cs="Arial"/>
+          <w:highlight w:val="yellow"/>
+        </w:rPr>
+        <w:t>public</w:t>
+      </w:r>
+      <w:proofErr w:type="gramEnd"/>
+      <w:r>
+        <w:rPr>
+          <w:rFonts w:ascii="MS Reference Sans Serif" w:hAnsi="MS Reference Sans Serif" w:cs="Arial"/>
+          <w:highlight w:val="yellow"/>
+        </w:rPr>
+        <w:t xml:space="preserve"> </w:t>
+      </w:r>
+      <w:proofErr w:type="spellStart"/>
+      <w:r>
+        <w:rPr>
+          <w:rFonts w:ascii="MS Reference Sans Serif" w:hAnsi="MS Reference Sans Serif" w:cs="Arial"/>
+          <w:highlight w:val="yellow"/>
+        </w:rPr>
+        <w:t>ActionType</w:t>
+      </w:r>
+      <w:proofErr w:type="spellEnd"/>
+      <w:r>
+        <w:rPr>
+          <w:rFonts w:ascii="MS Reference Sans Serif" w:hAnsi="MS Reference Sans Serif" w:cs="Arial"/>
+          <w:highlight w:val="yellow"/>
+        </w:rPr>
+        <w:t xml:space="preserve"> action;</w:t>
       </w:r>
     </w:p>
     <w:p>
@@ -914,7 +1062,22 @@
           <w:highlight w:val="yellow"/>
         </w:rPr>
         <w:tab/>
-        <w:t>public float confidence;</w:t>
+      </w:r>
+      <w:proofErr w:type="gramStart"/>
+      <w:r>
+        <w:rPr>
+          <w:rFonts w:ascii="MS Reference Sans Serif" w:hAnsi="MS Reference Sans Serif" w:cs="Arial"/>
+          <w:highlight w:val="yellow"/>
+        </w:rPr>
+        <w:t>public</w:t>
+      </w:r>
+      <w:proofErr w:type="gramEnd"/>
+      <w:r>
+        <w:rPr>
+          <w:rFonts w:ascii="MS Reference Sans Serif" w:hAnsi="MS Reference Sans Serif" w:cs="Arial"/>
+          <w:highlight w:val="yellow"/>
+        </w:rPr>
+        <w:t xml:space="preserve"> float confidence;</w:t>
       </w:r>
     </w:p>
     <w:p>
@@ -938,7 +1101,22 @@
           <w:highlight w:val="yellow"/>
         </w:rPr>
         <w:tab/>
-        <w:t>public float price;</w:t>
+      </w:r>
+      <w:proofErr w:type="gramStart"/>
+      <w:r>
+        <w:rPr>
+          <w:rFonts w:ascii="MS Reference Sans Serif" w:hAnsi="MS Reference Sans Serif" w:cs="Arial"/>
+          <w:highlight w:val="yellow"/>
+        </w:rPr>
+        <w:t>public</w:t>
+      </w:r>
+      <w:proofErr w:type="gramEnd"/>
+      <w:r>
+        <w:rPr>
+          <w:rFonts w:ascii="MS Reference Sans Serif" w:hAnsi="MS Reference Sans Serif" w:cs="Arial"/>
+          <w:highlight w:val="yellow"/>
+        </w:rPr>
+        <w:t xml:space="preserve"> float price;</w:t>
       </w:r>
     </w:p>
     <w:p>
@@ -962,7 +1140,38 @@
           <w:highlight w:val="yellow"/>
         </w:rPr>
         <w:tab/>
-        <w:t xml:space="preserve">public run; //  execute? w/e a runnable does </w:t>
+      </w:r>
+      <w:proofErr w:type="gramStart"/>
+      <w:r>
+        <w:rPr>
+          <w:rFonts w:ascii="MS Reference Sans Serif" w:hAnsi="MS Reference Sans Serif" w:cs="Arial"/>
+          <w:highlight w:val="yellow"/>
+        </w:rPr>
+        <w:t>public</w:t>
+      </w:r>
+      <w:proofErr w:type="gramEnd"/>
+      <w:r>
+        <w:rPr>
+          <w:rFonts w:ascii="MS Reference Sans Serif" w:hAnsi="MS Reference Sans Serif" w:cs="Arial"/>
+          <w:highlight w:val="yellow"/>
+        </w:rPr>
+        <w:t xml:space="preserve"> run; //  execute? </w:t>
+      </w:r>
+      <w:proofErr w:type="gramStart"/>
+      <w:r>
+        <w:rPr>
+          <w:rFonts w:ascii="MS Reference Sans Serif" w:hAnsi="MS Reference Sans Serif" w:cs="Arial"/>
+          <w:highlight w:val="yellow"/>
+        </w:rPr>
+        <w:t>w</w:t>
+      </w:r>
+      <w:proofErr w:type="gramEnd"/>
+      <w:r>
+        <w:rPr>
+          <w:rFonts w:ascii="MS Reference Sans Serif" w:hAnsi="MS Reference Sans Serif" w:cs="Arial"/>
+          <w:highlight w:val="yellow"/>
+        </w:rPr>
+        <w:t xml:space="preserve">/e a runnable does </w:t>
       </w:r>
     </w:p>
     <w:p>
@@ -1137,12 +1346,21 @@
         </w:rPr>
         <w:t xml:space="preserve"> </w:t>
       </w:r>
+      <w:proofErr w:type="gramStart"/>
       <w:r>
         <w:rPr>
           <w:rFonts w:ascii="MS Reference Sans Serif" w:hAnsi="MS Reference Sans Serif" w:cs="Arial"/>
           <w:highlight w:val="magenta"/>
         </w:rPr>
-        <w:t>{ future }</w:t>
+        <w:t>{ future</w:t>
+      </w:r>
+      <w:proofErr w:type="gramEnd"/>
+      <w:r>
+        <w:rPr>
+          <w:rFonts w:ascii="MS Reference Sans Serif" w:hAnsi="MS Reference Sans Serif" w:cs="Arial"/>
+          <w:highlight w:val="magenta"/>
+        </w:rPr>
+        <w:t xml:space="preserve"> }</w:t>
       </w:r>
     </w:p>
     <w:p>
@@ -1288,12 +1506,28 @@
           <w:rFonts w:ascii="MS Reference Sans Serif" w:hAnsi="MS Reference Sans Serif" w:cs="Arial"/>
         </w:rPr>
       </w:pPr>
-      <w:r>
-        <w:rPr>
-          <w:rFonts w:ascii="MS Reference Sans Serif" w:hAnsi="MS Reference Sans Serif" w:cs="Arial"/>
-        </w:rPr>
-        <w:t>loads data from the local data storage reader in to StockHistories</w:t>
-      </w:r>
+      <w:proofErr w:type="gramStart"/>
+      <w:r>
+        <w:rPr>
+          <w:rFonts w:ascii="MS Reference Sans Serif" w:hAnsi="MS Reference Sans Serif" w:cs="Arial"/>
+        </w:rPr>
+        <w:t>loads</w:t>
+      </w:r>
+      <w:proofErr w:type="gramEnd"/>
+      <w:r>
+        <w:rPr>
+          <w:rFonts w:ascii="MS Reference Sans Serif" w:hAnsi="MS Reference Sans Serif" w:cs="Arial"/>
+        </w:rPr>
+        <w:t xml:space="preserve"> data from the local data storage reader in to </w:t>
+      </w:r>
+      <w:proofErr w:type="spellStart"/>
+      <w:r>
+        <w:rPr>
+          <w:rFonts w:ascii="MS Reference Sans Serif" w:hAnsi="MS Reference Sans Serif" w:cs="Arial"/>
+        </w:rPr>
+        <w:t>StockHistories</w:t>
+      </w:r>
+      <w:proofErr w:type="spellEnd"/>
     </w:p>
     <w:p>
       <w:pPr>
@@ -1306,11 +1540,19 @@
           <w:rFonts w:ascii="MS Reference Sans Serif" w:hAnsi="MS Reference Sans Serif" w:cs="Arial"/>
         </w:rPr>
       </w:pPr>
-      <w:r>
-        <w:rPr>
-          <w:rFonts w:ascii="MS Reference Sans Serif" w:hAnsi="MS Reference Sans Serif" w:cs="Arial"/>
-        </w:rPr>
-        <w:t>calls the SMA Crossover comparer on each discrete stock history</w:t>
+      <w:proofErr w:type="gramStart"/>
+      <w:r>
+        <w:rPr>
+          <w:rFonts w:ascii="MS Reference Sans Serif" w:hAnsi="MS Reference Sans Serif" w:cs="Arial"/>
+        </w:rPr>
+        <w:t>calls</w:t>
+      </w:r>
+      <w:proofErr w:type="gramEnd"/>
+      <w:r>
+        <w:rPr>
+          <w:rFonts w:ascii="MS Reference Sans Serif" w:hAnsi="MS Reference Sans Serif" w:cs="Arial"/>
+        </w:rPr>
+        <w:t xml:space="preserve"> the SMA Crossover comparer on each discrete stock history</w:t>
       </w:r>
     </w:p>
     <w:p>
@@ -1324,11 +1566,19 @@
           <w:rFonts w:ascii="MS Reference Sans Serif" w:hAnsi="MS Reference Sans Serif" w:cs="Arial"/>
         </w:rPr>
       </w:pPr>
-      <w:r>
-        <w:rPr>
-          <w:rFonts w:ascii="MS Reference Sans Serif" w:hAnsi="MS Reference Sans Serif" w:cs="Arial"/>
-        </w:rPr>
-        <w:t>outputs/stores the results</w:t>
+      <w:proofErr w:type="gramStart"/>
+      <w:r>
+        <w:rPr>
+          <w:rFonts w:ascii="MS Reference Sans Serif" w:hAnsi="MS Reference Sans Serif" w:cs="Arial"/>
+        </w:rPr>
+        <w:t>outputs</w:t>
+      </w:r>
+      <w:proofErr w:type="gramEnd"/>
+      <w:r>
+        <w:rPr>
+          <w:rFonts w:ascii="MS Reference Sans Serif" w:hAnsi="MS Reference Sans Serif" w:cs="Arial"/>
+        </w:rPr>
+        <w:t>/stores the results</w:t>
       </w:r>
     </w:p>
     <w:p>
@@ -1354,12 +1604,21 @@
         </w:rPr>
         <w:t xml:space="preserve"> </w:t>
       </w:r>
+      <w:proofErr w:type="gramStart"/>
       <w:r>
         <w:rPr>
           <w:rFonts w:ascii="MS Reference Sans Serif" w:hAnsi="MS Reference Sans Serif" w:cs="Arial"/>
           <w:highlight w:val="magenta"/>
         </w:rPr>
-        <w:t>{ future }</w:t>
+        <w:t>{ future</w:t>
+      </w:r>
+      <w:proofErr w:type="gramEnd"/>
+      <w:r>
+        <w:rPr>
+          <w:rFonts w:ascii="MS Reference Sans Serif" w:hAnsi="MS Reference Sans Serif" w:cs="Arial"/>
+          <w:highlight w:val="magenta"/>
+        </w:rPr>
+        <w:t xml:space="preserve"> }</w:t>
       </w:r>
     </w:p>
     <w:p>
@@ -1439,12 +1698,21 @@
         </w:rPr>
         <w:t xml:space="preserve"> </w:t>
       </w:r>
+      <w:proofErr w:type="gramStart"/>
       <w:r>
         <w:rPr>
           <w:rFonts w:ascii="MS Reference Sans Serif" w:hAnsi="MS Reference Sans Serif" w:cs="Arial"/>
           <w:highlight w:val="magenta"/>
         </w:rPr>
-        <w:t>{ future }</w:t>
+        <w:t>{ future</w:t>
+      </w:r>
+      <w:proofErr w:type="gramEnd"/>
+      <w:r>
+        <w:rPr>
+          <w:rFonts w:ascii="MS Reference Sans Serif" w:hAnsi="MS Reference Sans Serif" w:cs="Arial"/>
+          <w:highlight w:val="magenta"/>
+        </w:rPr>
+        <w:t xml:space="preserve"> }</w:t>
       </w:r>
     </w:p>
     <w:p>
@@ -1519,6 +1787,7 @@
           <w:rFonts w:ascii="MS Reference Sans Serif" w:hAnsi="MS Reference Sans Serif" w:cs="Arial"/>
         </w:rPr>
       </w:pPr>
+      <w:proofErr w:type="gramStart"/>
       <w:r>
         <w:rPr>
           <w:rFonts w:ascii="MS Reference Sans Serif" w:hAnsi="MS Reference Sans Serif" w:cs="Arial"/>
@@ -1526,6 +1795,7 @@
         </w:rPr>
         <w:t>trade</w:t>
       </w:r>
+      <w:proofErr w:type="gramEnd"/>
       <w:r>
         <w:rPr>
           <w:rFonts w:ascii="MS Reference Sans Serif" w:hAnsi="MS Reference Sans Serif" w:cs="Arial"/>
@@ -1569,11 +1839,19 @@
           <w:rFonts w:ascii="MS Reference Sans Serif" w:hAnsi="MS Reference Sans Serif" w:cs="Arial"/>
         </w:rPr>
       </w:pPr>
-      <w:r>
-        <w:rPr>
-          <w:rFonts w:ascii="MS Reference Sans Serif" w:hAnsi="MS Reference Sans Serif" w:cs="Arial"/>
-        </w:rPr>
-        <w:t>download latest quote (every N seconds)</w:t>
+      <w:proofErr w:type="gramStart"/>
+      <w:r>
+        <w:rPr>
+          <w:rFonts w:ascii="MS Reference Sans Serif" w:hAnsi="MS Reference Sans Serif" w:cs="Arial"/>
+        </w:rPr>
+        <w:t>download</w:t>
+      </w:r>
+      <w:proofErr w:type="gramEnd"/>
+      <w:r>
+        <w:rPr>
+          <w:rFonts w:ascii="MS Reference Sans Serif" w:hAnsi="MS Reference Sans Serif" w:cs="Arial"/>
+        </w:rPr>
+        <w:t xml:space="preserve"> latest quote (every N seconds)</w:t>
       </w:r>
     </w:p>
     <w:p>
@@ -1707,12 +1985,21 @@
         </w:rPr>
         <w:t xml:space="preserve">Should be able to send put/call options </w:t>
       </w:r>
+      <w:proofErr w:type="gramStart"/>
       <w:r>
         <w:rPr>
           <w:rFonts w:ascii="MS Reference Sans Serif" w:hAnsi="MS Reference Sans Serif" w:cs="Arial"/>
           <w:highlight w:val="magenta"/>
         </w:rPr>
-        <w:t>{ future }</w:t>
+        <w:t>{ future</w:t>
+      </w:r>
+      <w:proofErr w:type="gramEnd"/>
+      <w:r>
+        <w:rPr>
+          <w:rFonts w:ascii="MS Reference Sans Serif" w:hAnsi="MS Reference Sans Serif" w:cs="Arial"/>
+          <w:highlight w:val="magenta"/>
+        </w:rPr>
+        <w:t xml:space="preserve"> }</w:t>
       </w:r>
     </w:p>
     <w:p>
@@ -1739,11 +2026,19 @@
           <w:rFonts w:ascii="MS Reference Sans Serif" w:hAnsi="MS Reference Sans Serif" w:cs="Arial"/>
         </w:rPr>
       </w:pPr>
-      <w:r>
-        <w:rPr>
-          <w:rFonts w:ascii="MS Reference Sans Serif" w:hAnsi="MS Reference Sans Serif" w:cs="Arial"/>
-        </w:rPr>
-        <w:t>schedule:</w:t>
+      <w:proofErr w:type="gramStart"/>
+      <w:r>
+        <w:rPr>
+          <w:rFonts w:ascii="MS Reference Sans Serif" w:hAnsi="MS Reference Sans Serif" w:cs="Arial"/>
+        </w:rPr>
+        <w:t>schedule</w:t>
+      </w:r>
+      <w:proofErr w:type="gramEnd"/>
+      <w:r>
+        <w:rPr>
+          <w:rFonts w:ascii="MS Reference Sans Serif" w:hAnsi="MS Reference Sans Serif" w:cs="Arial"/>
+        </w:rPr>
+        <w:t>:</w:t>
       </w:r>
     </w:p>
     <w:p>
@@ -1757,18 +2052,27 @@
           <w:rFonts w:ascii="MS Reference Sans Serif" w:hAnsi="MS Reference Sans Serif" w:cs="Arial"/>
         </w:rPr>
       </w:pPr>
+      <w:proofErr w:type="gramStart"/>
       <w:r>
         <w:rPr>
           <w:rFonts w:ascii="MS Reference Sans Serif" w:hAnsi="MS Reference Sans Serif" w:cs="Arial"/>
           <w:b/>
         </w:rPr>
-        <w:t>data retrieval</w:t>
-      </w:r>
+        <w:t>data</w:t>
+      </w:r>
+      <w:proofErr w:type="gramEnd"/>
       <w:r>
         <w:rPr>
           <w:rFonts w:ascii="MS Reference Sans Serif" w:hAnsi="MS Reference Sans Serif" w:cs="Arial"/>
           <w:b/>
         </w:rPr>
+        <w:t xml:space="preserve"> retrieval</w:t>
+      </w:r>
+      <w:r>
+        <w:rPr>
+          <w:rFonts w:ascii="MS Reference Sans Serif" w:hAnsi="MS Reference Sans Serif" w:cs="Arial"/>
+          <w:b/>
+        </w:rPr>
         <w:t>:</w:t>
       </w:r>
       <w:r>
@@ -1876,30 +2180,336 @@
       <w:r>
         <w:rPr>
           <w:rFonts w:ascii="MS Reference Sans Serif" w:hAnsi="MS Reference Sans Serif" w:cs="Arial"/>
-          <w:highlight w:val="cyan"/>
+          <w:highlight w:val="green"/>
         </w:rPr>
         <w:t>{</w:t>
       </w:r>
       <w:r>
         <w:rPr>
           <w:rFonts w:ascii="MS Reference Sans Serif" w:hAnsi="MS Reference Sans Serif" w:cs="Arial"/>
-          <w:highlight w:val="cyan"/>
-        </w:rPr>
-        <w:t>6/6</w:t>
-      </w:r>
-      <w:r>
-        <w:rPr>
-          <w:rFonts w:ascii="MS Reference Sans Serif" w:hAnsi="MS Reference Sans Serif" w:cs="Arial"/>
-          <w:highlight w:val="cyan"/>
+          <w:highlight w:val="green"/>
+        </w:rPr>
+        <w:t xml:space="preserve">done </w:t>
+      </w:r>
+      <w:r>
+        <w:rPr>
+          <w:rFonts w:ascii="MS Reference Sans Serif" w:hAnsi="MS Reference Sans Serif" w:cs="Arial"/>
+          <w:highlight w:val="green"/>
+        </w:rPr>
+        <w:t>6/6}</w:t>
+      </w:r>
+      <w:r>
+        <w:rPr>
+          <w:rFonts w:ascii="MS Reference Sans Serif" w:hAnsi="MS Reference Sans Serif" w:cs="Arial"/>
+        </w:rPr>
+        <w:t xml:space="preserve"> </w:t>
+      </w:r>
+    </w:p>
+    <w:p>
+      <w:pPr>
+        <w:pStyle w:val="ListParagraph"/>
+        <w:numPr>
+          <w:ilvl w:val="2"/>
+          <w:numId w:val="2"/>
+        </w:numPr>
+        <w:rPr>
+          <w:rFonts w:ascii="MS Reference Sans Serif" w:hAnsi="MS Reference Sans Serif" w:cs="Arial"/>
+        </w:rPr>
+      </w:pPr>
+      <w:proofErr w:type="spellStart"/>
+      <w:r>
+        <w:rPr>
+          <w:rFonts w:ascii="MS Reference Sans Serif" w:hAnsi="MS Reference Sans Serif" w:cs="Arial"/>
+        </w:rPr>
+        <w:t>Config</w:t>
+      </w:r>
+      <w:proofErr w:type="spellEnd"/>
+      <w:r>
+        <w:rPr>
+          <w:rFonts w:ascii="MS Reference Sans Serif" w:hAnsi="MS Reference Sans Serif" w:cs="Arial"/>
+        </w:rPr>
+        <w:t xml:space="preserve"> file listing files to get </w:t>
+      </w:r>
+      <w:r>
+        <w:rPr>
+          <w:rFonts w:ascii="MS Reference Sans Serif" w:hAnsi="MS Reference Sans Serif" w:cs="Arial"/>
+          <w:highlight w:val="green"/>
+        </w:rPr>
+        <w:t>{</w:t>
+      </w:r>
+      <w:r>
+        <w:rPr>
+          <w:rFonts w:ascii="MS Reference Sans Serif" w:hAnsi="MS Reference Sans Serif" w:cs="Arial"/>
+          <w:highlight w:val="green"/>
+        </w:rPr>
+        <w:t>verified</w:t>
+      </w:r>
+      <w:r>
+        <w:rPr>
+          <w:rFonts w:ascii="MS Reference Sans Serif" w:hAnsi="MS Reference Sans Serif" w:cs="Arial"/>
+          <w:highlight w:val="green"/>
+        </w:rPr>
+        <w:t xml:space="preserve"> </w:t>
+      </w:r>
+      <w:r>
+        <w:rPr>
+          <w:rFonts w:ascii="MS Reference Sans Serif" w:hAnsi="MS Reference Sans Serif" w:cs="Arial"/>
+          <w:highlight w:val="green"/>
+        </w:rPr>
+        <w:t xml:space="preserve">format </w:t>
+      </w:r>
+      <w:r>
+        <w:rPr>
+          <w:rFonts w:ascii="MS Reference Sans Serif" w:hAnsi="MS Reference Sans Serif" w:cs="Arial"/>
+          <w:highlight w:val="green"/>
+        </w:rPr>
+        <w:t>6/6}</w:t>
+      </w:r>
+    </w:p>
+    <w:p>
+      <w:pPr>
+        <w:pStyle w:val="ListParagraph"/>
+        <w:ind w:left="1224"/>
+        <w:rPr>
+          <w:rFonts w:ascii="MS Reference Sans Serif" w:hAnsi="MS Reference Sans Serif" w:cs="Arial"/>
+        </w:rPr>
+      </w:pPr>
+    </w:p>
+    <w:p>
+      <w:pPr>
+        <w:pStyle w:val="ListParagraph"/>
+        <w:numPr>
+          <w:ilvl w:val="2"/>
+          <w:numId w:val="2"/>
+        </w:numPr>
+        <w:rPr>
+          <w:rFonts w:ascii="MS Reference Sans Serif" w:hAnsi="MS Reference Sans Serif" w:cs="Arial"/>
+        </w:rPr>
+      </w:pPr>
+      <w:r>
+        <w:rPr>
+          <w:rFonts w:ascii="MS Reference Sans Serif" w:hAnsi="MS Reference Sans Serif" w:cs="Arial"/>
+        </w:rPr>
+        <w:t xml:space="preserve">Local data storage writer </w:t>
+      </w:r>
+      <w:r>
+        <w:rPr>
+          <w:rFonts w:ascii="MS Reference Sans Serif" w:hAnsi="MS Reference Sans Serif" w:cs="Arial"/>
+          <w:highlight w:val="yellow"/>
+        </w:rPr>
+        <w:t>{13/6}</w:t>
+      </w:r>
+    </w:p>
+    <w:p>
+      <w:pPr>
+        <w:pStyle w:val="ListParagraph"/>
+        <w:numPr>
+          <w:ilvl w:val="2"/>
+          <w:numId w:val="2"/>
+        </w:numPr>
+        <w:rPr>
+          <w:rFonts w:ascii="MS Reference Sans Serif" w:hAnsi="MS Reference Sans Serif" w:cs="Arial"/>
+        </w:rPr>
+      </w:pPr>
+      <w:r>
+        <w:rPr>
+          <w:rFonts w:ascii="MS Reference Sans Serif" w:hAnsi="MS Reference Sans Serif" w:cs="Arial"/>
+        </w:rPr>
+        <w:t xml:space="preserve">Local data storage reader </w:t>
+      </w:r>
+      <w:r>
+        <w:rPr>
+          <w:rFonts w:ascii="MS Reference Sans Serif" w:hAnsi="MS Reference Sans Serif" w:cs="Arial"/>
+          <w:highlight w:val="yellow"/>
+        </w:rPr>
+        <w:t>{13/6}</w:t>
+      </w:r>
+    </w:p>
+    <w:p>
+      <w:pPr>
+        <w:pStyle w:val="ListParagraph"/>
+        <w:numPr>
+          <w:ilvl w:val="2"/>
+          <w:numId w:val="2"/>
+        </w:numPr>
+        <w:rPr>
+          <w:rFonts w:ascii="MS Reference Sans Serif" w:hAnsi="MS Reference Sans Serif" w:cs="Arial"/>
+        </w:rPr>
+      </w:pPr>
+      <w:r>
+        <w:rPr>
+          <w:rFonts w:ascii="MS Reference Sans Serif" w:hAnsi="MS Reference Sans Serif" w:cs="Arial"/>
+        </w:rPr>
+        <w:t xml:space="preserve">“Driver” that continuously downloads quotes from </w:t>
+      </w:r>
+      <w:proofErr w:type="spellStart"/>
+      <w:r>
+        <w:rPr>
+          <w:rFonts w:ascii="MS Reference Sans Serif" w:hAnsi="MS Reference Sans Serif" w:cs="Arial"/>
+        </w:rPr>
+        <w:t>config</w:t>
+      </w:r>
+      <w:proofErr w:type="spellEnd"/>
+      <w:r>
+        <w:rPr>
+          <w:rFonts w:ascii="MS Reference Sans Serif" w:hAnsi="MS Reference Sans Serif" w:cs="Arial"/>
+        </w:rPr>
+        <w:t xml:space="preserve"> file during the day</w:t>
+      </w:r>
+      <w:r>
+        <w:rPr>
+          <w:rFonts w:ascii="MS Reference Sans Serif" w:hAnsi="MS Reference Sans Serif" w:cs="Arial"/>
+        </w:rPr>
+        <w:t xml:space="preserve"> </w:t>
+      </w:r>
+      <w:r>
+        <w:rPr>
+          <w:rFonts w:ascii="MS Reference Sans Serif" w:hAnsi="MS Reference Sans Serif" w:cs="Arial"/>
+          <w:highlight w:val="yellow"/>
+        </w:rPr>
+        <w:t>{13/</w:t>
+      </w:r>
+      <w:r>
+        <w:rPr>
+          <w:rFonts w:ascii="MS Reference Sans Serif" w:hAnsi="MS Reference Sans Serif" w:cs="Arial"/>
+          <w:highlight w:val="yellow"/>
+        </w:rPr>
+        <w:t>6</w:t>
+      </w:r>
+      <w:r>
+        <w:rPr>
+          <w:rFonts w:ascii="MS Reference Sans Serif" w:hAnsi="MS Reference Sans Serif" w:cs="Arial"/>
+          <w:highlight w:val="yellow"/>
         </w:rPr>
         <w:t>}</w:t>
       </w:r>
+    </w:p>
+    <w:p>
+      <w:pPr>
+        <w:pStyle w:val="ListParagraph"/>
+        <w:ind w:left="1224"/>
+        <w:rPr>
+          <w:rFonts w:ascii="MS Reference Sans Serif" w:hAnsi="MS Reference Sans Serif" w:cs="Arial"/>
+        </w:rPr>
+      </w:pPr>
+    </w:p>
+    <w:p>
+      <w:pPr>
+        <w:pStyle w:val="ListParagraph"/>
+        <w:numPr>
+          <w:ilvl w:val="2"/>
+          <w:numId w:val="2"/>
+        </w:numPr>
+        <w:rPr>
+          <w:rFonts w:ascii="MS Reference Sans Serif" w:hAnsi="MS Reference Sans Serif" w:cs="Arial"/>
+        </w:rPr>
+      </w:pPr>
+      <w:r>
+        <w:rPr>
+          <w:rFonts w:ascii="MS Reference Sans Serif" w:hAnsi="MS Reference Sans Serif" w:cs="Arial"/>
+        </w:rPr>
+        <w:t xml:space="preserve">Stock History (quote series) class </w:t>
+      </w:r>
+      <w:r>
+        <w:rPr>
+          <w:rFonts w:ascii="MS Reference Sans Serif" w:hAnsi="MS Reference Sans Serif" w:cs="Arial"/>
+          <w:highlight w:val="yellow"/>
+        </w:rPr>
+        <w:t>{</w:t>
+      </w:r>
+      <w:r>
+        <w:rPr>
+          <w:rFonts w:ascii="MS Reference Sans Serif" w:hAnsi="MS Reference Sans Serif" w:cs="Arial"/>
+          <w:highlight w:val="yellow"/>
+        </w:rPr>
+        <w:t>20</w:t>
+      </w:r>
+      <w:r>
+        <w:rPr>
+          <w:rFonts w:ascii="MS Reference Sans Serif" w:hAnsi="MS Reference Sans Serif" w:cs="Arial"/>
+          <w:highlight w:val="yellow"/>
+        </w:rPr>
+        <w:t>/</w:t>
+      </w:r>
+      <w:r>
+        <w:rPr>
+          <w:rFonts w:ascii="MS Reference Sans Serif" w:hAnsi="MS Reference Sans Serif" w:cs="Arial"/>
+          <w:highlight w:val="yellow"/>
+        </w:rPr>
+        <w:t>6</w:t>
+      </w:r>
+      <w:r>
+        <w:rPr>
+          <w:rFonts w:ascii="MS Reference Sans Serif" w:hAnsi="MS Reference Sans Serif" w:cs="Arial"/>
+          <w:highlight w:val="yellow"/>
+        </w:rPr>
+        <w:t>}</w:t>
+      </w:r>
+    </w:p>
+    <w:p>
+      <w:pPr>
+        <w:pStyle w:val="ListParagraph"/>
+        <w:numPr>
+          <w:ilvl w:val="2"/>
+          <w:numId w:val="2"/>
+        </w:numPr>
+        <w:rPr>
+          <w:rFonts w:ascii="MS Reference Sans Serif" w:hAnsi="MS Reference Sans Serif" w:cs="Arial"/>
+        </w:rPr>
+      </w:pPr>
+      <w:r>
+        <w:rPr>
+          <w:rFonts w:ascii="MS Reference Sans Serif" w:hAnsi="MS Reference Sans Serif" w:cs="Arial"/>
+        </w:rPr>
+        <w:t>Interface for getting quotes over time/maintaining them in memory</w:t>
+      </w:r>
       <w:r>
         <w:rPr>
           <w:rFonts w:ascii="MS Reference Sans Serif" w:hAnsi="MS Reference Sans Serif" w:cs="Arial"/>
         </w:rPr>
         <w:t xml:space="preserve"> </w:t>
       </w:r>
+      <w:r>
+        <w:rPr>
+          <w:rFonts w:ascii="MS Reference Sans Serif" w:hAnsi="MS Reference Sans Serif" w:cs="Arial"/>
+          <w:highlight w:val="yellow"/>
+        </w:rPr>
+        <w:t>{</w:t>
+      </w:r>
+      <w:r>
+        <w:rPr>
+          <w:rFonts w:ascii="MS Reference Sans Serif" w:hAnsi="MS Reference Sans Serif" w:cs="Arial"/>
+          <w:highlight w:val="yellow"/>
+        </w:rPr>
+        <w:t>20</w:t>
+      </w:r>
+      <w:r>
+        <w:rPr>
+          <w:rFonts w:ascii="MS Reference Sans Serif" w:hAnsi="MS Reference Sans Serif" w:cs="Arial"/>
+          <w:highlight w:val="yellow"/>
+        </w:rPr>
+        <w:t>/</w:t>
+      </w:r>
+      <w:r>
+        <w:rPr>
+          <w:rFonts w:ascii="MS Reference Sans Serif" w:hAnsi="MS Reference Sans Serif" w:cs="Arial"/>
+          <w:highlight w:val="yellow"/>
+        </w:rPr>
+        <w:t>6</w:t>
+      </w:r>
+      <w:r>
+        <w:rPr>
+          <w:rFonts w:ascii="MS Reference Sans Serif" w:hAnsi="MS Reference Sans Serif" w:cs="Arial"/>
+          <w:highlight w:val="yellow"/>
+        </w:rPr>
+        <w:t>}</w:t>
+      </w:r>
+      <w:r>
+        <w:rPr>
+          <w:rFonts w:ascii="MS Reference Sans Serif" w:hAnsi="MS Reference Sans Serif" w:cs="Arial"/>
+        </w:rPr>
+        <w:t xml:space="preserve"> </w:t>
+      </w:r>
     </w:p>
     <w:p>
       <w:pPr>
@@ -1912,58 +2522,106 @@
           <w:rFonts w:ascii="MS Reference Sans Serif" w:hAnsi="MS Reference Sans Serif" w:cs="Arial"/>
         </w:rPr>
       </w:pPr>
-      <w:r>
-        <w:rPr>
-          <w:rFonts w:ascii="MS Reference Sans Serif" w:hAnsi="MS Reference Sans Serif" w:cs="Arial"/>
-        </w:rPr>
-        <w:t xml:space="preserve">Config file listing files to get </w:t>
-      </w:r>
-      <w:r>
-        <w:rPr>
-          <w:rFonts w:ascii="MS Reference Sans Serif" w:hAnsi="MS Reference Sans Serif" w:cs="Arial"/>
-          <w:highlight w:val="green"/>
+      <w:proofErr w:type="spellStart"/>
+      <w:r>
+        <w:rPr>
+          <w:rFonts w:ascii="MS Reference Sans Serif" w:hAnsi="MS Reference Sans Serif" w:cs="Arial"/>
+        </w:rPr>
+        <w:t>Config</w:t>
+      </w:r>
+      <w:proofErr w:type="spellEnd"/>
+      <w:r>
+        <w:rPr>
+          <w:rFonts w:ascii="MS Reference Sans Serif" w:hAnsi="MS Reference Sans Serif" w:cs="Arial"/>
+        </w:rPr>
+        <w:t xml:space="preserve"> file listing files to get </w:t>
+      </w:r>
+      <w:r>
+        <w:rPr>
+          <w:rFonts w:ascii="MS Reference Sans Serif" w:hAnsi="MS Reference Sans Serif" w:cs="Arial"/>
+          <w:highlight w:val="yellow"/>
         </w:rPr>
         <w:t>{</w:t>
       </w:r>
       <w:r>
         <w:rPr>
           <w:rFonts w:ascii="MS Reference Sans Serif" w:hAnsi="MS Reference Sans Serif" w:cs="Arial"/>
-          <w:highlight w:val="green"/>
-        </w:rPr>
-        <w:t>verified</w:t>
-      </w:r>
-      <w:r>
-        <w:rPr>
-          <w:rFonts w:ascii="MS Reference Sans Serif" w:hAnsi="MS Reference Sans Serif" w:cs="Arial"/>
-          <w:highlight w:val="green"/>
+          <w:highlight w:val="yellow"/>
+        </w:rPr>
+        <w:t>find more equities</w:t>
+      </w:r>
+      <w:r>
+        <w:rPr>
+          <w:rFonts w:ascii="MS Reference Sans Serif" w:hAnsi="MS Reference Sans Serif" w:cs="Arial"/>
+          <w:highlight w:val="yellow"/>
         </w:rPr>
         <w:t xml:space="preserve"> </w:t>
       </w:r>
       <w:r>
         <w:rPr>
           <w:rFonts w:ascii="MS Reference Sans Serif" w:hAnsi="MS Reference Sans Serif" w:cs="Arial"/>
-          <w:highlight w:val="green"/>
-        </w:rPr>
-        <w:t xml:space="preserve">format </w:t>
-      </w:r>
-      <w:bookmarkStart w:id="0" w:name="_GoBack"/>
-      <w:bookmarkEnd w:id="0"/>
-      <w:r>
-        <w:rPr>
-          <w:rFonts w:ascii="MS Reference Sans Serif" w:hAnsi="MS Reference Sans Serif" w:cs="Arial"/>
-          <w:highlight w:val="green"/>
-        </w:rPr>
-        <w:t>6/6}</w:t>
-      </w:r>
-    </w:p>
-    <w:p>
-      <w:pPr>
-        <w:pStyle w:val="ListParagraph"/>
-        <w:ind w:left="1224"/>
-        <w:rPr>
-          <w:rFonts w:ascii="MS Reference Sans Serif" w:hAnsi="MS Reference Sans Serif" w:cs="Arial"/>
-        </w:rPr>
-      </w:pPr>
+          <w:highlight w:val="yellow"/>
+        </w:rPr>
+        <w:t>20</w:t>
+      </w:r>
+      <w:r>
+        <w:rPr>
+          <w:rFonts w:ascii="MS Reference Sans Serif" w:hAnsi="MS Reference Sans Serif" w:cs="Arial"/>
+          <w:highlight w:val="yellow"/>
+        </w:rPr>
+        <w:t>/6</w:t>
+      </w:r>
+      <w:r>
+        <w:rPr>
+          <w:rFonts w:ascii="MS Reference Sans Serif" w:hAnsi="MS Reference Sans Serif" w:cs="Arial"/>
+          <w:highlight w:val="yellow"/>
+        </w:rPr>
+        <w:t>}</w:t>
+      </w:r>
+    </w:p>
+    <w:p>
+      <w:pPr>
+        <w:pStyle w:val="ListParagraph"/>
+        <w:ind w:left="792"/>
+        <w:rPr>
+          <w:rFonts w:ascii="MS Reference Sans Serif" w:hAnsi="MS Reference Sans Serif" w:cs="Arial"/>
+        </w:rPr>
+      </w:pPr>
+    </w:p>
+    <w:p>
+      <w:pPr>
+        <w:pStyle w:val="ListParagraph"/>
+        <w:numPr>
+          <w:ilvl w:val="1"/>
+          <w:numId w:val="2"/>
+        </w:numPr>
+        <w:rPr>
+          <w:rFonts w:ascii="MS Reference Sans Serif" w:hAnsi="MS Reference Sans Serif" w:cs="Arial"/>
+        </w:rPr>
+      </w:pPr>
+      <w:proofErr w:type="gramStart"/>
+      <w:r>
+        <w:rPr>
+          <w:rFonts w:ascii="MS Reference Sans Serif" w:hAnsi="MS Reference Sans Serif" w:cs="Arial"/>
+          <w:b/>
+        </w:rPr>
+        <w:t>data</w:t>
+      </w:r>
+      <w:proofErr w:type="gramEnd"/>
+      <w:r>
+        <w:rPr>
+          <w:rFonts w:ascii="MS Reference Sans Serif" w:hAnsi="MS Reference Sans Serif" w:cs="Arial"/>
+          <w:b/>
+        </w:rPr>
+        <w:t xml:space="preserve"> analysis</w:t>
+      </w:r>
+      <w:r>
+        <w:rPr>
+          <w:rFonts w:ascii="MS Reference Sans Serif" w:hAnsi="MS Reference Sans Serif" w:cs="Arial"/>
+          <w:b/>
+        </w:rPr>
+        <w:t>:</w:t>
+      </w:r>
     </w:p>
     <w:p>
       <w:pPr>
@@ -1980,14 +2638,14 @@
         <w:rPr>
           <w:rFonts w:ascii="MS Reference Sans Serif" w:hAnsi="MS Reference Sans Serif" w:cs="Arial"/>
         </w:rPr>
-        <w:t xml:space="preserve">Local data storage writer </w:t>
-      </w:r>
-      <w:r>
-        <w:rPr>
-          <w:rFonts w:ascii="MS Reference Sans Serif" w:hAnsi="MS Reference Sans Serif" w:cs="Arial"/>
-          <w:highlight w:val="yellow"/>
-        </w:rPr>
-        <w:t>{13/6}</w:t>
+        <w:t xml:space="preserve">Indicator wrapper class/interface </w:t>
+      </w:r>
+      <w:r>
+        <w:rPr>
+          <w:rFonts w:ascii="MS Reference Sans Serif" w:hAnsi="MS Reference Sans Serif" w:cs="Arial"/>
+          <w:highlight w:val="yellow"/>
+        </w:rPr>
+        <w:t>{27/6}</w:t>
       </w:r>
     </w:p>
     <w:p>
@@ -2005,15 +2663,110 @@
         <w:rPr>
           <w:rFonts w:ascii="MS Reference Sans Serif" w:hAnsi="MS Reference Sans Serif" w:cs="Arial"/>
         </w:rPr>
-        <w:t xml:space="preserve">Local data storage reader </w:t>
-      </w:r>
-      <w:r>
-        <w:rPr>
-          <w:rFonts w:ascii="MS Reference Sans Serif" w:hAnsi="MS Reference Sans Serif" w:cs="Arial"/>
-          <w:highlight w:val="yellow"/>
-        </w:rPr>
-        <w:t>{13/6}</w:t>
-      </w:r>
+        <w:t>Simple Moving Average on a stock history for time interval</w:t>
+      </w:r>
+      <w:r>
+        <w:rPr>
+          <w:rFonts w:ascii="MS Reference Sans Serif" w:hAnsi="MS Reference Sans Serif" w:cs="Arial"/>
+        </w:rPr>
+        <w:t xml:space="preserve"> </w:t>
+      </w:r>
+      <w:r>
+        <w:rPr>
+          <w:rFonts w:ascii="MS Reference Sans Serif" w:hAnsi="MS Reference Sans Serif" w:cs="Arial"/>
+          <w:highlight w:val="yellow"/>
+        </w:rPr>
+        <w:t>{</w:t>
+      </w:r>
+      <w:r>
+        <w:rPr>
+          <w:rFonts w:ascii="MS Reference Sans Serif" w:hAnsi="MS Reference Sans Serif" w:cs="Arial"/>
+          <w:highlight w:val="yellow"/>
+        </w:rPr>
+        <w:t>27</w:t>
+      </w:r>
+      <w:r>
+        <w:rPr>
+          <w:rFonts w:ascii="MS Reference Sans Serif" w:hAnsi="MS Reference Sans Serif" w:cs="Arial"/>
+          <w:highlight w:val="yellow"/>
+        </w:rPr>
+        <w:t>/</w:t>
+      </w:r>
+      <w:r>
+        <w:rPr>
+          <w:rFonts w:ascii="MS Reference Sans Serif" w:hAnsi="MS Reference Sans Serif" w:cs="Arial"/>
+          <w:highlight w:val="yellow"/>
+        </w:rPr>
+        <w:t>6</w:t>
+      </w:r>
+      <w:r>
+        <w:rPr>
+          <w:rFonts w:ascii="MS Reference Sans Serif" w:hAnsi="MS Reference Sans Serif" w:cs="Arial"/>
+          <w:highlight w:val="yellow"/>
+        </w:rPr>
+        <w:t>}</w:t>
+      </w:r>
+    </w:p>
+    <w:p>
+      <w:pPr>
+        <w:pStyle w:val="ListParagraph"/>
+        <w:numPr>
+          <w:ilvl w:val="3"/>
+          <w:numId w:val="2"/>
+        </w:numPr>
+        <w:rPr>
+          <w:rFonts w:ascii="MS Reference Sans Serif" w:hAnsi="MS Reference Sans Serif" w:cs="Arial"/>
+        </w:rPr>
+      </w:pPr>
+      <w:r>
+        <w:rPr>
+          <w:rFonts w:ascii="MS Reference Sans Serif" w:hAnsi="MS Reference Sans Serif" w:cs="Arial"/>
+        </w:rPr>
+        <w:t>Average of the bid/ask spread per quote (should I bother? See below)</w:t>
+      </w:r>
+    </w:p>
+    <w:p>
+      <w:pPr>
+        <w:pStyle w:val="ListParagraph"/>
+        <w:numPr>
+          <w:ilvl w:val="3"/>
+          <w:numId w:val="2"/>
+        </w:numPr>
+        <w:rPr>
+          <w:rFonts w:ascii="MS Reference Sans Serif" w:hAnsi="MS Reference Sans Serif" w:cs="Arial"/>
+        </w:rPr>
+      </w:pPr>
+      <w:r>
+        <w:rPr>
+          <w:rFonts w:ascii="MS Reference Sans Serif" w:hAnsi="MS Reference Sans Serif" w:cs="Arial"/>
+        </w:rPr>
+        <w:t>Most-accurate (ask when currently short/no position, bid when long)</w:t>
+      </w:r>
+    </w:p>
+    <w:p>
+      <w:pPr>
+        <w:pStyle w:val="ListParagraph"/>
+        <w:numPr>
+          <w:ilvl w:val="3"/>
+          <w:numId w:val="2"/>
+        </w:numPr>
+        <w:rPr>
+          <w:rFonts w:ascii="MS Reference Sans Serif" w:hAnsi="MS Reference Sans Serif" w:cs="Arial"/>
+        </w:rPr>
+      </w:pPr>
+      <w:r>
+        <w:rPr>
+          <w:rFonts w:ascii="MS Reference Sans Serif" w:hAnsi="MS Reference Sans Serif" w:cs="Arial"/>
+        </w:rPr>
+        <w:t>Returns a no-action Action object</w:t>
+      </w:r>
+    </w:p>
+    <w:p>
+      <w:pPr>
+        <w:rPr>
+          <w:rFonts w:ascii="MS Reference Sans Serif" w:hAnsi="MS Reference Sans Serif" w:cs="Arial"/>
+        </w:rPr>
+      </w:pPr>
     </w:p>
     <w:p>
       <w:pPr>
@@ -2030,7 +2783,7 @@
         <w:rPr>
           <w:rFonts w:ascii="MS Reference Sans Serif" w:hAnsi="MS Reference Sans Serif" w:cs="Arial"/>
         </w:rPr>
-        <w:t>“Driver” that continuously downloads quotes from config file during the day</w:t>
+        <w:t>SMA Crossover for two time intervals</w:t>
       </w:r>
       <w:r>
         <w:rPr>
@@ -2043,14 +2796,28 @@
           <w:rFonts w:ascii="MS Reference Sans Serif" w:hAnsi="MS Reference Sans Serif" w:cs="Arial"/>
           <w:highlight w:val="yellow"/>
         </w:rPr>
-        <w:t>{13/</w:t>
-      </w:r>
-      <w:r>
-        <w:rPr>
-          <w:rFonts w:ascii="MS Reference Sans Serif" w:hAnsi="MS Reference Sans Serif" w:cs="Arial"/>
-          <w:highlight w:val="yellow"/>
-        </w:rPr>
-        <w:t>6</w:t>
+        <w:t>{</w:t>
+      </w:r>
+      <w:r>
+        <w:rPr>
+          <w:rFonts w:ascii="MS Reference Sans Serif" w:hAnsi="MS Reference Sans Serif" w:cs="Arial"/>
+          <w:highlight w:val="yellow"/>
+        </w:rPr>
+        <w:t>11</w:t>
+      </w:r>
+      <w:r>
+        <w:rPr>
+          <w:rFonts w:ascii="MS Reference Sans Serif" w:hAnsi="MS Reference Sans Serif" w:cs="Arial"/>
+          <w:highlight w:val="yellow"/>
+        </w:rPr>
+        <w:t>/</w:t>
+      </w:r>
+      <w:r>
+        <w:rPr>
+          <w:rFonts w:ascii="MS Reference Sans Serif" w:hAnsi="MS Reference Sans Serif" w:cs="Arial"/>
+          <w:highlight w:val="yellow"/>
+        </w:rPr>
+        <w:t>7</w:t>
       </w:r>
       <w:r>
         <w:rPr>
@@ -2063,7 +2830,25 @@
     <w:p>
       <w:pPr>
         <w:pStyle w:val="ListParagraph"/>
-        <w:ind w:left="1224"/>
+        <w:numPr>
+          <w:ilvl w:val="3"/>
+          <w:numId w:val="2"/>
+        </w:numPr>
+        <w:rPr>
+          <w:rFonts w:ascii="MS Reference Sans Serif" w:hAnsi="MS Reference Sans Serif" w:cs="Arial"/>
+        </w:rPr>
+      </w:pPr>
+      <w:r>
+        <w:rPr>
+          <w:rFonts w:ascii="MS Reference Sans Serif" w:hAnsi="MS Reference Sans Serif" w:cs="Arial"/>
+        </w:rPr>
+        <w:t>Returns an appropriate Action object based on data up to that point</w:t>
+      </w:r>
+    </w:p>
+    <w:p>
+      <w:pPr>
+        <w:pStyle w:val="ListParagraph"/>
+        <w:ind w:left="1728"/>
         <w:rPr>
           <w:rFonts w:ascii="MS Reference Sans Serif" w:hAnsi="MS Reference Sans Serif" w:cs="Arial"/>
         </w:rPr>
@@ -2084,7 +2869,13 @@
         <w:rPr>
           <w:rFonts w:ascii="MS Reference Sans Serif" w:hAnsi="MS Reference Sans Serif" w:cs="Arial"/>
         </w:rPr>
-        <w:t xml:space="preserve">Stock History (quote series) class </w:t>
+        <w:t>SMA Crossover profitability analysis</w:t>
+      </w:r>
+      <w:r>
+        <w:rPr>
+          <w:rFonts w:ascii="MS Reference Sans Serif" w:hAnsi="MS Reference Sans Serif" w:cs="Arial"/>
+        </w:rPr>
+        <w:t xml:space="preserve"> </w:t>
       </w:r>
       <w:r>
         <w:rPr>
@@ -2098,7 +2889,7 @@
           <w:rFonts w:ascii="MS Reference Sans Serif" w:hAnsi="MS Reference Sans Serif" w:cs="Arial"/>
           <w:highlight w:val="yellow"/>
         </w:rPr>
-        <w:t>20</w:t>
+        <w:t>18</w:t>
       </w:r>
       <w:r>
         <w:rPr>
@@ -2112,7 +2903,7 @@
           <w:rFonts w:ascii="MS Reference Sans Serif" w:hAnsi="MS Reference Sans Serif" w:cs="Arial"/>
           <w:highlight w:val="yellow"/>
         </w:rPr>
-        <w:t>6</w:t>
+        <w:t>7</w:t>
       </w:r>
       <w:r>
         <w:rPr>
@@ -2126,6 +2917,42 @@
       <w:pPr>
         <w:pStyle w:val="ListParagraph"/>
         <w:numPr>
+          <w:ilvl w:val="3"/>
+          <w:numId w:val="2"/>
+        </w:numPr>
+        <w:rPr>
+          <w:rFonts w:ascii="MS Reference Sans Serif" w:hAnsi="MS Reference Sans Serif" w:cs="Arial"/>
+        </w:rPr>
+      </w:pPr>
+      <w:r>
+        <w:rPr>
+          <w:rFonts w:ascii="MS Reference Sans Serif" w:hAnsi="MS Reference Sans Serif" w:cs="Arial"/>
+        </w:rPr>
+        <w:t>Calls SMA crossover on subsequent (overlapping) periods of data; i.e. with 1000 data points, would call SMA crossover on points 0-100, 1-101, 2-102, etc.</w:t>
+      </w:r>
+    </w:p>
+    <w:p>
+      <w:pPr>
+        <w:pStyle w:val="ListParagraph"/>
+        <w:numPr>
+          <w:ilvl w:val="3"/>
+          <w:numId w:val="2"/>
+        </w:numPr>
+        <w:rPr>
+          <w:rFonts w:ascii="MS Reference Sans Serif" w:hAnsi="MS Reference Sans Serif" w:cs="Arial"/>
+        </w:rPr>
+      </w:pPr>
+      <w:r>
+        <w:rPr>
+          <w:rFonts w:ascii="MS Reference Sans Serif" w:hAnsi="MS Reference Sans Serif" w:cs="Arial"/>
+        </w:rPr>
+        <w:t xml:space="preserve">Records the results of performing the returned Action object at each </w:t>
+      </w:r>
+    </w:p>
+    <w:p>
+      <w:pPr>
+        <w:pStyle w:val="ListParagraph"/>
+        <w:numPr>
           <w:ilvl w:val="2"/>
           <w:numId w:val="2"/>
         </w:numPr>
@@ -2137,7 +2964,7 @@
         <w:rPr>
           <w:rFonts w:ascii="MS Reference Sans Serif" w:hAnsi="MS Reference Sans Serif" w:cs="Arial"/>
         </w:rPr>
-        <w:t>Interface for getting quotes over time/maintaining them in memory</w:t>
+        <w:t>SMA Crossover comparer</w:t>
       </w:r>
       <w:r>
         <w:rPr>
@@ -2157,7 +2984,7 @@
           <w:rFonts w:ascii="MS Reference Sans Serif" w:hAnsi="MS Reference Sans Serif" w:cs="Arial"/>
           <w:highlight w:val="yellow"/>
         </w:rPr>
-        <w:t>20</w:t>
+        <w:t>18</w:t>
       </w:r>
       <w:r>
         <w:rPr>
@@ -2171,7 +2998,7 @@
           <w:rFonts w:ascii="MS Reference Sans Serif" w:hAnsi="MS Reference Sans Serif" w:cs="Arial"/>
           <w:highlight w:val="yellow"/>
         </w:rPr>
-        <w:t>6</w:t>
+        <w:t>7</w:t>
       </w:r>
       <w:r>
         <w:rPr>
@@ -2180,12 +3007,243 @@
         </w:rPr>
         <w:t>}</w:t>
       </w:r>
+    </w:p>
+    <w:p>
+      <w:pPr>
+        <w:pStyle w:val="ListParagraph"/>
+        <w:numPr>
+          <w:ilvl w:val="3"/>
+          <w:numId w:val="2"/>
+        </w:numPr>
+        <w:rPr>
+          <w:rFonts w:ascii="MS Reference Sans Serif" w:hAnsi="MS Reference Sans Serif" w:cs="Arial"/>
+        </w:rPr>
+      </w:pPr>
+      <w:r>
+        <w:rPr>
+          <w:rFonts w:ascii="MS Reference Sans Serif" w:hAnsi="MS Reference Sans Serif" w:cs="Arial"/>
+        </w:rPr>
+        <w:t>Test with short and long periods of time (50-100 quotes per stock and 1000-5000 quotes per stock)</w:t>
+      </w:r>
+    </w:p>
+    <w:p>
+      <w:pPr>
+        <w:pStyle w:val="ListParagraph"/>
+        <w:numPr>
+          <w:ilvl w:val="3"/>
+          <w:numId w:val="2"/>
+        </w:numPr>
+        <w:rPr>
+          <w:rFonts w:ascii="MS Reference Sans Serif" w:hAnsi="MS Reference Sans Serif" w:cs="Arial"/>
+        </w:rPr>
+      </w:pPr>
+      <w:r>
+        <w:rPr>
+          <w:rFonts w:ascii="MS Reference Sans Serif" w:hAnsi="MS Reference Sans Serif" w:cs="Arial"/>
+        </w:rPr>
+        <w:t>Iterative crossover comparer (store comparison results, compare multiple</w:t>
+      </w:r>
+    </w:p>
+    <w:p>
+      <w:pPr>
+        <w:pStyle w:val="ListParagraph"/>
+        <w:ind w:left="1728"/>
+        <w:rPr>
+          <w:rFonts w:ascii="MS Reference Sans Serif" w:hAnsi="MS Reference Sans Serif" w:cs="Arial"/>
+        </w:rPr>
+      </w:pPr>
+    </w:p>
+    <w:p>
+      <w:pPr>
+        <w:pStyle w:val="ListParagraph"/>
+        <w:numPr>
+          <w:ilvl w:val="2"/>
+          <w:numId w:val="2"/>
+        </w:numPr>
+        <w:rPr>
+          <w:rFonts w:ascii="MS Reference Sans Serif" w:hAnsi="MS Reference Sans Serif" w:cs="Arial"/>
+        </w:rPr>
+      </w:pPr>
+      <w:r>
+        <w:rPr>
+          <w:rFonts w:ascii="MS Reference Sans Serif" w:hAnsi="MS Reference Sans Serif" w:cs="Arial"/>
+        </w:rPr>
+        <w:t>“Driver” to run the analysis</w:t>
+      </w:r>
       <w:r>
         <w:rPr>
           <w:rFonts w:ascii="MS Reference Sans Serif" w:hAnsi="MS Reference Sans Serif" w:cs="Arial"/>
         </w:rPr>
         <w:t xml:space="preserve"> </w:t>
       </w:r>
+      <w:r>
+        <w:rPr>
+          <w:rFonts w:ascii="MS Reference Sans Serif" w:hAnsi="MS Reference Sans Serif" w:cs="Arial"/>
+        </w:rPr>
+        <w:t xml:space="preserve"> </w:t>
+      </w:r>
+      <w:r>
+        <w:rPr>
+          <w:rFonts w:ascii="MS Reference Sans Serif" w:hAnsi="MS Reference Sans Serif" w:cs="Arial"/>
+          <w:highlight w:val="yellow"/>
+        </w:rPr>
+        <w:t>{</w:t>
+      </w:r>
+      <w:r>
+        <w:rPr>
+          <w:rFonts w:ascii="MS Reference Sans Serif" w:hAnsi="MS Reference Sans Serif" w:cs="Arial"/>
+          <w:highlight w:val="yellow"/>
+        </w:rPr>
+        <w:t>25</w:t>
+      </w:r>
+      <w:r>
+        <w:rPr>
+          <w:rFonts w:ascii="MS Reference Sans Serif" w:hAnsi="MS Reference Sans Serif" w:cs="Arial"/>
+          <w:highlight w:val="yellow"/>
+        </w:rPr>
+        <w:t>/</w:t>
+      </w:r>
+      <w:r>
+        <w:rPr>
+          <w:rFonts w:ascii="MS Reference Sans Serif" w:hAnsi="MS Reference Sans Serif" w:cs="Arial"/>
+          <w:highlight w:val="yellow"/>
+        </w:rPr>
+        <w:t>7</w:t>
+      </w:r>
+      <w:r>
+        <w:rPr>
+          <w:rFonts w:ascii="MS Reference Sans Serif" w:hAnsi="MS Reference Sans Serif" w:cs="Arial"/>
+          <w:highlight w:val="yellow"/>
+        </w:rPr>
+        <w:t>}</w:t>
+      </w:r>
+    </w:p>
+    <w:p>
+      <w:pPr>
+        <w:pStyle w:val="ListParagraph"/>
+        <w:numPr>
+          <w:ilvl w:val="3"/>
+          <w:numId w:val="2"/>
+        </w:numPr>
+        <w:rPr>
+          <w:rFonts w:ascii="MS Reference Sans Serif" w:hAnsi="MS Reference Sans Serif" w:cs="Arial"/>
+        </w:rPr>
+      </w:pPr>
+      <w:proofErr w:type="gramStart"/>
+      <w:r>
+        <w:rPr>
+          <w:rFonts w:ascii="MS Reference Sans Serif" w:hAnsi="MS Reference Sans Serif" w:cs="Arial"/>
+        </w:rPr>
+        <w:t>loads</w:t>
+      </w:r>
+      <w:proofErr w:type="gramEnd"/>
+      <w:r>
+        <w:rPr>
+          <w:rFonts w:ascii="MS Reference Sans Serif" w:hAnsi="MS Reference Sans Serif" w:cs="Arial"/>
+        </w:rPr>
+        <w:t xml:space="preserve"> data from the local data storage reader in to </w:t>
+      </w:r>
+      <w:proofErr w:type="spellStart"/>
+      <w:r>
+        <w:rPr>
+          <w:rFonts w:ascii="MS Reference Sans Serif" w:hAnsi="MS Reference Sans Serif" w:cs="Arial"/>
+        </w:rPr>
+        <w:t>StockHistories</w:t>
+      </w:r>
+      <w:proofErr w:type="spellEnd"/>
+    </w:p>
+    <w:p>
+      <w:pPr>
+        <w:pStyle w:val="ListParagraph"/>
+        <w:numPr>
+          <w:ilvl w:val="3"/>
+          <w:numId w:val="2"/>
+        </w:numPr>
+        <w:rPr>
+          <w:rFonts w:ascii="MS Reference Sans Serif" w:hAnsi="MS Reference Sans Serif" w:cs="Arial"/>
+        </w:rPr>
+      </w:pPr>
+      <w:proofErr w:type="gramStart"/>
+      <w:r>
+        <w:rPr>
+          <w:rFonts w:ascii="MS Reference Sans Serif" w:hAnsi="MS Reference Sans Serif" w:cs="Arial"/>
+        </w:rPr>
+        <w:t>calls</w:t>
+      </w:r>
+      <w:proofErr w:type="gramEnd"/>
+      <w:r>
+        <w:rPr>
+          <w:rFonts w:ascii="MS Reference Sans Serif" w:hAnsi="MS Reference Sans Serif" w:cs="Arial"/>
+        </w:rPr>
+        <w:t xml:space="preserve"> the SMA Crossover comparer on each discrete stock history</w:t>
+      </w:r>
+    </w:p>
+    <w:p>
+      <w:pPr>
+        <w:pStyle w:val="ListParagraph"/>
+        <w:numPr>
+          <w:ilvl w:val="3"/>
+          <w:numId w:val="2"/>
+        </w:numPr>
+        <w:rPr>
+          <w:rFonts w:ascii="MS Reference Sans Serif" w:hAnsi="MS Reference Sans Serif" w:cs="Arial"/>
+        </w:rPr>
+      </w:pPr>
+      <w:proofErr w:type="gramStart"/>
+      <w:r>
+        <w:rPr>
+          <w:rFonts w:ascii="MS Reference Sans Serif" w:hAnsi="MS Reference Sans Serif" w:cs="Arial"/>
+        </w:rPr>
+        <w:t>outputs</w:t>
+      </w:r>
+      <w:proofErr w:type="gramEnd"/>
+      <w:r>
+        <w:rPr>
+          <w:rFonts w:ascii="MS Reference Sans Serif" w:hAnsi="MS Reference Sans Serif" w:cs="Arial"/>
+        </w:rPr>
+        <w:t>/stores the results</w:t>
+      </w:r>
+    </w:p>
+    <w:p>
+      <w:pPr>
+        <w:rPr>
+          <w:rFonts w:ascii="MS Reference Sans Serif" w:hAnsi="MS Reference Sans Serif" w:cs="Arial"/>
+        </w:rPr>
+      </w:pPr>
+    </w:p>
+    <w:p>
+      <w:pPr>
+        <w:pStyle w:val="ListParagraph"/>
+        <w:numPr>
+          <w:ilvl w:val="1"/>
+          <w:numId w:val="2"/>
+        </w:numPr>
+        <w:rPr>
+          <w:rFonts w:ascii="MS Reference Sans Serif" w:hAnsi="MS Reference Sans Serif" w:cs="Arial"/>
+        </w:rPr>
+      </w:pPr>
+      <w:proofErr w:type="gramStart"/>
+      <w:r>
+        <w:rPr>
+          <w:rFonts w:ascii="MS Reference Sans Serif" w:hAnsi="MS Reference Sans Serif" w:cs="Arial"/>
+          <w:b/>
+        </w:rPr>
+        <w:t>trade</w:t>
+      </w:r>
+      <w:proofErr w:type="gramEnd"/>
+      <w:r>
+        <w:rPr>
+          <w:rFonts w:ascii="MS Reference Sans Serif" w:hAnsi="MS Reference Sans Serif" w:cs="Arial"/>
+          <w:b/>
+        </w:rPr>
+        <w:t>:</w:t>
+      </w:r>
+      <w:r>
+        <w:rPr>
+          <w:rFonts w:ascii="MS Reference Sans Serif" w:hAnsi="MS Reference Sans Serif" w:cs="Arial"/>
+        </w:rPr>
+        <w:t xml:space="preserve"> </w:t>
+      </w:r>
     </w:p>
     <w:p>
       <w:pPr>
@@ -2202,84 +3260,100 @@
         <w:rPr>
           <w:rFonts w:ascii="MS Reference Sans Serif" w:hAnsi="MS Reference Sans Serif" w:cs="Arial"/>
         </w:rPr>
-        <w:t xml:space="preserve">Config file listing files to get </w:t>
-      </w:r>
-      <w:r>
-        <w:rPr>
-          <w:rFonts w:ascii="MS Reference Sans Serif" w:hAnsi="MS Reference Sans Serif" w:cs="Arial"/>
-          <w:highlight w:val="yellow"/>
-        </w:rPr>
-        <w:t>{</w:t>
-      </w:r>
-      <w:r>
-        <w:rPr>
-          <w:rFonts w:ascii="MS Reference Sans Serif" w:hAnsi="MS Reference Sans Serif" w:cs="Arial"/>
-          <w:highlight w:val="yellow"/>
-        </w:rPr>
-        <w:t>find more equities</w:t>
-      </w:r>
-      <w:r>
-        <w:rPr>
-          <w:rFonts w:ascii="MS Reference Sans Serif" w:hAnsi="MS Reference Sans Serif" w:cs="Arial"/>
-          <w:highlight w:val="yellow"/>
+        <w:t>“Driver” will loop through:</w:t>
+      </w:r>
+      <w:r>
+        <w:rPr>
+          <w:rFonts w:ascii="MS Reference Sans Serif" w:hAnsi="MS Reference Sans Serif" w:cs="Arial"/>
         </w:rPr>
         <w:t xml:space="preserve"> </w:t>
       </w:r>
-      <w:r>
-        <w:rPr>
-          <w:rFonts w:ascii="MS Reference Sans Serif" w:hAnsi="MS Reference Sans Serif" w:cs="Arial"/>
-          <w:highlight w:val="yellow"/>
-        </w:rPr>
-        <w:t>20</w:t>
-      </w:r>
-      <w:r>
-        <w:rPr>
-          <w:rFonts w:ascii="MS Reference Sans Serif" w:hAnsi="MS Reference Sans Serif" w:cs="Arial"/>
-          <w:highlight w:val="yellow"/>
-        </w:rPr>
-        <w:t>/6</w:t>
-      </w:r>
-      <w:r>
-        <w:rPr>
-          <w:rFonts w:ascii="MS Reference Sans Serif" w:hAnsi="MS Reference Sans Serif" w:cs="Arial"/>
-          <w:highlight w:val="yellow"/>
-        </w:rPr>
-        <w:t>}</w:t>
-      </w:r>
-    </w:p>
-    <w:p>
-      <w:pPr>
-        <w:pStyle w:val="ListParagraph"/>
-        <w:ind w:left="792"/>
-        <w:rPr>
-          <w:rFonts w:ascii="MS Reference Sans Serif" w:hAnsi="MS Reference Sans Serif" w:cs="Arial"/>
-        </w:rPr>
-      </w:pPr>
-    </w:p>
-    <w:p>
-      <w:pPr>
-        <w:pStyle w:val="ListParagraph"/>
-        <w:numPr>
-          <w:ilvl w:val="1"/>
-          <w:numId w:val="2"/>
-        </w:numPr>
-        <w:rPr>
-          <w:rFonts w:ascii="MS Reference Sans Serif" w:hAnsi="MS Reference Sans Serif" w:cs="Arial"/>
-        </w:rPr>
-      </w:pPr>
-      <w:r>
-        <w:rPr>
-          <w:rFonts w:ascii="MS Reference Sans Serif" w:hAnsi="MS Reference Sans Serif" w:cs="Arial"/>
-          <w:b/>
-        </w:rPr>
-        <w:t>data analysis</w:t>
-      </w:r>
-      <w:r>
-        <w:rPr>
-          <w:rFonts w:ascii="MS Reference Sans Serif" w:hAnsi="MS Reference Sans Serif" w:cs="Arial"/>
-          <w:b/>
-        </w:rPr>
-        <w:t>:</w:t>
+      <w:proofErr w:type="gramStart"/>
+      <w:r>
+        <w:rPr>
+          <w:rFonts w:ascii="MS Reference Sans Serif" w:hAnsi="MS Reference Sans Serif" w:cs="Arial"/>
+          <w:highlight w:val="magenta"/>
+        </w:rPr>
+        <w:t xml:space="preserve">{ </w:t>
+      </w:r>
+      <w:proofErr w:type="spellStart"/>
+      <w:r>
+        <w:rPr>
+          <w:rFonts w:ascii="MS Reference Sans Serif" w:hAnsi="MS Reference Sans Serif" w:cs="Arial"/>
+          <w:highlight w:val="magenta"/>
+        </w:rPr>
+        <w:t>tbd</w:t>
+      </w:r>
+      <w:proofErr w:type="spellEnd"/>
+      <w:proofErr w:type="gramEnd"/>
+      <w:r>
+        <w:rPr>
+          <w:rFonts w:ascii="MS Reference Sans Serif" w:hAnsi="MS Reference Sans Serif" w:cs="Arial"/>
+          <w:highlight w:val="magenta"/>
+        </w:rPr>
+        <w:t xml:space="preserve"> }</w:t>
+      </w:r>
+    </w:p>
+    <w:p>
+      <w:pPr>
+        <w:pStyle w:val="ListParagraph"/>
+        <w:numPr>
+          <w:ilvl w:val="3"/>
+          <w:numId w:val="2"/>
+        </w:numPr>
+        <w:rPr>
+          <w:rFonts w:ascii="MS Reference Sans Serif" w:hAnsi="MS Reference Sans Serif" w:cs="Arial"/>
+        </w:rPr>
+      </w:pPr>
+      <w:proofErr w:type="gramStart"/>
+      <w:r>
+        <w:rPr>
+          <w:rFonts w:ascii="MS Reference Sans Serif" w:hAnsi="MS Reference Sans Serif" w:cs="Arial"/>
+        </w:rPr>
+        <w:t>download</w:t>
+      </w:r>
+      <w:proofErr w:type="gramEnd"/>
+      <w:r>
+        <w:rPr>
+          <w:rFonts w:ascii="MS Reference Sans Serif" w:hAnsi="MS Reference Sans Serif" w:cs="Arial"/>
+        </w:rPr>
+        <w:t xml:space="preserve"> latest quote (every N seconds)</w:t>
+      </w:r>
+    </w:p>
+    <w:p>
+      <w:pPr>
+        <w:pStyle w:val="ListParagraph"/>
+        <w:numPr>
+          <w:ilvl w:val="3"/>
+          <w:numId w:val="2"/>
+        </w:numPr>
+        <w:rPr>
+          <w:rFonts w:ascii="MS Reference Sans Serif" w:hAnsi="MS Reference Sans Serif" w:cs="Arial"/>
+        </w:rPr>
+      </w:pPr>
+      <w:r>
+        <w:rPr>
+          <w:rFonts w:ascii="MS Reference Sans Serif" w:hAnsi="MS Reference Sans Serif" w:cs="Arial"/>
+        </w:rPr>
+        <w:t>Apply the selected indicator to the quote</w:t>
+      </w:r>
+    </w:p>
+    <w:p>
+      <w:pPr>
+        <w:pStyle w:val="ListParagraph"/>
+        <w:numPr>
+          <w:ilvl w:val="3"/>
+          <w:numId w:val="2"/>
+        </w:numPr>
+        <w:rPr>
+          <w:rFonts w:ascii="MS Reference Sans Serif" w:hAnsi="MS Reference Sans Serif" w:cs="Arial"/>
+        </w:rPr>
+      </w:pPr>
+      <w:r>
+        <w:rPr>
+          <w:rFonts w:ascii="MS Reference Sans Serif" w:hAnsi="MS Reference Sans Serif" w:cs="Arial"/>
+        </w:rPr>
+        <w:t xml:space="preserve">Execute the returned action </w:t>
       </w:r>
     </w:p>
     <w:p>
@@ -2297,32 +3371,7 @@
         <w:rPr>
           <w:rFonts w:ascii="MS Reference Sans Serif" w:hAnsi="MS Reference Sans Serif" w:cs="Arial"/>
         </w:rPr>
-        <w:t xml:space="preserve">Indicator wrapper class/interface </w:t>
-      </w:r>
-      <w:r>
-        <w:rPr>
-          <w:rFonts w:ascii="MS Reference Sans Serif" w:hAnsi="MS Reference Sans Serif" w:cs="Arial"/>
-          <w:highlight w:val="yellow"/>
-        </w:rPr>
-        <w:t>{27/6}</w:t>
-      </w:r>
-    </w:p>
-    <w:p>
-      <w:pPr>
-        <w:pStyle w:val="ListParagraph"/>
-        <w:numPr>
-          <w:ilvl w:val="2"/>
-          <w:numId w:val="2"/>
-        </w:numPr>
-        <w:rPr>
-          <w:rFonts w:ascii="MS Reference Sans Serif" w:hAnsi="MS Reference Sans Serif" w:cs="Arial"/>
-        </w:rPr>
-      </w:pPr>
-      <w:r>
-        <w:rPr>
-          <w:rFonts w:ascii="MS Reference Sans Serif" w:hAnsi="MS Reference Sans Serif" w:cs="Arial"/>
-        </w:rPr>
-        <w:t>Simple Moving Average on a stock history for time interval</w:t>
+        <w:t>Trader class will perform network calls to the broker</w:t>
       </w:r>
       <w:r>
         <w:rPr>
@@ -2330,569 +3379,7 @@
         </w:rPr>
         <w:t xml:space="preserve"> </w:t>
       </w:r>
-      <w:r>
-        <w:rPr>
-          <w:rFonts w:ascii="MS Reference Sans Serif" w:hAnsi="MS Reference Sans Serif" w:cs="Arial"/>
-          <w:highlight w:val="yellow"/>
-        </w:rPr>
-        <w:t>{</w:t>
-      </w:r>
-      <w:r>
-        <w:rPr>
-          <w:rFonts w:ascii="MS Reference Sans Serif" w:hAnsi="MS Reference Sans Serif" w:cs="Arial"/>
-          <w:highlight w:val="yellow"/>
-        </w:rPr>
-        <w:t>27</w:t>
-      </w:r>
-      <w:r>
-        <w:rPr>
-          <w:rFonts w:ascii="MS Reference Sans Serif" w:hAnsi="MS Reference Sans Serif" w:cs="Arial"/>
-          <w:highlight w:val="yellow"/>
-        </w:rPr>
-        <w:t>/</w:t>
-      </w:r>
-      <w:r>
-        <w:rPr>
-          <w:rFonts w:ascii="MS Reference Sans Serif" w:hAnsi="MS Reference Sans Serif" w:cs="Arial"/>
-          <w:highlight w:val="yellow"/>
-        </w:rPr>
-        <w:t>6</w:t>
-      </w:r>
-      <w:r>
-        <w:rPr>
-          <w:rFonts w:ascii="MS Reference Sans Serif" w:hAnsi="MS Reference Sans Serif" w:cs="Arial"/>
-          <w:highlight w:val="yellow"/>
-        </w:rPr>
-        <w:t>}</w:t>
-      </w:r>
-    </w:p>
-    <w:p>
-      <w:pPr>
-        <w:pStyle w:val="ListParagraph"/>
-        <w:numPr>
-          <w:ilvl w:val="3"/>
-          <w:numId w:val="2"/>
-        </w:numPr>
-        <w:rPr>
-          <w:rFonts w:ascii="MS Reference Sans Serif" w:hAnsi="MS Reference Sans Serif" w:cs="Arial"/>
-        </w:rPr>
-      </w:pPr>
-      <w:r>
-        <w:rPr>
-          <w:rFonts w:ascii="MS Reference Sans Serif" w:hAnsi="MS Reference Sans Serif" w:cs="Arial"/>
-        </w:rPr>
-        <w:t>Average of the bid/ask spread per quote (should I bother? See below)</w:t>
-      </w:r>
-    </w:p>
-    <w:p>
-      <w:pPr>
-        <w:pStyle w:val="ListParagraph"/>
-        <w:numPr>
-          <w:ilvl w:val="3"/>
-          <w:numId w:val="2"/>
-        </w:numPr>
-        <w:rPr>
-          <w:rFonts w:ascii="MS Reference Sans Serif" w:hAnsi="MS Reference Sans Serif" w:cs="Arial"/>
-        </w:rPr>
-      </w:pPr>
-      <w:r>
-        <w:rPr>
-          <w:rFonts w:ascii="MS Reference Sans Serif" w:hAnsi="MS Reference Sans Serif" w:cs="Arial"/>
-        </w:rPr>
-        <w:t>Most-accurate (ask when currently short/no position, bid when long)</w:t>
-      </w:r>
-    </w:p>
-    <w:p>
-      <w:pPr>
-        <w:pStyle w:val="ListParagraph"/>
-        <w:numPr>
-          <w:ilvl w:val="3"/>
-          <w:numId w:val="2"/>
-        </w:numPr>
-        <w:rPr>
-          <w:rFonts w:ascii="MS Reference Sans Serif" w:hAnsi="MS Reference Sans Serif" w:cs="Arial"/>
-        </w:rPr>
-      </w:pPr>
-      <w:r>
-        <w:rPr>
-          <w:rFonts w:ascii="MS Reference Sans Serif" w:hAnsi="MS Reference Sans Serif" w:cs="Arial"/>
-        </w:rPr>
-        <w:t>Returns a no-action Action object</w:t>
-      </w:r>
-    </w:p>
-    <w:p>
-      <w:pPr>
-        <w:rPr>
-          <w:rFonts w:ascii="MS Reference Sans Serif" w:hAnsi="MS Reference Sans Serif" w:cs="Arial"/>
-        </w:rPr>
-      </w:pPr>
-    </w:p>
-    <w:p>
-      <w:pPr>
-        <w:pStyle w:val="ListParagraph"/>
-        <w:numPr>
-          <w:ilvl w:val="2"/>
-          <w:numId w:val="2"/>
-        </w:numPr>
-        <w:rPr>
-          <w:rFonts w:ascii="MS Reference Sans Serif" w:hAnsi="MS Reference Sans Serif" w:cs="Arial"/>
-        </w:rPr>
-      </w:pPr>
-      <w:r>
-        <w:rPr>
-          <w:rFonts w:ascii="MS Reference Sans Serif" w:hAnsi="MS Reference Sans Serif" w:cs="Arial"/>
-        </w:rPr>
-        <w:t>SMA Crossover for two time intervals</w:t>
-      </w:r>
-      <w:r>
-        <w:rPr>
-          <w:rFonts w:ascii="MS Reference Sans Serif" w:hAnsi="MS Reference Sans Serif" w:cs="Arial"/>
-        </w:rPr>
-        <w:t xml:space="preserve"> </w:t>
-      </w:r>
-      <w:r>
-        <w:rPr>
-          <w:rFonts w:ascii="MS Reference Sans Serif" w:hAnsi="MS Reference Sans Serif" w:cs="Arial"/>
-          <w:highlight w:val="yellow"/>
-        </w:rPr>
-        <w:t>{</w:t>
-      </w:r>
-      <w:r>
-        <w:rPr>
-          <w:rFonts w:ascii="MS Reference Sans Serif" w:hAnsi="MS Reference Sans Serif" w:cs="Arial"/>
-          <w:highlight w:val="yellow"/>
-        </w:rPr>
-        <w:t>11</w:t>
-      </w:r>
-      <w:r>
-        <w:rPr>
-          <w:rFonts w:ascii="MS Reference Sans Serif" w:hAnsi="MS Reference Sans Serif" w:cs="Arial"/>
-          <w:highlight w:val="yellow"/>
-        </w:rPr>
-        <w:t>/</w:t>
-      </w:r>
-      <w:r>
-        <w:rPr>
-          <w:rFonts w:ascii="MS Reference Sans Serif" w:hAnsi="MS Reference Sans Serif" w:cs="Arial"/>
-          <w:highlight w:val="yellow"/>
-        </w:rPr>
-        <w:t>7</w:t>
-      </w:r>
-      <w:r>
-        <w:rPr>
-          <w:rFonts w:ascii="MS Reference Sans Serif" w:hAnsi="MS Reference Sans Serif" w:cs="Arial"/>
-          <w:highlight w:val="yellow"/>
-        </w:rPr>
-        <w:t>}</w:t>
-      </w:r>
-    </w:p>
-    <w:p>
-      <w:pPr>
-        <w:pStyle w:val="ListParagraph"/>
-        <w:numPr>
-          <w:ilvl w:val="3"/>
-          <w:numId w:val="2"/>
-        </w:numPr>
-        <w:rPr>
-          <w:rFonts w:ascii="MS Reference Sans Serif" w:hAnsi="MS Reference Sans Serif" w:cs="Arial"/>
-        </w:rPr>
-      </w:pPr>
-      <w:r>
-        <w:rPr>
-          <w:rFonts w:ascii="MS Reference Sans Serif" w:hAnsi="MS Reference Sans Serif" w:cs="Arial"/>
-        </w:rPr>
-        <w:t>Returns an appropriate Action object based on data up to that point</w:t>
-      </w:r>
-    </w:p>
-    <w:p>
-      <w:pPr>
-        <w:pStyle w:val="ListParagraph"/>
-        <w:ind w:left="1728"/>
-        <w:rPr>
-          <w:rFonts w:ascii="MS Reference Sans Serif" w:hAnsi="MS Reference Sans Serif" w:cs="Arial"/>
-        </w:rPr>
-      </w:pPr>
-    </w:p>
-    <w:p>
-      <w:pPr>
-        <w:pStyle w:val="ListParagraph"/>
-        <w:numPr>
-          <w:ilvl w:val="2"/>
-          <w:numId w:val="2"/>
-        </w:numPr>
-        <w:rPr>
-          <w:rFonts w:ascii="MS Reference Sans Serif" w:hAnsi="MS Reference Sans Serif" w:cs="Arial"/>
-        </w:rPr>
-      </w:pPr>
-      <w:r>
-        <w:rPr>
-          <w:rFonts w:ascii="MS Reference Sans Serif" w:hAnsi="MS Reference Sans Serif" w:cs="Arial"/>
-        </w:rPr>
-        <w:t>SMA Crossover profitability analysis</w:t>
-      </w:r>
-      <w:r>
-        <w:rPr>
-          <w:rFonts w:ascii="MS Reference Sans Serif" w:hAnsi="MS Reference Sans Serif" w:cs="Arial"/>
-        </w:rPr>
-        <w:t xml:space="preserve"> </w:t>
-      </w:r>
-      <w:r>
-        <w:rPr>
-          <w:rFonts w:ascii="MS Reference Sans Serif" w:hAnsi="MS Reference Sans Serif" w:cs="Arial"/>
-          <w:highlight w:val="yellow"/>
-        </w:rPr>
-        <w:t>{</w:t>
-      </w:r>
-      <w:r>
-        <w:rPr>
-          <w:rFonts w:ascii="MS Reference Sans Serif" w:hAnsi="MS Reference Sans Serif" w:cs="Arial"/>
-          <w:highlight w:val="yellow"/>
-        </w:rPr>
-        <w:t>18</w:t>
-      </w:r>
-      <w:r>
-        <w:rPr>
-          <w:rFonts w:ascii="MS Reference Sans Serif" w:hAnsi="MS Reference Sans Serif" w:cs="Arial"/>
-          <w:highlight w:val="yellow"/>
-        </w:rPr>
-        <w:t>/</w:t>
-      </w:r>
-      <w:r>
-        <w:rPr>
-          <w:rFonts w:ascii="MS Reference Sans Serif" w:hAnsi="MS Reference Sans Serif" w:cs="Arial"/>
-          <w:highlight w:val="yellow"/>
-        </w:rPr>
-        <w:t>7</w:t>
-      </w:r>
-      <w:r>
-        <w:rPr>
-          <w:rFonts w:ascii="MS Reference Sans Serif" w:hAnsi="MS Reference Sans Serif" w:cs="Arial"/>
-          <w:highlight w:val="yellow"/>
-        </w:rPr>
-        <w:t>}</w:t>
-      </w:r>
-    </w:p>
-    <w:p>
-      <w:pPr>
-        <w:pStyle w:val="ListParagraph"/>
-        <w:numPr>
-          <w:ilvl w:val="3"/>
-          <w:numId w:val="2"/>
-        </w:numPr>
-        <w:rPr>
-          <w:rFonts w:ascii="MS Reference Sans Serif" w:hAnsi="MS Reference Sans Serif" w:cs="Arial"/>
-        </w:rPr>
-      </w:pPr>
-      <w:r>
-        <w:rPr>
-          <w:rFonts w:ascii="MS Reference Sans Serif" w:hAnsi="MS Reference Sans Serif" w:cs="Arial"/>
-        </w:rPr>
-        <w:t>Calls SMA crossover on subsequent (overlapping) periods of data; i.e. with 1000 data points, would call SMA crossover on points 0-100, 1-101, 2-102, etc.</w:t>
-      </w:r>
-    </w:p>
-    <w:p>
-      <w:pPr>
-        <w:pStyle w:val="ListParagraph"/>
-        <w:numPr>
-          <w:ilvl w:val="3"/>
-          <w:numId w:val="2"/>
-        </w:numPr>
-        <w:rPr>
-          <w:rFonts w:ascii="MS Reference Sans Serif" w:hAnsi="MS Reference Sans Serif" w:cs="Arial"/>
-        </w:rPr>
-      </w:pPr>
-      <w:r>
-        <w:rPr>
-          <w:rFonts w:ascii="MS Reference Sans Serif" w:hAnsi="MS Reference Sans Serif" w:cs="Arial"/>
-        </w:rPr>
-        <w:t xml:space="preserve">Records the results of performing the returned Action object at each </w:t>
-      </w:r>
-    </w:p>
-    <w:p>
-      <w:pPr>
-        <w:pStyle w:val="ListParagraph"/>
-        <w:numPr>
-          <w:ilvl w:val="2"/>
-          <w:numId w:val="2"/>
-        </w:numPr>
-        <w:rPr>
-          <w:rFonts w:ascii="MS Reference Sans Serif" w:hAnsi="MS Reference Sans Serif" w:cs="Arial"/>
-        </w:rPr>
-      </w:pPr>
-      <w:r>
-        <w:rPr>
-          <w:rFonts w:ascii="MS Reference Sans Serif" w:hAnsi="MS Reference Sans Serif" w:cs="Arial"/>
-        </w:rPr>
-        <w:t>SMA Crossover comparer</w:t>
-      </w:r>
-      <w:r>
-        <w:rPr>
-          <w:rFonts w:ascii="MS Reference Sans Serif" w:hAnsi="MS Reference Sans Serif" w:cs="Arial"/>
-        </w:rPr>
-        <w:t xml:space="preserve"> </w:t>
-      </w:r>
-      <w:r>
-        <w:rPr>
-          <w:rFonts w:ascii="MS Reference Sans Serif" w:hAnsi="MS Reference Sans Serif" w:cs="Arial"/>
-          <w:highlight w:val="yellow"/>
-        </w:rPr>
-        <w:t>{</w:t>
-      </w:r>
-      <w:r>
-        <w:rPr>
-          <w:rFonts w:ascii="MS Reference Sans Serif" w:hAnsi="MS Reference Sans Serif" w:cs="Arial"/>
-          <w:highlight w:val="yellow"/>
-        </w:rPr>
-        <w:t>18</w:t>
-      </w:r>
-      <w:r>
-        <w:rPr>
-          <w:rFonts w:ascii="MS Reference Sans Serif" w:hAnsi="MS Reference Sans Serif" w:cs="Arial"/>
-          <w:highlight w:val="yellow"/>
-        </w:rPr>
-        <w:t>/</w:t>
-      </w:r>
-      <w:r>
-        <w:rPr>
-          <w:rFonts w:ascii="MS Reference Sans Serif" w:hAnsi="MS Reference Sans Serif" w:cs="Arial"/>
-          <w:highlight w:val="yellow"/>
-        </w:rPr>
-        <w:t>7</w:t>
-      </w:r>
-      <w:r>
-        <w:rPr>
-          <w:rFonts w:ascii="MS Reference Sans Serif" w:hAnsi="MS Reference Sans Serif" w:cs="Arial"/>
-          <w:highlight w:val="yellow"/>
-        </w:rPr>
-        <w:t>}</w:t>
-      </w:r>
-    </w:p>
-    <w:p>
-      <w:pPr>
-        <w:pStyle w:val="ListParagraph"/>
-        <w:numPr>
-          <w:ilvl w:val="3"/>
-          <w:numId w:val="2"/>
-        </w:numPr>
-        <w:rPr>
-          <w:rFonts w:ascii="MS Reference Sans Serif" w:hAnsi="MS Reference Sans Serif" w:cs="Arial"/>
-        </w:rPr>
-      </w:pPr>
-      <w:r>
-        <w:rPr>
-          <w:rFonts w:ascii="MS Reference Sans Serif" w:hAnsi="MS Reference Sans Serif" w:cs="Arial"/>
-        </w:rPr>
-        <w:t>Test with short and long periods of time (50-100 quotes per stock and 1000-5000 quotes per stock)</w:t>
-      </w:r>
-    </w:p>
-    <w:p>
-      <w:pPr>
-        <w:pStyle w:val="ListParagraph"/>
-        <w:numPr>
-          <w:ilvl w:val="3"/>
-          <w:numId w:val="2"/>
-        </w:numPr>
-        <w:rPr>
-          <w:rFonts w:ascii="MS Reference Sans Serif" w:hAnsi="MS Reference Sans Serif" w:cs="Arial"/>
-        </w:rPr>
-      </w:pPr>
-      <w:r>
-        <w:rPr>
-          <w:rFonts w:ascii="MS Reference Sans Serif" w:hAnsi="MS Reference Sans Serif" w:cs="Arial"/>
-        </w:rPr>
-        <w:t>Iterative crossover comparer (store comparison results, compare multiple</w:t>
-      </w:r>
-    </w:p>
-    <w:p>
-      <w:pPr>
-        <w:pStyle w:val="ListParagraph"/>
-        <w:ind w:left="1728"/>
-        <w:rPr>
-          <w:rFonts w:ascii="MS Reference Sans Serif" w:hAnsi="MS Reference Sans Serif" w:cs="Arial"/>
-        </w:rPr>
-      </w:pPr>
-    </w:p>
-    <w:p>
-      <w:pPr>
-        <w:pStyle w:val="ListParagraph"/>
-        <w:numPr>
-          <w:ilvl w:val="2"/>
-          <w:numId w:val="2"/>
-        </w:numPr>
-        <w:rPr>
-          <w:rFonts w:ascii="MS Reference Sans Serif" w:hAnsi="MS Reference Sans Serif" w:cs="Arial"/>
-        </w:rPr>
-      </w:pPr>
-      <w:r>
-        <w:rPr>
-          <w:rFonts w:ascii="MS Reference Sans Serif" w:hAnsi="MS Reference Sans Serif" w:cs="Arial"/>
-        </w:rPr>
-        <w:t>“Driver” to run the analysis</w:t>
-      </w:r>
-      <w:r>
-        <w:rPr>
-          <w:rFonts w:ascii="MS Reference Sans Serif" w:hAnsi="MS Reference Sans Serif" w:cs="Arial"/>
-        </w:rPr>
-        <w:t xml:space="preserve"> </w:t>
-      </w:r>
-      <w:r>
-        <w:rPr>
-          <w:rFonts w:ascii="MS Reference Sans Serif" w:hAnsi="MS Reference Sans Serif" w:cs="Arial"/>
-        </w:rPr>
-        <w:t xml:space="preserve"> </w:t>
-      </w:r>
-      <w:r>
-        <w:rPr>
-          <w:rFonts w:ascii="MS Reference Sans Serif" w:hAnsi="MS Reference Sans Serif" w:cs="Arial"/>
-          <w:highlight w:val="yellow"/>
-        </w:rPr>
-        <w:t>{</w:t>
-      </w:r>
-      <w:r>
-        <w:rPr>
-          <w:rFonts w:ascii="MS Reference Sans Serif" w:hAnsi="MS Reference Sans Serif" w:cs="Arial"/>
-          <w:highlight w:val="yellow"/>
-        </w:rPr>
-        <w:t>25</w:t>
-      </w:r>
-      <w:r>
-        <w:rPr>
-          <w:rFonts w:ascii="MS Reference Sans Serif" w:hAnsi="MS Reference Sans Serif" w:cs="Arial"/>
-          <w:highlight w:val="yellow"/>
-        </w:rPr>
-        <w:t>/</w:t>
-      </w:r>
-      <w:r>
-        <w:rPr>
-          <w:rFonts w:ascii="MS Reference Sans Serif" w:hAnsi="MS Reference Sans Serif" w:cs="Arial"/>
-          <w:highlight w:val="yellow"/>
-        </w:rPr>
-        <w:t>7</w:t>
-      </w:r>
-      <w:r>
-        <w:rPr>
-          <w:rFonts w:ascii="MS Reference Sans Serif" w:hAnsi="MS Reference Sans Serif" w:cs="Arial"/>
-          <w:highlight w:val="yellow"/>
-        </w:rPr>
-        <w:t>}</w:t>
-      </w:r>
-    </w:p>
-    <w:p>
-      <w:pPr>
-        <w:pStyle w:val="ListParagraph"/>
-        <w:numPr>
-          <w:ilvl w:val="3"/>
-          <w:numId w:val="2"/>
-        </w:numPr>
-        <w:rPr>
-          <w:rFonts w:ascii="MS Reference Sans Serif" w:hAnsi="MS Reference Sans Serif" w:cs="Arial"/>
-        </w:rPr>
-      </w:pPr>
-      <w:r>
-        <w:rPr>
-          <w:rFonts w:ascii="MS Reference Sans Serif" w:hAnsi="MS Reference Sans Serif" w:cs="Arial"/>
-        </w:rPr>
-        <w:t>loads data from the local data storage reader in to StockHistories</w:t>
-      </w:r>
-    </w:p>
-    <w:p>
-      <w:pPr>
-        <w:pStyle w:val="ListParagraph"/>
-        <w:numPr>
-          <w:ilvl w:val="3"/>
-          <w:numId w:val="2"/>
-        </w:numPr>
-        <w:rPr>
-          <w:rFonts w:ascii="MS Reference Sans Serif" w:hAnsi="MS Reference Sans Serif" w:cs="Arial"/>
-        </w:rPr>
-      </w:pPr>
-      <w:r>
-        <w:rPr>
-          <w:rFonts w:ascii="MS Reference Sans Serif" w:hAnsi="MS Reference Sans Serif" w:cs="Arial"/>
-        </w:rPr>
-        <w:t>calls the SMA Crossover comparer on each discrete stock history</w:t>
-      </w:r>
-    </w:p>
-    <w:p>
-      <w:pPr>
-        <w:pStyle w:val="ListParagraph"/>
-        <w:numPr>
-          <w:ilvl w:val="3"/>
-          <w:numId w:val="2"/>
-        </w:numPr>
-        <w:rPr>
-          <w:rFonts w:ascii="MS Reference Sans Serif" w:hAnsi="MS Reference Sans Serif" w:cs="Arial"/>
-        </w:rPr>
-      </w:pPr>
-      <w:r>
-        <w:rPr>
-          <w:rFonts w:ascii="MS Reference Sans Serif" w:hAnsi="MS Reference Sans Serif" w:cs="Arial"/>
-        </w:rPr>
-        <w:t>outputs/stores the results</w:t>
-      </w:r>
-    </w:p>
-    <w:p>
-      <w:pPr>
-        <w:rPr>
-          <w:rFonts w:ascii="MS Reference Sans Serif" w:hAnsi="MS Reference Sans Serif" w:cs="Arial"/>
-        </w:rPr>
-      </w:pPr>
-    </w:p>
-    <w:p>
-      <w:pPr>
-        <w:pStyle w:val="ListParagraph"/>
-        <w:numPr>
-          <w:ilvl w:val="1"/>
-          <w:numId w:val="2"/>
-        </w:numPr>
-        <w:rPr>
-          <w:rFonts w:ascii="MS Reference Sans Serif" w:hAnsi="MS Reference Sans Serif" w:cs="Arial"/>
-        </w:rPr>
-      </w:pPr>
-      <w:r>
-        <w:rPr>
-          <w:rFonts w:ascii="MS Reference Sans Serif" w:hAnsi="MS Reference Sans Serif" w:cs="Arial"/>
-          <w:b/>
-        </w:rPr>
-        <w:t>trade</w:t>
-      </w:r>
-      <w:r>
-        <w:rPr>
-          <w:rFonts w:ascii="MS Reference Sans Serif" w:hAnsi="MS Reference Sans Serif" w:cs="Arial"/>
-          <w:b/>
-        </w:rPr>
-        <w:t>:</w:t>
-      </w:r>
-      <w:r>
-        <w:rPr>
-          <w:rFonts w:ascii="MS Reference Sans Serif" w:hAnsi="MS Reference Sans Serif" w:cs="Arial"/>
-        </w:rPr>
-        <w:t xml:space="preserve"> </w:t>
-      </w:r>
-    </w:p>
-    <w:p>
-      <w:pPr>
-        <w:pStyle w:val="ListParagraph"/>
-        <w:numPr>
-          <w:ilvl w:val="2"/>
-          <w:numId w:val="2"/>
-        </w:numPr>
-        <w:rPr>
-          <w:rFonts w:ascii="MS Reference Sans Serif" w:hAnsi="MS Reference Sans Serif" w:cs="Arial"/>
-        </w:rPr>
-      </w:pPr>
-      <w:r>
-        <w:rPr>
-          <w:rFonts w:ascii="MS Reference Sans Serif" w:hAnsi="MS Reference Sans Serif" w:cs="Arial"/>
-        </w:rPr>
-        <w:t>“Driver” will loop through:</w:t>
-      </w:r>
-      <w:r>
-        <w:rPr>
-          <w:rFonts w:ascii="MS Reference Sans Serif" w:hAnsi="MS Reference Sans Serif" w:cs="Arial"/>
-        </w:rPr>
-        <w:t xml:space="preserve"> </w:t>
-      </w:r>
+      <w:proofErr w:type="gramStart"/>
       <w:r>
         <w:rPr>
           <w:rFonts w:ascii="MS Reference Sans Serif" w:hAnsi="MS Reference Sans Serif" w:cs="Arial"/>
@@ -2900,6 +3387,7 @@
         </w:rPr>
         <w:t xml:space="preserve">{ </w:t>
       </w:r>
+      <w:proofErr w:type="spellStart"/>
       <w:r>
         <w:rPr>
           <w:rFonts w:ascii="MS Reference Sans Serif" w:hAnsi="MS Reference Sans Serif" w:cs="Arial"/>
@@ -2907,105 +3395,8 @@
         </w:rPr>
         <w:t>tbd</w:t>
       </w:r>
-      <w:r>
-        <w:rPr>
-          <w:rFonts w:ascii="MS Reference Sans Serif" w:hAnsi="MS Reference Sans Serif" w:cs="Arial"/>
-          <w:highlight w:val="magenta"/>
-        </w:rPr>
-        <w:t xml:space="preserve"> }</w:t>
-      </w:r>
-    </w:p>
-    <w:p>
-      <w:pPr>
-        <w:pStyle w:val="ListParagraph"/>
-        <w:numPr>
-          <w:ilvl w:val="3"/>
-          <w:numId w:val="2"/>
-        </w:numPr>
-        <w:rPr>
-          <w:rFonts w:ascii="MS Reference Sans Serif" w:hAnsi="MS Reference Sans Serif" w:cs="Arial"/>
-        </w:rPr>
-      </w:pPr>
-      <w:r>
-        <w:rPr>
-          <w:rFonts w:ascii="MS Reference Sans Serif" w:hAnsi="MS Reference Sans Serif" w:cs="Arial"/>
-        </w:rPr>
-        <w:t>download latest quote (every N seconds)</w:t>
-      </w:r>
-    </w:p>
-    <w:p>
-      <w:pPr>
-        <w:pStyle w:val="ListParagraph"/>
-        <w:numPr>
-          <w:ilvl w:val="3"/>
-          <w:numId w:val="2"/>
-        </w:numPr>
-        <w:rPr>
-          <w:rFonts w:ascii="MS Reference Sans Serif" w:hAnsi="MS Reference Sans Serif" w:cs="Arial"/>
-        </w:rPr>
-      </w:pPr>
-      <w:r>
-        <w:rPr>
-          <w:rFonts w:ascii="MS Reference Sans Serif" w:hAnsi="MS Reference Sans Serif" w:cs="Arial"/>
-        </w:rPr>
-        <w:t>Apply the selected indicator to the quote</w:t>
-      </w:r>
-    </w:p>
-    <w:p>
-      <w:pPr>
-        <w:pStyle w:val="ListParagraph"/>
-        <w:numPr>
-          <w:ilvl w:val="3"/>
-          <w:numId w:val="2"/>
-        </w:numPr>
-        <w:rPr>
-          <w:rFonts w:ascii="MS Reference Sans Serif" w:hAnsi="MS Reference Sans Serif" w:cs="Arial"/>
-        </w:rPr>
-      </w:pPr>
-      <w:r>
-        <w:rPr>
-          <w:rFonts w:ascii="MS Reference Sans Serif" w:hAnsi="MS Reference Sans Serif" w:cs="Arial"/>
-        </w:rPr>
-        <w:t xml:space="preserve">Execute the returned action </w:t>
-      </w:r>
-    </w:p>
-    <w:p>
-      <w:pPr>
-        <w:pStyle w:val="ListParagraph"/>
-        <w:numPr>
-          <w:ilvl w:val="2"/>
-          <w:numId w:val="2"/>
-        </w:numPr>
-        <w:rPr>
-          <w:rFonts w:ascii="MS Reference Sans Serif" w:hAnsi="MS Reference Sans Serif" w:cs="Arial"/>
-        </w:rPr>
-      </w:pPr>
-      <w:r>
-        <w:rPr>
-          <w:rFonts w:ascii="MS Reference Sans Serif" w:hAnsi="MS Reference Sans Serif" w:cs="Arial"/>
-        </w:rPr>
-        <w:t>Trader class will perform network calls to the broker</w:t>
-      </w:r>
-      <w:r>
-        <w:rPr>
-          <w:rFonts w:ascii="MS Reference Sans Serif" w:hAnsi="MS Reference Sans Serif" w:cs="Arial"/>
-        </w:rPr>
-        <w:t xml:space="preserve"> </w:t>
-      </w:r>
-      <w:r>
-        <w:rPr>
-          <w:rFonts w:ascii="MS Reference Sans Serif" w:hAnsi="MS Reference Sans Serif" w:cs="Arial"/>
-          <w:highlight w:val="magenta"/>
-        </w:rPr>
-        <w:t xml:space="preserve">{ </w:t>
-      </w:r>
-      <w:r>
-        <w:rPr>
-          <w:rFonts w:ascii="MS Reference Sans Serif" w:hAnsi="MS Reference Sans Serif" w:cs="Arial"/>
-          <w:highlight w:val="magenta"/>
-        </w:rPr>
-        <w:t>tbd</w:t>
-      </w:r>
+      <w:proofErr w:type="spellEnd"/>
+      <w:proofErr w:type="gramEnd"/>
       <w:r>
         <w:rPr>
           <w:rFonts w:ascii="MS Reference Sans Serif" w:hAnsi="MS Reference Sans Serif" w:cs="Arial"/>
@@ -5033,7 +5424,7 @@
 </file>
 
 <file path=customXml/itemProps1.xml><?xml version="1.0" encoding="utf-8"?>
-<ds:datastoreItem xmlns:ds="http://schemas.openxmlformats.org/officeDocument/2006/customXml" ds:itemID="{C854215D-CF0D-A24A-B18D-F3620973208D}">
+<ds:datastoreItem xmlns:ds="http://schemas.openxmlformats.org/officeDocument/2006/customXml" ds:itemID="{E32C0948-58FF-8740-9022-EF74A906EFB3}">
   <ds:schemaRefs>
     <ds:schemaRef ds:uri="http://schemas.openxmlformats.org/officeDocument/2006/bibliography"/>
   </ds:schemaRefs>

</xml_diff>